<commit_message>
Improved password strength on user creation and modification via admin page Prevented username duplication Created DFD Updated report
</commit_message>
<xml_diff>
--- a/STI_Projet2_v1.docx
+++ b/STI_Projet2_v1.docx
@@ -2549,171 +2549,523 @@
     </w:p>
     <w:p>
       <w:r>
-        <w:t>Ali</w:t>
-      </w:r>
-      <w:r>
-        <w:t xml:space="preserve"> (EC)</w:t>
-      </w:r>
-      <w:bookmarkStart w:id="9" w:name="_GoBack"/>
+        <w:t>Quelques exigences de sécurité ont été fixées pour notre application</w:t>
+      </w:r>
+      <w:r>
+        <w:t> :</w:t>
+      </w:r>
+    </w:p>
+    <w:p>
+      <w:pPr>
+        <w:pStyle w:val="Paragraphedeliste"/>
+        <w:numPr>
+          <w:ilvl w:val="0"/>
+          <w:numId w:val="3"/>
+        </w:numPr>
+      </w:pPr>
+      <w:r>
+        <w:t>Le contenu des messages doit être intègre donc non modifiable. Un message ne doit pas être changé en cours de route.</w:t>
+      </w:r>
+    </w:p>
+    <w:p>
+      <w:pPr>
+        <w:pStyle w:val="Paragraphedeliste"/>
+        <w:numPr>
+          <w:ilvl w:val="0"/>
+          <w:numId w:val="3"/>
+        </w:numPr>
+      </w:pPr>
+      <w:r>
+        <w:t>Un utilisateur ne doit pouvoir lire que les messages qui lui sont destinés.</w:t>
+      </w:r>
+    </w:p>
+    <w:p>
+      <w:pPr>
+        <w:pStyle w:val="Paragraphedeliste"/>
+        <w:numPr>
+          <w:ilvl w:val="0"/>
+          <w:numId w:val="3"/>
+        </w:numPr>
+      </w:pPr>
+      <w:r>
+        <w:t xml:space="preserve">L’application n’est accessible qu’aux membres inscrits et enregistrés dans la base de données. </w:t>
+      </w:r>
+      <w:r>
+        <w:t>Aucune page de l’application à part la page de login n’est accessible à n’importe quel utilisateur non authentifié. Il faut donc s’authentifier avant de pouvoir utiliser l’application.</w:t>
+      </w:r>
+    </w:p>
+    <w:p>
+      <w:pPr>
+        <w:pStyle w:val="Paragraphedeliste"/>
+        <w:numPr>
+          <w:ilvl w:val="0"/>
+          <w:numId w:val="3"/>
+        </w:numPr>
+      </w:pPr>
+      <w:r>
+        <w:t>Selon le type de compte d’utilisateur, celui-ci ne peut pas accéder aux pages de l’autre type de compte.</w:t>
+      </w:r>
+    </w:p>
+    <w:p>
+      <w:pPr>
+        <w:pStyle w:val="Paragraphedeliste"/>
+        <w:numPr>
+          <w:ilvl w:val="0"/>
+          <w:numId w:val="3"/>
+        </w:numPr>
+      </w:pPr>
+      <w:r>
+        <w:t>Les informations critiques des utilisateurs (identifiant et mot de passe) doivent être privées et protégées.</w:t>
+      </w:r>
+    </w:p>
+    <w:p>
+      <w:pPr>
+        <w:pStyle w:val="Paragraphedeliste"/>
+        <w:numPr>
+          <w:ilvl w:val="0"/>
+          <w:numId w:val="3"/>
+        </w:numPr>
+      </w:pPr>
+      <w:r>
+        <w:t>L’application doit être disponible à 99% du temps.</w:t>
+      </w:r>
+    </w:p>
+    <w:p>
+      <w:pPr>
+        <w:pStyle w:val="Titre2"/>
+      </w:pPr>
+      <w:bookmarkStart w:id="9" w:name="_Toc500332649"/>
+      <w:r>
+        <w:t>Enumération des actifs</w:t>
+      </w:r>
       <w:bookmarkEnd w:id="9"/>
     </w:p>
     <w:p>
+      <w:r>
+        <w:t>Pour notre application, nous pouvons identifier quelques actifs ayants une haute valeur. Sans ceux-ci, l’application ne pourra pas fonctionner et sans solution de backup et de protection adaptée, nous ne pouvons pas les reconstruire.</w:t>
+      </w:r>
+    </w:p>
+    <w:p>
+      <w:pPr>
+        <w:pStyle w:val="Paragraphedeliste"/>
+        <w:numPr>
+          <w:ilvl w:val="0"/>
+          <w:numId w:val="3"/>
+        </w:numPr>
+      </w:pPr>
+      <w:r>
+        <w:t>La base de données des utilisateurs : doit être protégée en intégrité et confidentialité. En cas de corruption des comptes utilisateur ou vol d’identités, nous perdons la confiance des clients ainsi que de la notoriété.</w:t>
+      </w:r>
+    </w:p>
+    <w:p>
+      <w:pPr>
+        <w:pStyle w:val="Paragraphedeliste"/>
+        <w:numPr>
+          <w:ilvl w:val="0"/>
+          <w:numId w:val="3"/>
+        </w:numPr>
+      </w:pPr>
+      <w:r>
+        <w:t xml:space="preserve">La base de données des messages : doit être </w:t>
+      </w:r>
+      <w:r>
+        <w:t>également protégée en intégrité et confidentialité. Dans le cas de vol de messages ou de modification de leurs contenus, l</w:t>
+      </w:r>
+      <w:r>
+        <w:t>a réputation de l’application serait en danger. D’autre part, dans le cas où la base de donnée</w:t>
+      </w:r>
+      <w:r>
+        <w:t>s</w:t>
+      </w:r>
+      <w:r>
+        <w:t xml:space="preserve"> est corrompue ou effacée, et qu’elle n’a pas été backupée, les utilisateurs perdraient à jamais leurs messages.</w:t>
+      </w:r>
+    </w:p>
+    <w:p>
+      <w:pPr>
+        <w:pStyle w:val="Paragraphedeliste"/>
+        <w:numPr>
+          <w:ilvl w:val="0"/>
+          <w:numId w:val="3"/>
+        </w:numPr>
+      </w:pPr>
+      <w:r>
+        <w:t xml:space="preserve">L’infrastructure de l’application : le serveur (et éventuellement le </w:t>
+      </w:r>
+      <w:proofErr w:type="spellStart"/>
+      <w:r>
+        <w:t>load</w:t>
+      </w:r>
+      <w:proofErr w:type="spellEnd"/>
+      <w:r>
+        <w:t xml:space="preserve"> balancer dans le cas où on déploie pour une grande organisation ayant besoin d’une très haute disponibilité et redondance)</w:t>
+      </w:r>
+      <w:r>
+        <w:t xml:space="preserve"> doit être protégé en intégrité et doit fournir une haute disponibilité. Une coupure du serveur ou corruption de celui-ci nuirait à la réputation de l’application.</w:t>
+      </w:r>
+    </w:p>
+    <w:p>
       <w:pPr>
         <w:pStyle w:val="Titre2"/>
       </w:pPr>
-      <w:bookmarkStart w:id="10" w:name="_Toc500332648"/>
-      <w:r>
-        <w:t>Eléments du système</w:t>
+      <w:bookmarkStart w:id="10" w:name="_Toc500332650"/>
+      <w:r>
+        <w:lastRenderedPageBreak/>
+        <w:t>Rôles des utilisateurs</w:t>
       </w:r>
       <w:bookmarkEnd w:id="10"/>
     </w:p>
+    <w:p>
+      <w:r>
+        <w:t>Nous pouvons distinguer deux rôles d’utilisateurs distincts comme énoncé plus haut dans la description du système :</w:t>
+      </w:r>
+    </w:p>
+    <w:p>
+      <w:pPr>
+        <w:pStyle w:val="Paragraphedeliste"/>
+        <w:numPr>
+          <w:ilvl w:val="0"/>
+          <w:numId w:val="3"/>
+        </w:numPr>
+      </w:pPr>
+      <w:r>
+        <w:t>Les utilisateurs réguliers : Ceux qui ont accès aux fonctionnalités de base. Ils peuvent envoyer/recevoir et supprimer des messages ainsi que changer de mot de passe.</w:t>
+      </w:r>
+    </w:p>
+    <w:p>
+      <w:pPr>
+        <w:pStyle w:val="Paragraphedeliste"/>
+        <w:numPr>
+          <w:ilvl w:val="0"/>
+          <w:numId w:val="3"/>
+        </w:numPr>
+      </w:pPr>
+      <w:r>
+        <w:t xml:space="preserve">Les administrateurs : En plus des fonctionnalités de base des utilisateurs réguliers, les admins ont aussi des fonctionnalités supplémentaires de gestion des utilisateurs. Ils peuvent en créer, </w:t>
+      </w:r>
+      <w:r>
+        <w:t xml:space="preserve">avoir la liste de tous les utilisateurs inscrits avec les détails ainsi que modifier les détails des comptes de ces utilisateurs (nom d’utilisateur, mot de passe, type de compte, activer/désactiver un compte). </w:t>
+      </w:r>
+    </w:p>
+    <w:p>
+      <w:pPr>
+        <w:pStyle w:val="Titre1"/>
+      </w:pPr>
+      <w:bookmarkStart w:id="11" w:name="_Toc500332651"/>
+      <w:r>
+        <w:t>Identification des menaces</w:t>
+      </w:r>
+      <w:bookmarkEnd w:id="11"/>
+    </w:p>
+    <w:p>
+      <w:r>
+        <w:t xml:space="preserve">Plusieurs </w:t>
+      </w:r>
+      <w:r>
+        <w:t xml:space="preserve">sources </w:t>
+      </w:r>
+      <w:r>
+        <w:t xml:space="preserve">potentielles </w:t>
+      </w:r>
+      <w:r>
+        <w:t xml:space="preserve">d’agression de l’application ont été </w:t>
+      </w:r>
+      <w:r>
+        <w:t>identifiées</w:t>
+      </w:r>
+      <w:r>
+        <w:t xml:space="preserve"> </w:t>
+      </w:r>
+      <w:r>
+        <w:t>:</w:t>
+      </w:r>
+    </w:p>
+    <w:p>
+      <w:pPr>
+        <w:pStyle w:val="Paragraphedeliste"/>
+        <w:numPr>
+          <w:ilvl w:val="0"/>
+          <w:numId w:val="3"/>
+        </w:numPr>
+      </w:pPr>
+      <w:r>
+        <w:t>Hackers/script-</w:t>
+      </w:r>
+      <w:proofErr w:type="spellStart"/>
+      <w:r>
+        <w:t>kiddies</w:t>
+      </w:r>
+      <w:proofErr w:type="spellEnd"/>
+      <w:r>
+        <w:t> :</w:t>
+      </w:r>
+    </w:p>
+    <w:p>
+      <w:pPr>
+        <w:pStyle w:val="Paragraphedeliste"/>
+        <w:numPr>
+          <w:ilvl w:val="1"/>
+          <w:numId w:val="3"/>
+        </w:numPr>
+      </w:pPr>
+      <w:r>
+        <w:t>Motivation : amusement et gloire parmi les hackers</w:t>
+      </w:r>
+    </w:p>
+    <w:p>
+      <w:pPr>
+        <w:pStyle w:val="Paragraphedeliste"/>
+        <w:numPr>
+          <w:ilvl w:val="1"/>
+          <w:numId w:val="3"/>
+        </w:numPr>
+      </w:pPr>
+      <w:r>
+        <w:t>Cible : tous les actifs de l’application</w:t>
+      </w:r>
+    </w:p>
+    <w:p>
+      <w:pPr>
+        <w:pStyle w:val="Paragraphedeliste"/>
+        <w:numPr>
+          <w:ilvl w:val="1"/>
+          <w:numId w:val="3"/>
+        </w:numPr>
+      </w:pPr>
+      <w:r>
+        <w:t>Potentialité : haute</w:t>
+      </w:r>
+    </w:p>
+    <w:p>
+      <w:pPr>
+        <w:pStyle w:val="Paragraphedeliste"/>
+        <w:numPr>
+          <w:ilvl w:val="0"/>
+          <w:numId w:val="3"/>
+        </w:numPr>
+      </w:pPr>
+      <w:r>
+        <w:t xml:space="preserve">Cybercrime : </w:t>
+      </w:r>
+    </w:p>
+    <w:p>
+      <w:pPr>
+        <w:pStyle w:val="Paragraphedeliste"/>
+        <w:numPr>
+          <w:ilvl w:val="1"/>
+          <w:numId w:val="3"/>
+        </w:numPr>
+      </w:pPr>
+      <w:r>
+        <w:t>Motivation : vol d’identités, informations, chantage, gain d’argent, …</w:t>
+      </w:r>
+    </w:p>
+    <w:p>
+      <w:pPr>
+        <w:pStyle w:val="Paragraphedeliste"/>
+        <w:numPr>
+          <w:ilvl w:val="1"/>
+          <w:numId w:val="3"/>
+        </w:numPr>
+      </w:pPr>
+      <w:r>
+        <w:t>Cible : bases de données de l’application et cookies des utilisateurs</w:t>
+      </w:r>
+    </w:p>
+    <w:p>
+      <w:pPr>
+        <w:pStyle w:val="Paragraphedeliste"/>
+        <w:numPr>
+          <w:ilvl w:val="1"/>
+          <w:numId w:val="3"/>
+        </w:numPr>
+      </w:pPr>
+      <w:r>
+        <w:t>Potentialité : moyenne-haute</w:t>
+      </w:r>
+    </w:p>
+    <w:p>
+      <w:pPr>
+        <w:pStyle w:val="Paragraphedeliste"/>
+        <w:numPr>
+          <w:ilvl w:val="0"/>
+          <w:numId w:val="3"/>
+        </w:numPr>
+      </w:pPr>
+      <w:r>
+        <w:t>Concurrents :</w:t>
+      </w:r>
+    </w:p>
+    <w:p>
+      <w:pPr>
+        <w:pStyle w:val="Paragraphedeliste"/>
+        <w:numPr>
+          <w:ilvl w:val="1"/>
+          <w:numId w:val="3"/>
+        </w:numPr>
+      </w:pPr>
+      <w:r>
+        <w:t>Motivation : vol du code source et de la logique métier de l’application</w:t>
+      </w:r>
+    </w:p>
+    <w:p>
+      <w:pPr>
+        <w:pStyle w:val="Paragraphedeliste"/>
+        <w:numPr>
+          <w:ilvl w:val="1"/>
+          <w:numId w:val="3"/>
+        </w:numPr>
+      </w:pPr>
+      <w:r>
+        <w:t>Cible : code source de l’application</w:t>
+      </w:r>
+    </w:p>
+    <w:p>
+      <w:pPr>
+        <w:pStyle w:val="Paragraphedeliste"/>
+        <w:numPr>
+          <w:ilvl w:val="1"/>
+          <w:numId w:val="3"/>
+        </w:numPr>
+      </w:pPr>
+      <w:r>
+        <w:t>Potentialité : faible</w:t>
+      </w:r>
+    </w:p>
+    <w:p>
+      <w:pPr>
+        <w:pStyle w:val="Paragraphedeliste"/>
+        <w:numPr>
+          <w:ilvl w:val="0"/>
+          <w:numId w:val="3"/>
+        </w:numPr>
+      </w:pPr>
+      <w:r>
+        <w:t>Utilisateurs malins :</w:t>
+      </w:r>
+    </w:p>
+    <w:p>
+      <w:pPr>
+        <w:pStyle w:val="Paragraphedeliste"/>
+        <w:numPr>
+          <w:ilvl w:val="1"/>
+          <w:numId w:val="3"/>
+        </w:numPr>
+      </w:pPr>
+      <w:r>
+        <w:t>Motivation : vol d’identités, vols d’informations compromettantes des autres utilisateurs et de l’application</w:t>
+      </w:r>
+    </w:p>
+    <w:p>
+      <w:pPr>
+        <w:pStyle w:val="Paragraphedeliste"/>
+        <w:numPr>
+          <w:ilvl w:val="1"/>
+          <w:numId w:val="3"/>
+        </w:numPr>
+      </w:pPr>
+      <w:r>
+        <w:t>Cible : tous les actifs de l’application web</w:t>
+      </w:r>
+    </w:p>
+    <w:p>
+      <w:r>
+        <w:t>Ci-dessous, nous présentons quelques scénarios d’attaques</w:t>
+      </w:r>
+      <w:bookmarkStart w:id="12" w:name="_GoBack"/>
+      <w:bookmarkEnd w:id="12"/>
+    </w:p>
+    <w:p>
+      <w:pPr>
+        <w:pStyle w:val="Titre2"/>
+      </w:pPr>
+      <w:bookmarkStart w:id="13" w:name="_Toc500332652"/>
+      <w:r>
+        <w:t>Scénario</w:t>
+      </w:r>
+      <w:r>
+        <w:t xml:space="preserve"> d’attaque</w:t>
+      </w:r>
+      <w:r>
+        <w:t>s</w:t>
+      </w:r>
+      <w:r>
+        <w:t xml:space="preserve"> 1</w:t>
+      </w:r>
+      <w:bookmarkEnd w:id="13"/>
+    </w:p>
     <w:p/>
     <w:p>
       <w:pPr>
         <w:pStyle w:val="Titre2"/>
       </w:pPr>
-      <w:bookmarkStart w:id="11" w:name="_Toc500332649"/>
-      <w:r>
-        <w:t>Enumération des actifs</w:t>
-      </w:r>
-      <w:bookmarkEnd w:id="11"/>
+      <w:bookmarkStart w:id="14" w:name="_Toc500332653"/>
+      <w:r>
+        <w:t>Scénario d’attaque</w:t>
+      </w:r>
+      <w:r>
+        <w:t>s</w:t>
+      </w:r>
+      <w:r>
+        <w:t xml:space="preserve"> 2</w:t>
+      </w:r>
+      <w:bookmarkEnd w:id="14"/>
     </w:p>
     <w:p/>
     <w:p>
       <w:pPr>
         <w:pStyle w:val="Titre2"/>
       </w:pPr>
-      <w:bookmarkStart w:id="12" w:name="_Toc500332650"/>
-      <w:r>
-        <w:t>Rôles des utilisateurs</w:t>
-      </w:r>
-      <w:bookmarkEnd w:id="12"/>
-    </w:p>
+      <w:bookmarkStart w:id="15" w:name="_Toc500332654"/>
+      <w:r>
+        <w:t>STRIDE</w:t>
+      </w:r>
+      <w:bookmarkEnd w:id="15"/>
+    </w:p>
+    <w:p/>
     <w:p>
       <w:pPr>
         <w:pStyle w:val="Titre1"/>
       </w:pPr>
-      <w:bookmarkStart w:id="13" w:name="_Toc500332651"/>
-      <w:r>
-        <w:t>Identification des menaces</w:t>
-      </w:r>
-      <w:bookmarkEnd w:id="13"/>
+      <w:bookmarkStart w:id="16" w:name="_Toc500332655"/>
+      <w:r>
+        <w:t>Identification des contre-mesures</w:t>
+      </w:r>
+      <w:bookmarkEnd w:id="16"/>
     </w:p>
     <w:p/>
     <w:p>
-      <w:r>
-        <w:t>Identification des scénarios d’attaque</w:t>
-      </w:r>
-      <w:r>
-        <w:t>s</w:t>
-      </w:r>
-    </w:p>
-    <w:p>
-      <w:r>
-        <w:t>Eléments du système attaqué</w:t>
-      </w:r>
-    </w:p>
-    <w:p>
-      <w:r>
-        <w:t>Motivation(s)</w:t>
-      </w:r>
-    </w:p>
-    <w:p>
-      <w:r>
-        <w:t>Scénario(s) d’attaque</w:t>
-      </w:r>
-    </w:p>
-    <w:p>
       <w:pPr>
         <w:pStyle w:val="Titre2"/>
       </w:pPr>
-      <w:bookmarkStart w:id="14" w:name="_Toc500332652"/>
-      <w:r>
-        <w:t>Scénario</w:t>
-      </w:r>
-      <w:r>
-        <w:t xml:space="preserve"> d’attaque</w:t>
-      </w:r>
-      <w:r>
-        <w:t>s</w:t>
-      </w:r>
-      <w:r>
-        <w:t xml:space="preserve"> 1</w:t>
-      </w:r>
-      <w:bookmarkEnd w:id="14"/>
+      <w:bookmarkStart w:id="17" w:name="_Toc500332656"/>
+      <w:r>
+        <w:t>Contre-mesure 1</w:t>
+      </w:r>
+      <w:bookmarkEnd w:id="17"/>
     </w:p>
     <w:p/>
     <w:p>
       <w:pPr>
         <w:pStyle w:val="Titre2"/>
       </w:pPr>
-      <w:bookmarkStart w:id="15" w:name="_Toc500332653"/>
-      <w:r>
-        <w:t>Scénario d’attaque</w:t>
-      </w:r>
-      <w:r>
-        <w:t>s</w:t>
-      </w:r>
-      <w:r>
-        <w:t xml:space="preserve"> 2</w:t>
-      </w:r>
-      <w:bookmarkEnd w:id="15"/>
+      <w:bookmarkStart w:id="18" w:name="_Toc500332657"/>
+      <w:r>
+        <w:lastRenderedPageBreak/>
+        <w:t>Contre-mesure 2</w:t>
+      </w:r>
+      <w:bookmarkEnd w:id="18"/>
     </w:p>
     <w:p/>
     <w:p>
       <w:pPr>
-        <w:pStyle w:val="Titre2"/>
-      </w:pPr>
-      <w:bookmarkStart w:id="16" w:name="_Toc500332654"/>
-      <w:r>
-        <w:t>STRIDE</w:t>
-      </w:r>
-      <w:bookmarkEnd w:id="16"/>
-    </w:p>
-    <w:p/>
-    <w:p>
-      <w:pPr>
         <w:pStyle w:val="Titre1"/>
       </w:pPr>
-      <w:bookmarkStart w:id="17" w:name="_Toc500332655"/>
-      <w:r>
-        <w:t>Identification des contre-mesures</w:t>
-      </w:r>
-      <w:bookmarkEnd w:id="17"/>
-    </w:p>
-    <w:p/>
-    <w:p>
-      <w:pPr>
-        <w:pStyle w:val="Titre2"/>
-      </w:pPr>
-      <w:bookmarkStart w:id="18" w:name="_Toc500332656"/>
-      <w:r>
-        <w:lastRenderedPageBreak/>
-        <w:t>Contre-mesure 1</w:t>
-      </w:r>
-      <w:bookmarkEnd w:id="18"/>
-    </w:p>
-    <w:p/>
-    <w:p>
-      <w:pPr>
-        <w:pStyle w:val="Titre2"/>
-      </w:pPr>
-      <w:bookmarkStart w:id="19" w:name="_Toc500332657"/>
-      <w:r>
-        <w:t>Contre-mesure 2</w:t>
+      <w:bookmarkStart w:id="19" w:name="_Toc500332658"/>
+      <w:r>
+        <w:t>Conclusion</w:t>
       </w:r>
       <w:bookmarkEnd w:id="19"/>
-    </w:p>
-    <w:p/>
-    <w:p>
-      <w:pPr>
-        <w:pStyle w:val="Titre1"/>
-      </w:pPr>
-      <w:bookmarkStart w:id="20" w:name="_Toc500332658"/>
-      <w:r>
-        <w:t>Conclusion</w:t>
-      </w:r>
-      <w:bookmarkEnd w:id="20"/>
     </w:p>
     <w:p/>
     <w:sectPr>
@@ -2779,7 +3131,7 @@
       <w:rPr>
         <w:noProof/>
       </w:rPr>
-      <w:t>- 5 -</w:t>
+      <w:t>- 6 -</w:t>
     </w:r>
     <w:r>
       <w:fldChar w:fldCharType="end"/>
@@ -3065,7 +3417,7 @@
         <w:rFonts w:ascii="Trebuchet MS" w:eastAsiaTheme="minorHAnsi" w:hAnsi="Trebuchet MS" w:cstheme="minorBidi" w:hint="default"/>
       </w:rPr>
     </w:lvl>
-    <w:lvl w:ilvl="1" w:tplc="100C0003" w:tentative="1">
+    <w:lvl w:ilvl="1" w:tplc="100C0003">
       <w:start w:val="1"/>
       <w:numFmt w:val="bullet"/>
       <w:lvlText w:val="o"/>
@@ -3297,6 +3649,7 @@
     <w:lsdException w:name="HTML Sample" w:semiHidden="1" w:unhideWhenUsed="1"/>
     <w:lsdException w:name="HTML Typewriter" w:semiHidden="1" w:unhideWhenUsed="1"/>
     <w:lsdException w:name="HTML Variable" w:semiHidden="1" w:unhideWhenUsed="1"/>
+    <w:lsdException w:name="Normal Table" w:semiHidden="1" w:unhideWhenUsed="1"/>
     <w:lsdException w:name="annotation subject" w:semiHidden="1" w:unhideWhenUsed="1"/>
     <w:lsdException w:name="No List" w:semiHidden="1" w:unhideWhenUsed="1"/>
     <w:lsdException w:name="Outline List 1" w:semiHidden="1" w:unhideWhenUsed="1"/>
@@ -3340,8 +3693,10 @@
     <w:lsdException w:name="Table Elegant" w:semiHidden="1" w:unhideWhenUsed="1"/>
     <w:lsdException w:name="Table Professional" w:semiHidden="1" w:unhideWhenUsed="1"/>
     <w:lsdException w:name="Table Subtle 1" w:semiHidden="1" w:unhideWhenUsed="1"/>
+    <w:lsdException w:name="Table Subtle 2" w:semiHidden="1" w:unhideWhenUsed="1"/>
     <w:lsdException w:name="Table Web 1" w:semiHidden="1" w:unhideWhenUsed="1"/>
     <w:lsdException w:name="Table Web 2" w:semiHidden="1" w:unhideWhenUsed="1"/>
+    <w:lsdException w:name="Table Web 3" w:semiHidden="1" w:unhideWhenUsed="1"/>
     <w:lsdException w:name="Balloon Text" w:semiHidden="1" w:unhideWhenUsed="1"/>
     <w:lsdException w:name="Table Grid" w:uiPriority="39"/>
     <w:lsdException w:name="Table Theme" w:semiHidden="1" w:unhideWhenUsed="1"/>
@@ -3813,6 +4168,7 @@
   <w:style w:type="character" w:default="1" w:styleId="Policepardfaut">
     <w:name w:val="Default Paragraph Font"/>
     <w:uiPriority w:val="1"/>
+    <w:semiHidden/>
     <w:unhideWhenUsed/>
   </w:style>
   <w:style w:type="table" w:default="1" w:styleId="TableauNormal">
@@ -4500,7 +4856,7 @@
 </file>
 
 <file path=customXml/itemProps1.xml><?xml version="1.0" encoding="utf-8"?>
-<ds:datastoreItem xmlns:ds="http://schemas.openxmlformats.org/officeDocument/2006/customXml" ds:itemID="{CBA79739-86CC-4C52-A0E4-80F594DFE105}">
+<ds:datastoreItem xmlns:ds="http://schemas.openxmlformats.org/officeDocument/2006/customXml" ds:itemID="{1F0A463A-ACCE-4367-89EB-A6C670B17BBE}">
   <ds:schemaRefs>
     <ds:schemaRef ds:uri="http://schemas.openxmlformats.org/officeDocument/2006/bibliography"/>
   </ds:schemaRefs>

</xml_diff>

<commit_message>
Finished DFD and updated report
</commit_message>
<xml_diff>
--- a/STI_Projet2_v1.docx
+++ b/STI_Projet2_v1.docx
@@ -264,7 +264,7 @@
       <w:pPr>
         <w:pStyle w:val="Titre1"/>
       </w:pPr>
-      <w:bookmarkStart w:id="0" w:name="_Toc500332639"/>
+      <w:bookmarkStart w:id="0" w:name="_Toc503432348"/>
       <w:r>
         <w:lastRenderedPageBreak/>
         <w:t>Table des matières</w:t>
@@ -298,7 +298,7 @@
       <w:r>
         <w:fldChar w:fldCharType="separate"/>
       </w:r>
-      <w:hyperlink w:anchor="_Toc500332639" w:history="1">
+      <w:hyperlink w:anchor="_Toc503432348" w:history="1">
         <w:r>
           <w:rPr>
             <w:rStyle w:val="Lienhypertexte"/>
@@ -345,7 +345,7 @@
             <w:noProof/>
             <w:webHidden/>
           </w:rPr>
-          <w:instrText xml:space="preserve"> PAGEREF _Toc500332639 \h </w:instrText>
+          <w:instrText xml:space="preserve"> PAGEREF _Toc503432348 \h </w:instrText>
         </w:r>
         <w:r>
           <w:rPr>
@@ -394,7 +394,7 @@
           <w:lang w:eastAsia="fr-CH"/>
         </w:rPr>
       </w:pPr>
-      <w:hyperlink w:anchor="_Toc500332640" w:history="1">
+      <w:hyperlink w:anchor="_Toc503432349" w:history="1">
         <w:r>
           <w:rPr>
             <w:rStyle w:val="Lienhypertexte"/>
@@ -441,7 +441,7 @@
             <w:noProof/>
             <w:webHidden/>
           </w:rPr>
-          <w:instrText xml:space="preserve"> PAGEREF _Toc500332640 \h </w:instrText>
+          <w:instrText xml:space="preserve"> PAGEREF _Toc503432349 \h </w:instrText>
         </w:r>
         <w:r>
           <w:rPr>
@@ -488,7 +488,7 @@
           <w:lang w:eastAsia="fr-CH"/>
         </w:rPr>
       </w:pPr>
-      <w:hyperlink w:anchor="_Toc500332641" w:history="1">
+      <w:hyperlink w:anchor="_Toc503432350" w:history="1">
         <w:r>
           <w:rPr>
             <w:rStyle w:val="Lienhypertexte"/>
@@ -533,7 +533,7 @@
             <w:noProof/>
             <w:webHidden/>
           </w:rPr>
-          <w:instrText xml:space="preserve"> PAGEREF _Toc500332641 \h </w:instrText>
+          <w:instrText xml:space="preserve"> PAGEREF _Toc503432350 \h </w:instrText>
         </w:r>
         <w:r>
           <w:rPr>
@@ -582,7 +582,7 @@
           <w:lang w:eastAsia="fr-CH"/>
         </w:rPr>
       </w:pPr>
-      <w:hyperlink w:anchor="_Toc500332642" w:history="1">
+      <w:hyperlink w:anchor="_Toc503432351" w:history="1">
         <w:r>
           <w:rPr>
             <w:rStyle w:val="Lienhypertexte"/>
@@ -629,7 +629,7 @@
             <w:noProof/>
             <w:webHidden/>
           </w:rPr>
-          <w:instrText xml:space="preserve"> PAGEREF _Toc500332642 \h </w:instrText>
+          <w:instrText xml:space="preserve"> PAGEREF _Toc503432351 \h </w:instrText>
         </w:r>
         <w:r>
           <w:rPr>
@@ -676,7 +676,7 @@
           <w:lang w:eastAsia="fr-CH"/>
         </w:rPr>
       </w:pPr>
-      <w:hyperlink w:anchor="_Toc500332643" w:history="1">
+      <w:hyperlink w:anchor="_Toc503432352" w:history="1">
         <w:r>
           <w:rPr>
             <w:rStyle w:val="Lienhypertexte"/>
@@ -721,7 +721,7 @@
             <w:noProof/>
             <w:webHidden/>
           </w:rPr>
-          <w:instrText xml:space="preserve"> PAGEREF _Toc500332643 \h </w:instrText>
+          <w:instrText xml:space="preserve"> PAGEREF _Toc503432352 \h </w:instrText>
         </w:r>
         <w:r>
           <w:rPr>
@@ -768,7 +768,7 @@
           <w:lang w:eastAsia="fr-CH"/>
         </w:rPr>
       </w:pPr>
-      <w:hyperlink w:anchor="_Toc500332644" w:history="1">
+      <w:hyperlink w:anchor="_Toc503432353" w:history="1">
         <w:r>
           <w:rPr>
             <w:rStyle w:val="Lienhypertexte"/>
@@ -813,7 +813,7 @@
             <w:noProof/>
             <w:webHidden/>
           </w:rPr>
-          <w:instrText xml:space="preserve"> PAGEREF _Toc500332644 \h </w:instrText>
+          <w:instrText xml:space="preserve"> PAGEREF _Toc503432353 \h </w:instrText>
         </w:r>
         <w:r>
           <w:rPr>
@@ -833,7 +833,7 @@
             <w:noProof/>
             <w:webHidden/>
           </w:rPr>
-          <w:t>3</w:t>
+          <w:t>4</w:t>
         </w:r>
         <w:r>
           <w:rPr>
@@ -860,7 +860,7 @@
           <w:lang w:eastAsia="fr-CH"/>
         </w:rPr>
       </w:pPr>
-      <w:hyperlink w:anchor="_Toc500332645" w:history="1">
+      <w:hyperlink w:anchor="_Toc503432354" w:history="1">
         <w:r>
           <w:rPr>
             <w:rStyle w:val="Lienhypertexte"/>
@@ -905,7 +905,7 @@
             <w:noProof/>
             <w:webHidden/>
           </w:rPr>
-          <w:instrText xml:space="preserve"> PAGEREF _Toc500332645 \h </w:instrText>
+          <w:instrText xml:space="preserve"> PAGEREF _Toc503432354 \h </w:instrText>
         </w:r>
         <w:r>
           <w:rPr>
@@ -925,7 +925,7 @@
             <w:noProof/>
             <w:webHidden/>
           </w:rPr>
-          <w:t>3</w:t>
+          <w:t>4</w:t>
         </w:r>
         <w:r>
           <w:rPr>
@@ -952,7 +952,7 @@
           <w:lang w:eastAsia="fr-CH"/>
         </w:rPr>
       </w:pPr>
-      <w:hyperlink w:anchor="_Toc500332646" w:history="1">
+      <w:hyperlink w:anchor="_Toc503432355" w:history="1">
         <w:r>
           <w:rPr>
             <w:rStyle w:val="Lienhypertexte"/>
@@ -997,7 +997,7 @@
             <w:noProof/>
             <w:webHidden/>
           </w:rPr>
-          <w:instrText xml:space="preserve"> PAGEREF _Toc500332646 \h </w:instrText>
+          <w:instrText xml:space="preserve"> PAGEREF _Toc503432355 \h </w:instrText>
         </w:r>
         <w:r>
           <w:rPr>
@@ -1017,7 +1017,7 @@
             <w:noProof/>
             <w:webHidden/>
           </w:rPr>
-          <w:t>3</w:t>
+          <w:t>4</w:t>
         </w:r>
         <w:r>
           <w:rPr>
@@ -1044,7 +1044,7 @@
           <w:lang w:eastAsia="fr-CH"/>
         </w:rPr>
       </w:pPr>
-      <w:hyperlink w:anchor="_Toc500332647" w:history="1">
+      <w:hyperlink w:anchor="_Toc503432356" w:history="1">
         <w:r>
           <w:rPr>
             <w:rStyle w:val="Lienhypertexte"/>
@@ -1089,7 +1089,7 @@
             <w:noProof/>
             <w:webHidden/>
           </w:rPr>
-          <w:instrText xml:space="preserve"> PAGEREF _Toc500332647 \h </w:instrText>
+          <w:instrText xml:space="preserve"> PAGEREF _Toc503432356 \h </w:instrText>
         </w:r>
         <w:r>
           <w:rPr>
@@ -1109,7 +1109,7 @@
             <w:noProof/>
             <w:webHidden/>
           </w:rPr>
-          <w:t>3</w:t>
+          <w:t>4</w:t>
         </w:r>
         <w:r>
           <w:rPr>
@@ -1136,7 +1136,7 @@
           <w:lang w:eastAsia="fr-CH"/>
         </w:rPr>
       </w:pPr>
-      <w:hyperlink w:anchor="_Toc500332648" w:history="1">
+      <w:hyperlink w:anchor="_Toc503432357" w:history="1">
         <w:r>
           <w:rPr>
             <w:rStyle w:val="Lienhypertexte"/>
@@ -1160,7 +1160,7 @@
             <w:rStyle w:val="Lienhypertexte"/>
             <w:noProof/>
           </w:rPr>
-          <w:t>Eléments du système</w:t>
+          <w:t>Enumération des actifs</w:t>
         </w:r>
         <w:r>
           <w:rPr>
@@ -1181,7 +1181,7 @@
             <w:noProof/>
             <w:webHidden/>
           </w:rPr>
-          <w:instrText xml:space="preserve"> PAGEREF _Toc500332648 \h </w:instrText>
+          <w:instrText xml:space="preserve"> PAGEREF _Toc503432357 \h </w:instrText>
         </w:r>
         <w:r>
           <w:rPr>
@@ -1201,7 +1201,7 @@
             <w:noProof/>
             <w:webHidden/>
           </w:rPr>
-          <w:t>3</w:t>
+          <w:t>5</w:t>
         </w:r>
         <w:r>
           <w:rPr>
@@ -1228,7 +1228,7 @@
           <w:lang w:eastAsia="fr-CH"/>
         </w:rPr>
       </w:pPr>
-      <w:hyperlink w:anchor="_Toc500332649" w:history="1">
+      <w:hyperlink w:anchor="_Toc503432358" w:history="1">
         <w:r>
           <w:rPr>
             <w:rStyle w:val="Lienhypertexte"/>
@@ -1252,7 +1252,7 @@
             <w:rStyle w:val="Lienhypertexte"/>
             <w:noProof/>
           </w:rPr>
-          <w:t>Enumération des actifs</w:t>
+          <w:t>Rôles des utilisateurs</w:t>
         </w:r>
         <w:r>
           <w:rPr>
@@ -1273,7 +1273,7 @@
             <w:noProof/>
             <w:webHidden/>
           </w:rPr>
-          <w:instrText xml:space="preserve"> PAGEREF _Toc500332649 \h </w:instrText>
+          <w:instrText xml:space="preserve"> PAGEREF _Toc503432358 \h </w:instrText>
         </w:r>
         <w:r>
           <w:rPr>
@@ -1293,99 +1293,7 @@
             <w:noProof/>
             <w:webHidden/>
           </w:rPr>
-          <w:t>3</w:t>
-        </w:r>
-        <w:r>
-          <w:rPr>
-            <w:noProof/>
-            <w:webHidden/>
-          </w:rPr>
-          <w:fldChar w:fldCharType="end"/>
-        </w:r>
-      </w:hyperlink>
-    </w:p>
-    <w:p>
-      <w:pPr>
-        <w:pStyle w:val="TM2"/>
-        <w:tabs>
-          <w:tab w:val="left" w:pos="880"/>
-          <w:tab w:val="right" w:leader="dot" w:pos="9062"/>
-        </w:tabs>
-        <w:rPr>
-          <w:rFonts w:eastAsiaTheme="minorEastAsia"/>
-          <w:smallCaps w:val="0"/>
-          <w:noProof/>
-          <w:sz w:val="22"/>
-          <w:szCs w:val="22"/>
-          <w:lang w:eastAsia="fr-CH"/>
-        </w:rPr>
-      </w:pPr>
-      <w:hyperlink w:anchor="_Toc500332650" w:history="1">
-        <w:r>
-          <w:rPr>
-            <w:rStyle w:val="Lienhypertexte"/>
-            <w:noProof/>
-          </w:rPr>
-          <w:t>3.8</w:t>
-        </w:r>
-        <w:r>
-          <w:rPr>
-            <w:rFonts w:eastAsiaTheme="minorEastAsia"/>
-            <w:smallCaps w:val="0"/>
-            <w:noProof/>
-            <w:sz w:val="22"/>
-            <w:szCs w:val="22"/>
-            <w:lang w:eastAsia="fr-CH"/>
-          </w:rPr>
-          <w:tab/>
-        </w:r>
-        <w:r>
-          <w:rPr>
-            <w:rStyle w:val="Lienhypertexte"/>
-            <w:noProof/>
-          </w:rPr>
-          <w:t>Rôles des utilisateurs</w:t>
-        </w:r>
-        <w:r>
-          <w:rPr>
-            <w:noProof/>
-            <w:webHidden/>
-          </w:rPr>
-          <w:tab/>
-        </w:r>
-        <w:r>
-          <w:rPr>
-            <w:noProof/>
-            <w:webHidden/>
-          </w:rPr>
-          <w:fldChar w:fldCharType="begin"/>
-        </w:r>
-        <w:r>
-          <w:rPr>
-            <w:noProof/>
-            <w:webHidden/>
-          </w:rPr>
-          <w:instrText xml:space="preserve"> PAGEREF _Toc500332650 \h </w:instrText>
-        </w:r>
-        <w:r>
-          <w:rPr>
-            <w:noProof/>
-            <w:webHidden/>
-          </w:rPr>
-        </w:r>
-        <w:r>
-          <w:rPr>
-            <w:noProof/>
-            <w:webHidden/>
-          </w:rPr>
-          <w:fldChar w:fldCharType="separate"/>
-        </w:r>
-        <w:r>
-          <w:rPr>
-            <w:noProof/>
-            <w:webHidden/>
-          </w:rPr>
-          <w:t>3</w:t>
+          <w:t>5</w:t>
         </w:r>
         <w:r>
           <w:rPr>
@@ -1414,7 +1322,7 @@
           <w:lang w:eastAsia="fr-CH"/>
         </w:rPr>
       </w:pPr>
-      <w:hyperlink w:anchor="_Toc500332651" w:history="1">
+      <w:hyperlink w:anchor="_Toc503432359" w:history="1">
         <w:r>
           <w:rPr>
             <w:rStyle w:val="Lienhypertexte"/>
@@ -1461,7 +1369,7 @@
             <w:noProof/>
             <w:webHidden/>
           </w:rPr>
-          <w:instrText xml:space="preserve"> PAGEREF _Toc500332651 \h </w:instrText>
+          <w:instrText xml:space="preserve"> PAGEREF _Toc503432359 \h </w:instrText>
         </w:r>
         <w:r>
           <w:rPr>
@@ -1481,7 +1389,7 @@
             <w:noProof/>
             <w:webHidden/>
           </w:rPr>
-          <w:t>3</w:t>
+          <w:t>5</w:t>
         </w:r>
         <w:r>
           <w:rPr>
@@ -1508,7 +1416,7 @@
           <w:lang w:eastAsia="fr-CH"/>
         </w:rPr>
       </w:pPr>
-      <w:hyperlink w:anchor="_Toc500332652" w:history="1">
+      <w:hyperlink w:anchor="_Toc503432360" w:history="1">
         <w:r>
           <w:rPr>
             <w:rStyle w:val="Lienhypertexte"/>
@@ -1553,7 +1461,7 @@
             <w:noProof/>
             <w:webHidden/>
           </w:rPr>
-          <w:instrText xml:space="preserve"> PAGEREF _Toc500332652 \h </w:instrText>
+          <w:instrText xml:space="preserve"> PAGEREF _Toc503432360 \h </w:instrText>
         </w:r>
         <w:r>
           <w:rPr>
@@ -1573,7 +1481,7 @@
             <w:noProof/>
             <w:webHidden/>
           </w:rPr>
-          <w:t>3</w:t>
+          <w:t>6</w:t>
         </w:r>
         <w:r>
           <w:rPr>
@@ -1600,7 +1508,7 @@
           <w:lang w:eastAsia="fr-CH"/>
         </w:rPr>
       </w:pPr>
-      <w:hyperlink w:anchor="_Toc500332653" w:history="1">
+      <w:hyperlink w:anchor="_Toc503432361" w:history="1">
         <w:r>
           <w:rPr>
             <w:rStyle w:val="Lienhypertexte"/>
@@ -1645,7 +1553,7 @@
             <w:noProof/>
             <w:webHidden/>
           </w:rPr>
-          <w:instrText xml:space="preserve"> PAGEREF _Toc500332653 \h </w:instrText>
+          <w:instrText xml:space="preserve"> PAGEREF _Toc503432361 \h </w:instrText>
         </w:r>
         <w:r>
           <w:rPr>
@@ -1665,7 +1573,7 @@
             <w:noProof/>
             <w:webHidden/>
           </w:rPr>
-          <w:t>3</w:t>
+          <w:t>6</w:t>
         </w:r>
         <w:r>
           <w:rPr>
@@ -1692,7 +1600,7 @@
           <w:lang w:eastAsia="fr-CH"/>
         </w:rPr>
       </w:pPr>
-      <w:hyperlink w:anchor="_Toc500332654" w:history="1">
+      <w:hyperlink w:anchor="_Toc503432362" w:history="1">
         <w:r>
           <w:rPr>
             <w:rStyle w:val="Lienhypertexte"/>
@@ -1737,7 +1645,7 @@
             <w:noProof/>
             <w:webHidden/>
           </w:rPr>
-          <w:instrText xml:space="preserve"> PAGEREF _Toc500332654 \h </w:instrText>
+          <w:instrText xml:space="preserve"> PAGEREF _Toc503432362 \h </w:instrText>
         </w:r>
         <w:r>
           <w:rPr>
@@ -1757,7 +1665,7 @@
             <w:noProof/>
             <w:webHidden/>
           </w:rPr>
-          <w:t>3</w:t>
+          <w:t>6</w:t>
         </w:r>
         <w:r>
           <w:rPr>
@@ -1786,7 +1694,7 @@
           <w:lang w:eastAsia="fr-CH"/>
         </w:rPr>
       </w:pPr>
-      <w:hyperlink w:anchor="_Toc500332655" w:history="1">
+      <w:hyperlink w:anchor="_Toc503432363" w:history="1">
         <w:r>
           <w:rPr>
             <w:rStyle w:val="Lienhypertexte"/>
@@ -1833,7 +1741,7 @@
             <w:noProof/>
             <w:webHidden/>
           </w:rPr>
-          <w:instrText xml:space="preserve"> PAGEREF _Toc500332655 \h </w:instrText>
+          <w:instrText xml:space="preserve"> PAGEREF _Toc503432363 \h </w:instrText>
         </w:r>
         <w:r>
           <w:rPr>
@@ -1853,7 +1761,7 @@
             <w:noProof/>
             <w:webHidden/>
           </w:rPr>
-          <w:t>4</w:t>
+          <w:t>6</w:t>
         </w:r>
         <w:r>
           <w:rPr>
@@ -1880,7 +1788,7 @@
           <w:lang w:eastAsia="fr-CH"/>
         </w:rPr>
       </w:pPr>
-      <w:hyperlink w:anchor="_Toc500332656" w:history="1">
+      <w:hyperlink w:anchor="_Toc503432364" w:history="1">
         <w:r>
           <w:rPr>
             <w:rStyle w:val="Lienhypertexte"/>
@@ -1925,7 +1833,7 @@
             <w:noProof/>
             <w:webHidden/>
           </w:rPr>
-          <w:instrText xml:space="preserve"> PAGEREF _Toc500332656 \h </w:instrText>
+          <w:instrText xml:space="preserve"> PAGEREF _Toc503432364 \h </w:instrText>
         </w:r>
         <w:r>
           <w:rPr>
@@ -1945,7 +1853,7 @@
             <w:noProof/>
             <w:webHidden/>
           </w:rPr>
-          <w:t>4</w:t>
+          <w:t>6</w:t>
         </w:r>
         <w:r>
           <w:rPr>
@@ -1972,7 +1880,7 @@
           <w:lang w:eastAsia="fr-CH"/>
         </w:rPr>
       </w:pPr>
-      <w:hyperlink w:anchor="_Toc500332657" w:history="1">
+      <w:hyperlink w:anchor="_Toc503432365" w:history="1">
         <w:r>
           <w:rPr>
             <w:rStyle w:val="Lienhypertexte"/>
@@ -2017,7 +1925,7 @@
             <w:noProof/>
             <w:webHidden/>
           </w:rPr>
-          <w:instrText xml:space="preserve"> PAGEREF _Toc500332657 \h </w:instrText>
+          <w:instrText xml:space="preserve"> PAGEREF _Toc503432365 \h </w:instrText>
         </w:r>
         <w:r>
           <w:rPr>
@@ -2037,7 +1945,7 @@
             <w:noProof/>
             <w:webHidden/>
           </w:rPr>
-          <w:t>4</w:t>
+          <w:t>6</w:t>
         </w:r>
         <w:r>
           <w:rPr>
@@ -2066,7 +1974,7 @@
           <w:lang w:eastAsia="fr-CH"/>
         </w:rPr>
       </w:pPr>
-      <w:hyperlink w:anchor="_Toc500332658" w:history="1">
+      <w:hyperlink w:anchor="_Toc503432366" w:history="1">
         <w:r>
           <w:rPr>
             <w:rStyle w:val="Lienhypertexte"/>
@@ -2113,7 +2021,7 @@
             <w:noProof/>
             <w:webHidden/>
           </w:rPr>
-          <w:instrText xml:space="preserve"> PAGEREF _Toc500332658 \h </w:instrText>
+          <w:instrText xml:space="preserve"> PAGEREF _Toc503432366 \h </w:instrText>
         </w:r>
         <w:r>
           <w:rPr>
@@ -2133,7 +2041,7 @@
             <w:noProof/>
             <w:webHidden/>
           </w:rPr>
-          <w:t>4</w:t>
+          <w:t>6</w:t>
         </w:r>
         <w:r>
           <w:rPr>
@@ -2158,7 +2066,7 @@
       <w:pPr>
         <w:pStyle w:val="Titre1"/>
       </w:pPr>
-      <w:bookmarkStart w:id="1" w:name="_Toc500332640"/>
+      <w:bookmarkStart w:id="1" w:name="_Toc503432349"/>
       <w:r>
         <w:lastRenderedPageBreak/>
         <w:t>Introduction</w:t>
@@ -2199,7 +2107,7 @@
       <w:pPr>
         <w:pStyle w:val="Titre2"/>
       </w:pPr>
-      <w:bookmarkStart w:id="2" w:name="_Toc500332641"/>
+      <w:bookmarkStart w:id="2" w:name="_Toc503432350"/>
       <w:r>
         <w:t>Objectif</w:t>
       </w:r>
@@ -2213,14 +2121,56 @@
         <w:jc w:val="both"/>
       </w:pPr>
       <w:r>
-        <w:t>Voir STI_projet2_donnee_v2.pdf.</w:t>
+        <w:t xml:space="preserve">L’objectif de ce projet </w:t>
+      </w:r>
+      <w:r>
+        <w:t>a été</w:t>
+      </w:r>
+      <w:r>
+        <w:t xml:space="preserve"> de maitriser les principes de programmation </w:t>
+      </w:r>
+      <w:r>
+        <w:t xml:space="preserve">web sécurisée </w:t>
+      </w:r>
+      <w:r>
+        <w:t>dans le but de développer une application web sécurisée avec PHP.</w:t>
+      </w:r>
+    </w:p>
+    <w:p>
+      <w:pPr>
+        <w:jc w:val="both"/>
+      </w:pPr>
+      <w:r>
+        <w:t xml:space="preserve">Ce projet a fait suite au premier qui </w:t>
+      </w:r>
+      <w:r>
+        <w:t>nous demandait de développer une application web de messagerie en ligne mais qui n’utilise pas de protocole SMTP.</w:t>
+      </w:r>
+      <w:r>
+        <w:t xml:space="preserve"> Il fallait reprendre se dernier et le sécurisé. </w:t>
+      </w:r>
+    </w:p>
+    <w:p>
+      <w:pPr>
+        <w:jc w:val="both"/>
+      </w:pPr>
+      <w:r>
+        <w:t xml:space="preserve">Tout au long de ce travail, nous avons fait une analyse des menaces complète qui nous a permis de nous concentrer sur les vulnérabilités et les points vitaux à sécuriser dans l’application. </w:t>
+      </w:r>
+    </w:p>
+    <w:p>
+      <w:pPr>
+        <w:jc w:val="both"/>
+      </w:pPr>
+      <w:r>
+        <w:t>Cette sécurisation ne concerne que l’application web en elle-même mais en aucun cas l’OS hôte, le réseau LAN ou la configuration du serveur PHP. Nous considérons que ces éléments ont déjà été sécurisés au préalable.</w:t>
       </w:r>
     </w:p>
     <w:p>
       <w:pPr>
         <w:pStyle w:val="Titre1"/>
       </w:pPr>
-      <w:bookmarkStart w:id="3" w:name="_Toc500332642"/>
+      <w:bookmarkStart w:id="3" w:name="_Toc503432351"/>
       <w:r>
         <w:t>Description du système</w:t>
       </w:r>
@@ -2323,7 +2273,7 @@
       <w:pPr>
         <w:pStyle w:val="Titre2"/>
       </w:pPr>
-      <w:bookmarkStart w:id="4" w:name="_Toc500332643"/>
+      <w:bookmarkStart w:id="4" w:name="_Toc503432352"/>
       <w:r>
         <w:t>Objectifs du système</w:t>
       </w:r>
@@ -2357,7 +2307,11 @@
         <w:t>et</w:t>
       </w:r>
       <w:r>
-        <w:t xml:space="preserve"> des améliorations pourraient être apportées dans le futur et seraient alors inclues dans un paquet payant « premium » en plus de l’application de base.</w:t>
+        <w:t xml:space="preserve"> des améliorations pourraient être apportées </w:t>
+      </w:r>
+      <w:r>
+        <w:lastRenderedPageBreak/>
+        <w:t>dans le futur et seraient alors inclues dans un paquet payant « premium » en plus de l’application de base.</w:t>
       </w:r>
     </w:p>
     <w:p>
@@ -2383,12 +2337,42 @@
       <w:pPr>
         <w:pStyle w:val="Titre2"/>
       </w:pPr>
-      <w:bookmarkStart w:id="5" w:name="_Toc500332644"/>
+      <w:bookmarkStart w:id="5" w:name="_Toc503432353"/>
       <w:r>
         <w:t>Data Flow Diagram</w:t>
       </w:r>
       <w:bookmarkEnd w:id="5"/>
     </w:p>
+    <w:p/>
+    <w:p>
+      <w:r>
+        <w:object w:dxaOrig="14340" w:dyaOrig="8430">
+          <v:shapetype id="_x0000_t75" coordsize="21600,21600" o:spt="75" o:preferrelative="t" path="m@4@5l@4@11@9@11@9@5xe" filled="f" stroked="f">
+            <v:stroke joinstyle="miter"/>
+            <v:formulas>
+              <v:f eqn="if lineDrawn pixelLineWidth 0"/>
+              <v:f eqn="sum @0 1 0"/>
+              <v:f eqn="sum 0 0 @1"/>
+              <v:f eqn="prod @2 1 2"/>
+              <v:f eqn="prod @3 21600 pixelWidth"/>
+              <v:f eqn="prod @3 21600 pixelHeight"/>
+              <v:f eqn="sum @0 0 1"/>
+              <v:f eqn="prod @6 1 2"/>
+              <v:f eqn="prod @7 21600 pixelWidth"/>
+              <v:f eqn="sum @8 21600 0"/>
+              <v:f eqn="prod @7 21600 pixelHeight"/>
+              <v:f eqn="sum @10 21600 0"/>
+            </v:formulas>
+            <v:path o:extrusionok="f" gradientshapeok="t" o:connecttype="rect"/>
+            <o:lock v:ext="edit" aspectratio="t"/>
+          </v:shapetype>
+          <v:shape id="_x0000_i1025" type="#_x0000_t75" style="width:453pt;height:266.25pt" o:ole="">
+            <v:imagedata r:id="rId9" o:title=""/>
+          </v:shape>
+          <o:OLEObject Type="Embed" ProgID="Visio.Drawing.15" ShapeID="_x0000_i1025" DrawAspect="Content" ObjectID="_1577177025" r:id="rId10"/>
+        </w:object>
+      </w:r>
+    </w:p>
     <w:p>
       <w:pPr>
         <w:jc w:val="both"/>
@@ -2398,23 +2382,38 @@
       <w:pPr>
         <w:pStyle w:val="Titre2"/>
       </w:pPr>
-      <w:bookmarkStart w:id="6" w:name="_Toc500332645"/>
+      <w:bookmarkStart w:id="6" w:name="_Toc503432354"/>
       <w:r>
         <w:t>Définition du périmètre de sécurisation</w:t>
       </w:r>
       <w:bookmarkEnd w:id="6"/>
     </w:p>
-    <w:p/>
+    <w:p>
+      <w:r>
+        <w:t>Pour ce projet, nous allons sécuriser l’application web en elle-même. Nous allons protéger les bases de données et les données privées des utilisateurs contre les injections.</w:t>
+      </w:r>
+    </w:p>
+    <w:p>
+      <w:r>
+        <w:t xml:space="preserve">Nous allons aussi protéger l’application contre les injections de code et les attaques XSS. </w:t>
+      </w:r>
+    </w:p>
+    <w:p>
+      <w:r>
+        <w:t>La validation des champs des formulaires des utilisateurs, l’imposition de la vérification de mots de passe ainsi que la mise en place d’une politique de mots de passe forts vont être introduites.</w:t>
+      </w:r>
+      <w:bookmarkStart w:id="7" w:name="_GoBack"/>
+      <w:bookmarkEnd w:id="7"/>
+    </w:p>
     <w:p>
       <w:pPr>
         <w:pStyle w:val="Titre2"/>
       </w:pPr>
-      <w:bookmarkStart w:id="7" w:name="_Toc500332646"/>
-      <w:r>
-        <w:lastRenderedPageBreak/>
+      <w:bookmarkStart w:id="8" w:name="_Toc503432355"/>
+      <w:r>
         <w:t>Hypothèses de sécurité</w:t>
       </w:r>
-      <w:bookmarkEnd w:id="7"/>
+      <w:bookmarkEnd w:id="8"/>
     </w:p>
     <w:p>
       <w:r>
@@ -2484,6 +2483,7 @@
         </w:numPr>
       </w:pPr>
       <w:r>
+        <w:lastRenderedPageBreak/>
         <w:t xml:space="preserve">Les systèmes </w:t>
       </w:r>
       <w:r>
@@ -2541,11 +2541,11 @@
       <w:pPr>
         <w:pStyle w:val="Titre2"/>
       </w:pPr>
-      <w:bookmarkStart w:id="8" w:name="_Toc500332647"/>
+      <w:bookmarkStart w:id="9" w:name="_Toc503432356"/>
       <w:r>
         <w:t>Exigences de sécurité</w:t>
       </w:r>
-      <w:bookmarkEnd w:id="8"/>
+      <w:bookmarkEnd w:id="9"/>
     </w:p>
     <w:p>
       <w:r>
@@ -2634,11 +2634,11 @@
       <w:pPr>
         <w:pStyle w:val="Titre2"/>
       </w:pPr>
-      <w:bookmarkStart w:id="9" w:name="_Toc500332649"/>
+      <w:bookmarkStart w:id="10" w:name="_Toc503432357"/>
       <w:r>
         <w:t>Enumération des actifs</w:t>
       </w:r>
-      <w:bookmarkEnd w:id="9"/>
+      <w:bookmarkEnd w:id="10"/>
     </w:p>
     <w:p>
       <w:r>
@@ -2708,12 +2708,11 @@
       <w:pPr>
         <w:pStyle w:val="Titre2"/>
       </w:pPr>
-      <w:bookmarkStart w:id="10" w:name="_Toc500332650"/>
-      <w:r>
-        <w:lastRenderedPageBreak/>
+      <w:bookmarkStart w:id="11" w:name="_Toc503432358"/>
+      <w:r>
         <w:t>Rôles des utilisateurs</w:t>
       </w:r>
-      <w:bookmarkEnd w:id="10"/>
+      <w:bookmarkEnd w:id="11"/>
     </w:p>
     <w:p>
       <w:r>
@@ -2744,18 +2743,22 @@
         <w:t xml:space="preserve">Les administrateurs : En plus des fonctionnalités de base des utilisateurs réguliers, les admins ont aussi des fonctionnalités supplémentaires de gestion des utilisateurs. Ils peuvent en créer, </w:t>
       </w:r>
       <w:r>
-        <w:t xml:space="preserve">avoir la liste de tous les utilisateurs inscrits avec les détails ainsi que modifier les détails des comptes de ces utilisateurs (nom d’utilisateur, mot de passe, type de compte, activer/désactiver un compte). </w:t>
+        <w:t xml:space="preserve">avoir la liste de tous les utilisateurs inscrits avec les détails </w:t>
+      </w:r>
+      <w:r>
+        <w:lastRenderedPageBreak/>
+        <w:t xml:space="preserve">ainsi que modifier les détails des comptes de ces utilisateurs (nom d’utilisateur, mot de passe, type de compte, activer/désactiver un compte). </w:t>
       </w:r>
     </w:p>
     <w:p>
       <w:pPr>
         <w:pStyle w:val="Titre1"/>
       </w:pPr>
-      <w:bookmarkStart w:id="11" w:name="_Toc500332651"/>
+      <w:bookmarkStart w:id="12" w:name="_Toc503432359"/>
       <w:r>
         <w:t>Identification des menaces</w:t>
       </w:r>
-      <w:bookmarkEnd w:id="11"/>
+      <w:bookmarkEnd w:id="12"/>
     </w:p>
     <w:p>
       <w:r>
@@ -2972,14 +2975,12 @@
       <w:r>
         <w:t>Ci-dessous, nous présentons quelques scénarios d’attaques</w:t>
       </w:r>
-      <w:bookmarkStart w:id="12" w:name="_GoBack"/>
-      <w:bookmarkEnd w:id="12"/>
     </w:p>
     <w:p>
       <w:pPr>
         <w:pStyle w:val="Titre2"/>
       </w:pPr>
-      <w:bookmarkStart w:id="13" w:name="_Toc500332652"/>
+      <w:bookmarkStart w:id="13" w:name="_Toc503432360"/>
       <w:r>
         <w:t>Scénario</w:t>
       </w:r>
@@ -2999,7 +3000,7 @@
       <w:pPr>
         <w:pStyle w:val="Titre2"/>
       </w:pPr>
-      <w:bookmarkStart w:id="14" w:name="_Toc500332653"/>
+      <w:bookmarkStart w:id="14" w:name="_Toc503432361"/>
       <w:r>
         <w:t>Scénario d’attaque</w:t>
       </w:r>
@@ -3016,7 +3017,7 @@
       <w:pPr>
         <w:pStyle w:val="Titre2"/>
       </w:pPr>
-      <w:bookmarkStart w:id="15" w:name="_Toc500332654"/>
+      <w:bookmarkStart w:id="15" w:name="_Toc503432362"/>
       <w:r>
         <w:t>STRIDE</w:t>
       </w:r>
@@ -3027,7 +3028,7 @@
       <w:pPr>
         <w:pStyle w:val="Titre1"/>
       </w:pPr>
-      <w:bookmarkStart w:id="16" w:name="_Toc500332655"/>
+      <w:bookmarkStart w:id="16" w:name="_Toc503432363"/>
       <w:r>
         <w:t>Identification des contre-mesures</w:t>
       </w:r>
@@ -3038,7 +3039,7 @@
       <w:pPr>
         <w:pStyle w:val="Titre2"/>
       </w:pPr>
-      <w:bookmarkStart w:id="17" w:name="_Toc500332656"/>
+      <w:bookmarkStart w:id="17" w:name="_Toc503432364"/>
       <w:r>
         <w:t>Contre-mesure 1</w:t>
       </w:r>
@@ -3049,9 +3050,8 @@
       <w:pPr>
         <w:pStyle w:val="Titre2"/>
       </w:pPr>
-      <w:bookmarkStart w:id="18" w:name="_Toc500332657"/>
-      <w:r>
-        <w:lastRenderedPageBreak/>
+      <w:bookmarkStart w:id="18" w:name="_Toc503432365"/>
+      <w:r>
         <w:t>Contre-mesure 2</w:t>
       </w:r>
       <w:bookmarkEnd w:id="18"/>
@@ -3061,7 +3061,7 @@
       <w:pPr>
         <w:pStyle w:val="Titre1"/>
       </w:pPr>
-      <w:bookmarkStart w:id="19" w:name="_Toc500332658"/>
+      <w:bookmarkStart w:id="19" w:name="_Toc503432366"/>
       <w:r>
         <w:t>Conclusion</w:t>
       </w:r>
@@ -3069,8 +3069,8 @@
     </w:p>
     <w:p/>
     <w:sectPr>
-      <w:headerReference w:type="default" r:id="rId9"/>
-      <w:footerReference w:type="default" r:id="rId10"/>
+      <w:headerReference w:type="default" r:id="rId11"/>
+      <w:footerReference w:type="default" r:id="rId12"/>
       <w:pgSz w:w="11906" w:h="16838"/>
       <w:pgMar w:top="1417" w:right="1417" w:bottom="1417" w:left="1417" w:header="708" w:footer="708" w:gutter="0"/>
       <w:cols w:space="708"/>
@@ -3131,7 +3131,7 @@
       <w:rPr>
         <w:noProof/>
       </w:rPr>
-      <w:t>- 6 -</w:t>
+      <w:t>- 5 -</w:t>
     </w:r>
     <w:r>
       <w:fldChar w:fldCharType="end"/>
@@ -4856,7 +4856,7 @@
 </file>
 
 <file path=customXml/itemProps1.xml><?xml version="1.0" encoding="utf-8"?>
-<ds:datastoreItem xmlns:ds="http://schemas.openxmlformats.org/officeDocument/2006/customXml" ds:itemID="{1F0A463A-ACCE-4367-89EB-A6C670B17BBE}">
+<ds:datastoreItem xmlns:ds="http://schemas.openxmlformats.org/officeDocument/2006/customXml" ds:itemID="{6EA306B6-76D8-4DBF-853B-88BCFB229989}">
   <ds:schemaRefs>
     <ds:schemaRef ds:uri="http://schemas.openxmlformats.org/officeDocument/2006/bibliography"/>
   </ds:schemaRefs>

</xml_diff>

<commit_message>
Definition des scenarios d'attaque dans le rapport
</commit_message>
<xml_diff>
--- a/STI_Projet2_v1.docx
+++ b/STI_Projet2_v1.docx
@@ -1,6 +1,6 @@
 
 <file path=word/document.xml><?xml version="1.0" encoding="utf-8"?>
-<w:document xmlns:wpc="http://schemas.microsoft.com/office/word/2010/wordprocessingCanvas" xmlns:cx="http://schemas.microsoft.com/office/drawing/2014/chartex" xmlns:cx1="http://schemas.microsoft.com/office/drawing/2015/9/8/chartex" xmlns:cx2="http://schemas.microsoft.com/office/drawing/2015/10/21/chartex" xmlns:cx3="http://schemas.microsoft.com/office/drawing/2016/5/9/chartex" xmlns:cx4="http://schemas.microsoft.com/office/drawing/2016/5/10/chartex" xmlns:cx5="http://schemas.microsoft.com/office/drawing/2016/5/11/chartex" xmlns:cx6="http://schemas.microsoft.com/office/drawing/2016/5/12/chartex" xmlns:cx7="http://schemas.microsoft.com/office/drawing/2016/5/13/chartex" xmlns:cx8="http://schemas.microsoft.com/office/drawing/2016/5/14/chartex" xmlns:mc="http://schemas.openxmlformats.org/markup-compatibility/2006" xmlns:aink="http://schemas.microsoft.com/office/drawing/2016/ink" xmlns:am3d="http://schemas.microsoft.com/office/drawing/2017/model3d" xmlns:o="urn:schemas-microsoft-com:office:office" xmlns:r="http://schemas.openxmlformats.org/officeDocument/2006/relationships" xmlns:m="http://schemas.openxmlformats.org/officeDocument/2006/math" xmlns:v="urn:schemas-microsoft-com:vml" xmlns:wp14="http://schemas.microsoft.com/office/word/2010/wordprocessingDrawing" xmlns:wp="http://schemas.openxmlformats.org/drawingml/2006/wordprocessingDrawing" xmlns:w10="urn:schemas-microsoft-com:office:word" xmlns:w="http://schemas.openxmlformats.org/wordprocessingml/2006/main" xmlns:w14="http://schemas.microsoft.com/office/word/2010/wordml" xmlns:w15="http://schemas.microsoft.com/office/word/2012/wordml" xmlns:w16cid="http://schemas.microsoft.com/office/word/2016/wordml/cid" xmlns:w16se="http://schemas.microsoft.com/office/word/2015/wordml/symex" xmlns:wpg="http://schemas.microsoft.com/office/word/2010/wordprocessingGroup" xmlns:wpi="http://schemas.microsoft.com/office/word/2010/wordprocessingInk" xmlns:wne="http://schemas.microsoft.com/office/word/2006/wordml" xmlns:wps="http://schemas.microsoft.com/office/word/2010/wordprocessingShape" mc:Ignorable="w14 w15 w16se w16cid wp14">
+<w:document xmlns:wpc="http://schemas.microsoft.com/office/word/2010/wordprocessingCanvas" xmlns:mc="http://schemas.openxmlformats.org/markup-compatibility/2006" xmlns:o="urn:schemas-microsoft-com:office:office" xmlns:r="http://schemas.openxmlformats.org/officeDocument/2006/relationships" xmlns:m="http://schemas.openxmlformats.org/officeDocument/2006/math" xmlns:v="urn:schemas-microsoft-com:vml" xmlns:wp14="http://schemas.microsoft.com/office/word/2010/wordprocessingDrawing" xmlns:wp="http://schemas.openxmlformats.org/drawingml/2006/wordprocessingDrawing" xmlns:w10="urn:schemas-microsoft-com:office:word" xmlns:w="http://schemas.openxmlformats.org/wordprocessingml/2006/main" xmlns:w14="http://schemas.microsoft.com/office/word/2010/wordml" xmlns:w15="http://schemas.microsoft.com/office/word/2012/wordml" xmlns:wpg="http://schemas.microsoft.com/office/word/2010/wordprocessingGroup" xmlns:wpi="http://schemas.microsoft.com/office/word/2010/wordprocessingInk" xmlns:wne="http://schemas.microsoft.com/office/word/2006/wordml" xmlns:wps="http://schemas.microsoft.com/office/word/2010/wordprocessingShape" mc:Ignorable="w14 w15 wp14">
   <w:body>
     <w:p>
       <w:pPr>
@@ -264,7 +264,7 @@
       <w:pPr>
         <w:pStyle w:val="Titre1"/>
       </w:pPr>
-      <w:bookmarkStart w:id="0" w:name="_Toc503432348"/>
+      <w:bookmarkStart w:id="0" w:name="_Toc503777798"/>
       <w:r>
         <w:lastRenderedPageBreak/>
         <w:t>Table des matières</w:t>
@@ -298,7 +298,7 @@
       <w:r>
         <w:fldChar w:fldCharType="separate"/>
       </w:r>
-      <w:hyperlink w:anchor="_Toc503432348" w:history="1">
+      <w:hyperlink w:anchor="_Toc503777798" w:history="1">
         <w:r>
           <w:rPr>
             <w:rStyle w:val="Lienhypertexte"/>
@@ -345,7 +345,7 @@
             <w:noProof/>
             <w:webHidden/>
           </w:rPr>
-          <w:instrText xml:space="preserve"> PAGEREF _Toc503432348 \h </w:instrText>
+          <w:instrText xml:space="preserve"> PAGEREF _Toc503777798 \h </w:instrText>
         </w:r>
         <w:r>
           <w:rPr>
@@ -394,7 +394,7 @@
           <w:lang w:eastAsia="fr-CH"/>
         </w:rPr>
       </w:pPr>
-      <w:hyperlink w:anchor="_Toc503432349" w:history="1">
+      <w:hyperlink w:anchor="_Toc503777799" w:history="1">
         <w:r>
           <w:rPr>
             <w:rStyle w:val="Lienhypertexte"/>
@@ -441,7 +441,7 @@
             <w:noProof/>
             <w:webHidden/>
           </w:rPr>
-          <w:instrText xml:space="preserve"> PAGEREF _Toc503432349 \h </w:instrText>
+          <w:instrText xml:space="preserve"> PAGEREF _Toc503777799 \h </w:instrText>
         </w:r>
         <w:r>
           <w:rPr>
@@ -488,7 +488,7 @@
           <w:lang w:eastAsia="fr-CH"/>
         </w:rPr>
       </w:pPr>
-      <w:hyperlink w:anchor="_Toc503432350" w:history="1">
+      <w:hyperlink w:anchor="_Toc503777800" w:history="1">
         <w:r>
           <w:rPr>
             <w:rStyle w:val="Lienhypertexte"/>
@@ -533,7 +533,7 @@
             <w:noProof/>
             <w:webHidden/>
           </w:rPr>
-          <w:instrText xml:space="preserve"> PAGEREF _Toc503432350 \h </w:instrText>
+          <w:instrText xml:space="preserve"> PAGEREF _Toc503777800 \h </w:instrText>
         </w:r>
         <w:r>
           <w:rPr>
@@ -582,7 +582,7 @@
           <w:lang w:eastAsia="fr-CH"/>
         </w:rPr>
       </w:pPr>
-      <w:hyperlink w:anchor="_Toc503432351" w:history="1">
+      <w:hyperlink w:anchor="_Toc503777801" w:history="1">
         <w:r>
           <w:rPr>
             <w:rStyle w:val="Lienhypertexte"/>
@@ -629,7 +629,7 @@
             <w:noProof/>
             <w:webHidden/>
           </w:rPr>
-          <w:instrText xml:space="preserve"> PAGEREF _Toc503432351 \h </w:instrText>
+          <w:instrText xml:space="preserve"> PAGEREF _Toc503777801 \h </w:instrText>
         </w:r>
         <w:r>
           <w:rPr>
@@ -676,7 +676,7 @@
           <w:lang w:eastAsia="fr-CH"/>
         </w:rPr>
       </w:pPr>
-      <w:hyperlink w:anchor="_Toc503432352" w:history="1">
+      <w:hyperlink w:anchor="_Toc503777802" w:history="1">
         <w:r>
           <w:rPr>
             <w:rStyle w:val="Lienhypertexte"/>
@@ -721,7 +721,7 @@
             <w:noProof/>
             <w:webHidden/>
           </w:rPr>
-          <w:instrText xml:space="preserve"> PAGEREF _Toc503432352 \h </w:instrText>
+          <w:instrText xml:space="preserve"> PAGEREF _Toc503777802 \h </w:instrText>
         </w:r>
         <w:r>
           <w:rPr>
@@ -768,7 +768,7 @@
           <w:lang w:eastAsia="fr-CH"/>
         </w:rPr>
       </w:pPr>
-      <w:hyperlink w:anchor="_Toc503432353" w:history="1">
+      <w:hyperlink w:anchor="_Toc503777803" w:history="1">
         <w:r>
           <w:rPr>
             <w:rStyle w:val="Lienhypertexte"/>
@@ -813,7 +813,7 @@
             <w:noProof/>
             <w:webHidden/>
           </w:rPr>
-          <w:instrText xml:space="preserve"> PAGEREF _Toc503432353 \h </w:instrText>
+          <w:instrText xml:space="preserve"> PAGEREF _Toc503777803 \h </w:instrText>
         </w:r>
         <w:r>
           <w:rPr>
@@ -860,7 +860,7 @@
           <w:lang w:eastAsia="fr-CH"/>
         </w:rPr>
       </w:pPr>
-      <w:hyperlink w:anchor="_Toc503432354" w:history="1">
+      <w:hyperlink w:anchor="_Toc503777804" w:history="1">
         <w:r>
           <w:rPr>
             <w:rStyle w:val="Lienhypertexte"/>
@@ -905,7 +905,7 @@
             <w:noProof/>
             <w:webHidden/>
           </w:rPr>
-          <w:instrText xml:space="preserve"> PAGEREF _Toc503432354 \h </w:instrText>
+          <w:instrText xml:space="preserve"> PAGEREF _Toc503777804 \h </w:instrText>
         </w:r>
         <w:r>
           <w:rPr>
@@ -952,7 +952,7 @@
           <w:lang w:eastAsia="fr-CH"/>
         </w:rPr>
       </w:pPr>
-      <w:hyperlink w:anchor="_Toc503432355" w:history="1">
+      <w:hyperlink w:anchor="_Toc503777805" w:history="1">
         <w:r>
           <w:rPr>
             <w:rStyle w:val="Lienhypertexte"/>
@@ -997,7 +997,7 @@
             <w:noProof/>
             <w:webHidden/>
           </w:rPr>
-          <w:instrText xml:space="preserve"> PAGEREF _Toc503432355 \h </w:instrText>
+          <w:instrText xml:space="preserve"> PAGEREF _Toc503777805 \h </w:instrText>
         </w:r>
         <w:r>
           <w:rPr>
@@ -1044,7 +1044,7 @@
           <w:lang w:eastAsia="fr-CH"/>
         </w:rPr>
       </w:pPr>
-      <w:hyperlink w:anchor="_Toc503432356" w:history="1">
+      <w:hyperlink w:anchor="_Toc503777806" w:history="1">
         <w:r>
           <w:rPr>
             <w:rStyle w:val="Lienhypertexte"/>
@@ -1089,7 +1089,7 @@
             <w:noProof/>
             <w:webHidden/>
           </w:rPr>
-          <w:instrText xml:space="preserve"> PAGEREF _Toc503432356 \h </w:instrText>
+          <w:instrText xml:space="preserve"> PAGEREF _Toc503777806 \h </w:instrText>
         </w:r>
         <w:r>
           <w:rPr>
@@ -1109,7 +1109,7 @@
             <w:noProof/>
             <w:webHidden/>
           </w:rPr>
-          <w:t>4</w:t>
+          <w:t>5</w:t>
         </w:r>
         <w:r>
           <w:rPr>
@@ -1136,7 +1136,7 @@
           <w:lang w:eastAsia="fr-CH"/>
         </w:rPr>
       </w:pPr>
-      <w:hyperlink w:anchor="_Toc503432357" w:history="1">
+      <w:hyperlink w:anchor="_Toc503777807" w:history="1">
         <w:r>
           <w:rPr>
             <w:rStyle w:val="Lienhypertexte"/>
@@ -1181,7 +1181,7 @@
             <w:noProof/>
             <w:webHidden/>
           </w:rPr>
-          <w:instrText xml:space="preserve"> PAGEREF _Toc503432357 \h </w:instrText>
+          <w:instrText xml:space="preserve"> PAGEREF _Toc503777807 \h </w:instrText>
         </w:r>
         <w:r>
           <w:rPr>
@@ -1228,7 +1228,7 @@
           <w:lang w:eastAsia="fr-CH"/>
         </w:rPr>
       </w:pPr>
-      <w:hyperlink w:anchor="_Toc503432358" w:history="1">
+      <w:hyperlink w:anchor="_Toc503777808" w:history="1">
         <w:r>
           <w:rPr>
             <w:rStyle w:val="Lienhypertexte"/>
@@ -1273,7 +1273,7 @@
             <w:noProof/>
             <w:webHidden/>
           </w:rPr>
-          <w:instrText xml:space="preserve"> PAGEREF _Toc503432358 \h </w:instrText>
+          <w:instrText xml:space="preserve"> PAGEREF _Toc503777808 \h </w:instrText>
         </w:r>
         <w:r>
           <w:rPr>
@@ -1322,7 +1322,7 @@
           <w:lang w:eastAsia="fr-CH"/>
         </w:rPr>
       </w:pPr>
-      <w:hyperlink w:anchor="_Toc503432359" w:history="1">
+      <w:hyperlink w:anchor="_Toc503777809" w:history="1">
         <w:r>
           <w:rPr>
             <w:rStyle w:val="Lienhypertexte"/>
@@ -1369,7 +1369,7 @@
             <w:noProof/>
             <w:webHidden/>
           </w:rPr>
-          <w:instrText xml:space="preserve"> PAGEREF _Toc503432359 \h </w:instrText>
+          <w:instrText xml:space="preserve"> PAGEREF _Toc503777809 \h </w:instrText>
         </w:r>
         <w:r>
           <w:rPr>
@@ -1389,7 +1389,7 @@
             <w:noProof/>
             <w:webHidden/>
           </w:rPr>
-          <w:t>5</w:t>
+          <w:t>6</w:t>
         </w:r>
         <w:r>
           <w:rPr>
@@ -1416,7 +1416,7 @@
           <w:lang w:eastAsia="fr-CH"/>
         </w:rPr>
       </w:pPr>
-      <w:hyperlink w:anchor="_Toc503432360" w:history="1">
+      <w:hyperlink w:anchor="_Toc503777810" w:history="1">
         <w:r>
           <w:rPr>
             <w:rStyle w:val="Lienhypertexte"/>
@@ -1440,7 +1440,7 @@
             <w:rStyle w:val="Lienhypertexte"/>
             <w:noProof/>
           </w:rPr>
-          <w:t>Scénario d’attaques 1</w:t>
+          <w:t>Scénario d’attaque 1</w:t>
         </w:r>
         <w:r>
           <w:rPr>
@@ -1461,7 +1461,7 @@
             <w:noProof/>
             <w:webHidden/>
           </w:rPr>
-          <w:instrText xml:space="preserve"> PAGEREF _Toc503432360 \h </w:instrText>
+          <w:instrText xml:space="preserve"> PAGEREF _Toc503777810 \h </w:instrText>
         </w:r>
         <w:r>
           <w:rPr>
@@ -1508,7 +1508,7 @@
           <w:lang w:eastAsia="fr-CH"/>
         </w:rPr>
       </w:pPr>
-      <w:hyperlink w:anchor="_Toc503432361" w:history="1">
+      <w:hyperlink w:anchor="_Toc503777811" w:history="1">
         <w:r>
           <w:rPr>
             <w:rStyle w:val="Lienhypertexte"/>
@@ -1532,7 +1532,7 @@
             <w:rStyle w:val="Lienhypertexte"/>
             <w:noProof/>
           </w:rPr>
-          <w:t>Scénario d’attaques 2</w:t>
+          <w:t>Scénario d’attaque 2</w:t>
         </w:r>
         <w:r>
           <w:rPr>
@@ -1553,7 +1553,7 @@
             <w:noProof/>
             <w:webHidden/>
           </w:rPr>
-          <w:instrText xml:space="preserve"> PAGEREF _Toc503432361 \h </w:instrText>
+          <w:instrText xml:space="preserve"> PAGEREF _Toc503777811 \h </w:instrText>
         </w:r>
         <w:r>
           <w:rPr>
@@ -1573,7 +1573,7 @@
             <w:noProof/>
             <w:webHidden/>
           </w:rPr>
-          <w:t>6</w:t>
+          <w:t>7</w:t>
         </w:r>
         <w:r>
           <w:rPr>
@@ -1600,7 +1600,7 @@
           <w:lang w:eastAsia="fr-CH"/>
         </w:rPr>
       </w:pPr>
-      <w:hyperlink w:anchor="_Toc503432362" w:history="1">
+      <w:hyperlink w:anchor="_Toc503777812" w:history="1">
         <w:r>
           <w:rPr>
             <w:rStyle w:val="Lienhypertexte"/>
@@ -1624,6 +1624,558 @@
             <w:rStyle w:val="Lienhypertexte"/>
             <w:noProof/>
           </w:rPr>
+          <w:t>Scénario d’attaque 3</w:t>
+        </w:r>
+        <w:r>
+          <w:rPr>
+            <w:noProof/>
+            <w:webHidden/>
+          </w:rPr>
+          <w:tab/>
+        </w:r>
+        <w:r>
+          <w:rPr>
+            <w:noProof/>
+            <w:webHidden/>
+          </w:rPr>
+          <w:fldChar w:fldCharType="begin"/>
+        </w:r>
+        <w:r>
+          <w:rPr>
+            <w:noProof/>
+            <w:webHidden/>
+          </w:rPr>
+          <w:instrText xml:space="preserve"> PAGEREF _Toc503777812 \h </w:instrText>
+        </w:r>
+        <w:r>
+          <w:rPr>
+            <w:noProof/>
+            <w:webHidden/>
+          </w:rPr>
+        </w:r>
+        <w:r>
+          <w:rPr>
+            <w:noProof/>
+            <w:webHidden/>
+          </w:rPr>
+          <w:fldChar w:fldCharType="separate"/>
+        </w:r>
+        <w:r>
+          <w:rPr>
+            <w:noProof/>
+            <w:webHidden/>
+          </w:rPr>
+          <w:t>7</w:t>
+        </w:r>
+        <w:r>
+          <w:rPr>
+            <w:noProof/>
+            <w:webHidden/>
+          </w:rPr>
+          <w:fldChar w:fldCharType="end"/>
+        </w:r>
+      </w:hyperlink>
+    </w:p>
+    <w:p>
+      <w:pPr>
+        <w:pStyle w:val="TM2"/>
+        <w:tabs>
+          <w:tab w:val="left" w:pos="880"/>
+          <w:tab w:val="right" w:leader="dot" w:pos="9062"/>
+        </w:tabs>
+        <w:rPr>
+          <w:rFonts w:eastAsiaTheme="minorEastAsia"/>
+          <w:smallCaps w:val="0"/>
+          <w:noProof/>
+          <w:sz w:val="22"/>
+          <w:szCs w:val="22"/>
+          <w:lang w:eastAsia="fr-CH"/>
+        </w:rPr>
+      </w:pPr>
+      <w:hyperlink w:anchor="_Toc503777813" w:history="1">
+        <w:r>
+          <w:rPr>
+            <w:rStyle w:val="Lienhypertexte"/>
+            <w:noProof/>
+          </w:rPr>
+          <w:t>4.4</w:t>
+        </w:r>
+        <w:r>
+          <w:rPr>
+            <w:rFonts w:eastAsiaTheme="minorEastAsia"/>
+            <w:smallCaps w:val="0"/>
+            <w:noProof/>
+            <w:sz w:val="22"/>
+            <w:szCs w:val="22"/>
+            <w:lang w:eastAsia="fr-CH"/>
+          </w:rPr>
+          <w:tab/>
+        </w:r>
+        <w:r>
+          <w:rPr>
+            <w:rStyle w:val="Lienhypertexte"/>
+            <w:noProof/>
+          </w:rPr>
+          <w:t>Scénario d’attaque 4</w:t>
+        </w:r>
+        <w:r>
+          <w:rPr>
+            <w:noProof/>
+            <w:webHidden/>
+          </w:rPr>
+          <w:tab/>
+        </w:r>
+        <w:r>
+          <w:rPr>
+            <w:noProof/>
+            <w:webHidden/>
+          </w:rPr>
+          <w:fldChar w:fldCharType="begin"/>
+        </w:r>
+        <w:r>
+          <w:rPr>
+            <w:noProof/>
+            <w:webHidden/>
+          </w:rPr>
+          <w:instrText xml:space="preserve"> PAGEREF _Toc503777813 \h </w:instrText>
+        </w:r>
+        <w:r>
+          <w:rPr>
+            <w:noProof/>
+            <w:webHidden/>
+          </w:rPr>
+        </w:r>
+        <w:r>
+          <w:rPr>
+            <w:noProof/>
+            <w:webHidden/>
+          </w:rPr>
+          <w:fldChar w:fldCharType="separate"/>
+        </w:r>
+        <w:r>
+          <w:rPr>
+            <w:noProof/>
+            <w:webHidden/>
+          </w:rPr>
+          <w:t>7</w:t>
+        </w:r>
+        <w:r>
+          <w:rPr>
+            <w:noProof/>
+            <w:webHidden/>
+          </w:rPr>
+          <w:fldChar w:fldCharType="end"/>
+        </w:r>
+      </w:hyperlink>
+    </w:p>
+    <w:p>
+      <w:pPr>
+        <w:pStyle w:val="TM2"/>
+        <w:tabs>
+          <w:tab w:val="left" w:pos="880"/>
+          <w:tab w:val="right" w:leader="dot" w:pos="9062"/>
+        </w:tabs>
+        <w:rPr>
+          <w:rFonts w:eastAsiaTheme="minorEastAsia"/>
+          <w:smallCaps w:val="0"/>
+          <w:noProof/>
+          <w:sz w:val="22"/>
+          <w:szCs w:val="22"/>
+          <w:lang w:eastAsia="fr-CH"/>
+        </w:rPr>
+      </w:pPr>
+      <w:hyperlink w:anchor="_Toc503777814" w:history="1">
+        <w:r>
+          <w:rPr>
+            <w:rStyle w:val="Lienhypertexte"/>
+            <w:noProof/>
+          </w:rPr>
+          <w:t>4.5</w:t>
+        </w:r>
+        <w:r>
+          <w:rPr>
+            <w:rFonts w:eastAsiaTheme="minorEastAsia"/>
+            <w:smallCaps w:val="0"/>
+            <w:noProof/>
+            <w:sz w:val="22"/>
+            <w:szCs w:val="22"/>
+            <w:lang w:eastAsia="fr-CH"/>
+          </w:rPr>
+          <w:tab/>
+        </w:r>
+        <w:r>
+          <w:rPr>
+            <w:rStyle w:val="Lienhypertexte"/>
+            <w:noProof/>
+          </w:rPr>
+          <w:t>Scénario d’attaque 5</w:t>
+        </w:r>
+        <w:r>
+          <w:rPr>
+            <w:noProof/>
+            <w:webHidden/>
+          </w:rPr>
+          <w:tab/>
+        </w:r>
+        <w:r>
+          <w:rPr>
+            <w:noProof/>
+            <w:webHidden/>
+          </w:rPr>
+          <w:fldChar w:fldCharType="begin"/>
+        </w:r>
+        <w:r>
+          <w:rPr>
+            <w:noProof/>
+            <w:webHidden/>
+          </w:rPr>
+          <w:instrText xml:space="preserve"> PAGEREF _Toc503777814 \h </w:instrText>
+        </w:r>
+        <w:r>
+          <w:rPr>
+            <w:noProof/>
+            <w:webHidden/>
+          </w:rPr>
+        </w:r>
+        <w:r>
+          <w:rPr>
+            <w:noProof/>
+            <w:webHidden/>
+          </w:rPr>
+          <w:fldChar w:fldCharType="separate"/>
+        </w:r>
+        <w:r>
+          <w:rPr>
+            <w:noProof/>
+            <w:webHidden/>
+          </w:rPr>
+          <w:t>7</w:t>
+        </w:r>
+        <w:r>
+          <w:rPr>
+            <w:noProof/>
+            <w:webHidden/>
+          </w:rPr>
+          <w:fldChar w:fldCharType="end"/>
+        </w:r>
+      </w:hyperlink>
+    </w:p>
+    <w:p>
+      <w:pPr>
+        <w:pStyle w:val="TM2"/>
+        <w:tabs>
+          <w:tab w:val="left" w:pos="880"/>
+          <w:tab w:val="right" w:leader="dot" w:pos="9062"/>
+        </w:tabs>
+        <w:rPr>
+          <w:rFonts w:eastAsiaTheme="minorEastAsia"/>
+          <w:smallCaps w:val="0"/>
+          <w:noProof/>
+          <w:sz w:val="22"/>
+          <w:szCs w:val="22"/>
+          <w:lang w:eastAsia="fr-CH"/>
+        </w:rPr>
+      </w:pPr>
+      <w:hyperlink w:anchor="_Toc503777815" w:history="1">
+        <w:r>
+          <w:rPr>
+            <w:rStyle w:val="Lienhypertexte"/>
+            <w:noProof/>
+          </w:rPr>
+          <w:t>4.6</w:t>
+        </w:r>
+        <w:r>
+          <w:rPr>
+            <w:rFonts w:eastAsiaTheme="minorEastAsia"/>
+            <w:smallCaps w:val="0"/>
+            <w:noProof/>
+            <w:sz w:val="22"/>
+            <w:szCs w:val="22"/>
+            <w:lang w:eastAsia="fr-CH"/>
+          </w:rPr>
+          <w:tab/>
+        </w:r>
+        <w:r>
+          <w:rPr>
+            <w:rStyle w:val="Lienhypertexte"/>
+            <w:noProof/>
+          </w:rPr>
+          <w:t>Scénario d’attaque 6</w:t>
+        </w:r>
+        <w:r>
+          <w:rPr>
+            <w:noProof/>
+            <w:webHidden/>
+          </w:rPr>
+          <w:tab/>
+        </w:r>
+        <w:r>
+          <w:rPr>
+            <w:noProof/>
+            <w:webHidden/>
+          </w:rPr>
+          <w:fldChar w:fldCharType="begin"/>
+        </w:r>
+        <w:r>
+          <w:rPr>
+            <w:noProof/>
+            <w:webHidden/>
+          </w:rPr>
+          <w:instrText xml:space="preserve"> PAGEREF _Toc503777815 \h </w:instrText>
+        </w:r>
+        <w:r>
+          <w:rPr>
+            <w:noProof/>
+            <w:webHidden/>
+          </w:rPr>
+        </w:r>
+        <w:r>
+          <w:rPr>
+            <w:noProof/>
+            <w:webHidden/>
+          </w:rPr>
+          <w:fldChar w:fldCharType="separate"/>
+        </w:r>
+        <w:r>
+          <w:rPr>
+            <w:noProof/>
+            <w:webHidden/>
+          </w:rPr>
+          <w:t>7</w:t>
+        </w:r>
+        <w:r>
+          <w:rPr>
+            <w:noProof/>
+            <w:webHidden/>
+          </w:rPr>
+          <w:fldChar w:fldCharType="end"/>
+        </w:r>
+      </w:hyperlink>
+    </w:p>
+    <w:p>
+      <w:pPr>
+        <w:pStyle w:val="TM2"/>
+        <w:tabs>
+          <w:tab w:val="left" w:pos="880"/>
+          <w:tab w:val="right" w:leader="dot" w:pos="9062"/>
+        </w:tabs>
+        <w:rPr>
+          <w:rFonts w:eastAsiaTheme="minorEastAsia"/>
+          <w:smallCaps w:val="0"/>
+          <w:noProof/>
+          <w:sz w:val="22"/>
+          <w:szCs w:val="22"/>
+          <w:lang w:eastAsia="fr-CH"/>
+        </w:rPr>
+      </w:pPr>
+      <w:hyperlink w:anchor="_Toc503777816" w:history="1">
+        <w:r>
+          <w:rPr>
+            <w:rStyle w:val="Lienhypertexte"/>
+            <w:noProof/>
+          </w:rPr>
+          <w:t>4.7</w:t>
+        </w:r>
+        <w:r>
+          <w:rPr>
+            <w:rFonts w:eastAsiaTheme="minorEastAsia"/>
+            <w:smallCaps w:val="0"/>
+            <w:noProof/>
+            <w:sz w:val="22"/>
+            <w:szCs w:val="22"/>
+            <w:lang w:eastAsia="fr-CH"/>
+          </w:rPr>
+          <w:tab/>
+        </w:r>
+        <w:r>
+          <w:rPr>
+            <w:rStyle w:val="Lienhypertexte"/>
+            <w:noProof/>
+          </w:rPr>
+          <w:t>Scénario d’attaque 7</w:t>
+        </w:r>
+        <w:r>
+          <w:rPr>
+            <w:noProof/>
+            <w:webHidden/>
+          </w:rPr>
+          <w:tab/>
+        </w:r>
+        <w:r>
+          <w:rPr>
+            <w:noProof/>
+            <w:webHidden/>
+          </w:rPr>
+          <w:fldChar w:fldCharType="begin"/>
+        </w:r>
+        <w:r>
+          <w:rPr>
+            <w:noProof/>
+            <w:webHidden/>
+          </w:rPr>
+          <w:instrText xml:space="preserve"> PAGEREF _Toc503777816 \h </w:instrText>
+        </w:r>
+        <w:r>
+          <w:rPr>
+            <w:noProof/>
+            <w:webHidden/>
+          </w:rPr>
+        </w:r>
+        <w:r>
+          <w:rPr>
+            <w:noProof/>
+            <w:webHidden/>
+          </w:rPr>
+          <w:fldChar w:fldCharType="separate"/>
+        </w:r>
+        <w:r>
+          <w:rPr>
+            <w:noProof/>
+            <w:webHidden/>
+          </w:rPr>
+          <w:t>7</w:t>
+        </w:r>
+        <w:r>
+          <w:rPr>
+            <w:noProof/>
+            <w:webHidden/>
+          </w:rPr>
+          <w:fldChar w:fldCharType="end"/>
+        </w:r>
+      </w:hyperlink>
+    </w:p>
+    <w:p>
+      <w:pPr>
+        <w:pStyle w:val="TM2"/>
+        <w:tabs>
+          <w:tab w:val="left" w:pos="880"/>
+          <w:tab w:val="right" w:leader="dot" w:pos="9062"/>
+        </w:tabs>
+        <w:rPr>
+          <w:rFonts w:eastAsiaTheme="minorEastAsia"/>
+          <w:smallCaps w:val="0"/>
+          <w:noProof/>
+          <w:sz w:val="22"/>
+          <w:szCs w:val="22"/>
+          <w:lang w:eastAsia="fr-CH"/>
+        </w:rPr>
+      </w:pPr>
+      <w:hyperlink w:anchor="_Toc503777817" w:history="1">
+        <w:r>
+          <w:rPr>
+            <w:rStyle w:val="Lienhypertexte"/>
+            <w:noProof/>
+          </w:rPr>
+          <w:t>4.8</w:t>
+        </w:r>
+        <w:r>
+          <w:rPr>
+            <w:rFonts w:eastAsiaTheme="minorEastAsia"/>
+            <w:smallCaps w:val="0"/>
+            <w:noProof/>
+            <w:sz w:val="22"/>
+            <w:szCs w:val="22"/>
+            <w:lang w:eastAsia="fr-CH"/>
+          </w:rPr>
+          <w:tab/>
+        </w:r>
+        <w:r>
+          <w:rPr>
+            <w:rStyle w:val="Lienhypertexte"/>
+            <w:noProof/>
+          </w:rPr>
+          <w:t>Scénario d’attaque 8</w:t>
+        </w:r>
+        <w:r>
+          <w:rPr>
+            <w:noProof/>
+            <w:webHidden/>
+          </w:rPr>
+          <w:tab/>
+        </w:r>
+        <w:r>
+          <w:rPr>
+            <w:noProof/>
+            <w:webHidden/>
+          </w:rPr>
+          <w:fldChar w:fldCharType="begin"/>
+        </w:r>
+        <w:r>
+          <w:rPr>
+            <w:noProof/>
+            <w:webHidden/>
+          </w:rPr>
+          <w:instrText xml:space="preserve"> PAGEREF _Toc503777817 \h </w:instrText>
+        </w:r>
+        <w:r>
+          <w:rPr>
+            <w:noProof/>
+            <w:webHidden/>
+          </w:rPr>
+        </w:r>
+        <w:r>
+          <w:rPr>
+            <w:noProof/>
+            <w:webHidden/>
+          </w:rPr>
+          <w:fldChar w:fldCharType="separate"/>
+        </w:r>
+        <w:r>
+          <w:rPr>
+            <w:noProof/>
+            <w:webHidden/>
+          </w:rPr>
+          <w:t>7</w:t>
+        </w:r>
+        <w:r>
+          <w:rPr>
+            <w:noProof/>
+            <w:webHidden/>
+          </w:rPr>
+          <w:fldChar w:fldCharType="end"/>
+        </w:r>
+      </w:hyperlink>
+    </w:p>
+    <w:p>
+      <w:pPr>
+        <w:pStyle w:val="TM2"/>
+        <w:tabs>
+          <w:tab w:val="left" w:pos="880"/>
+          <w:tab w:val="right" w:leader="dot" w:pos="9062"/>
+        </w:tabs>
+        <w:rPr>
+          <w:rFonts w:eastAsiaTheme="minorEastAsia"/>
+          <w:smallCaps w:val="0"/>
+          <w:noProof/>
+          <w:sz w:val="22"/>
+          <w:szCs w:val="22"/>
+          <w:lang w:eastAsia="fr-CH"/>
+        </w:rPr>
+      </w:pPr>
+      <w:hyperlink w:anchor="_Toc503777818" w:history="1">
+        <w:r>
+          <w:rPr>
+            <w:rStyle w:val="Lienhypertexte"/>
+            <w:noProof/>
+          </w:rPr>
+          <w:t>4.9</w:t>
+        </w:r>
+        <w:r>
+          <w:rPr>
+            <w:rFonts w:eastAsiaTheme="minorEastAsia"/>
+            <w:smallCaps w:val="0"/>
+            <w:noProof/>
+            <w:sz w:val="22"/>
+            <w:szCs w:val="22"/>
+            <w:lang w:eastAsia="fr-CH"/>
+          </w:rPr>
+          <w:tab/>
+        </w:r>
+        <w:r>
+          <w:rPr>
+            <w:rStyle w:val="Lienhypertexte"/>
+            <w:noProof/>
+          </w:rPr>
           <w:t>STRIDE</w:t>
         </w:r>
         <w:r>
@@ -1645,7 +2197,7 @@
             <w:noProof/>
             <w:webHidden/>
           </w:rPr>
-          <w:instrText xml:space="preserve"> PAGEREF _Toc503432362 \h </w:instrText>
+          <w:instrText xml:space="preserve"> PAGEREF _Toc503777818 \h </w:instrText>
         </w:r>
         <w:r>
           <w:rPr>
@@ -1665,7 +2217,7 @@
             <w:noProof/>
             <w:webHidden/>
           </w:rPr>
-          <w:t>6</w:t>
+          <w:t>7</w:t>
         </w:r>
         <w:r>
           <w:rPr>
@@ -1694,7 +2246,7 @@
           <w:lang w:eastAsia="fr-CH"/>
         </w:rPr>
       </w:pPr>
-      <w:hyperlink w:anchor="_Toc503432363" w:history="1">
+      <w:hyperlink w:anchor="_Toc503777819" w:history="1">
         <w:r>
           <w:rPr>
             <w:rStyle w:val="Lienhypertexte"/>
@@ -1741,7 +2293,7 @@
             <w:noProof/>
             <w:webHidden/>
           </w:rPr>
-          <w:instrText xml:space="preserve"> PAGEREF _Toc503432363 \h </w:instrText>
+          <w:instrText xml:space="preserve"> PAGEREF _Toc503777819 \h </w:instrText>
         </w:r>
         <w:r>
           <w:rPr>
@@ -1761,7 +2313,7 @@
             <w:noProof/>
             <w:webHidden/>
           </w:rPr>
-          <w:t>6</w:t>
+          <w:t>7</w:t>
         </w:r>
         <w:r>
           <w:rPr>
@@ -1788,7 +2340,7 @@
           <w:lang w:eastAsia="fr-CH"/>
         </w:rPr>
       </w:pPr>
-      <w:hyperlink w:anchor="_Toc503432364" w:history="1">
+      <w:hyperlink w:anchor="_Toc503777820" w:history="1">
         <w:r>
           <w:rPr>
             <w:rStyle w:val="Lienhypertexte"/>
@@ -1833,7 +2385,7 @@
             <w:noProof/>
             <w:webHidden/>
           </w:rPr>
-          <w:instrText xml:space="preserve"> PAGEREF _Toc503432364 \h </w:instrText>
+          <w:instrText xml:space="preserve"> PAGEREF _Toc503777820 \h </w:instrText>
         </w:r>
         <w:r>
           <w:rPr>
@@ -1853,7 +2405,7 @@
             <w:noProof/>
             <w:webHidden/>
           </w:rPr>
-          <w:t>6</w:t>
+          <w:t>7</w:t>
         </w:r>
         <w:r>
           <w:rPr>
@@ -1880,7 +2432,7 @@
           <w:lang w:eastAsia="fr-CH"/>
         </w:rPr>
       </w:pPr>
-      <w:hyperlink w:anchor="_Toc503432365" w:history="1">
+      <w:hyperlink w:anchor="_Toc503777821" w:history="1">
         <w:r>
           <w:rPr>
             <w:rStyle w:val="Lienhypertexte"/>
@@ -1925,7 +2477,7 @@
             <w:noProof/>
             <w:webHidden/>
           </w:rPr>
-          <w:instrText xml:space="preserve"> PAGEREF _Toc503432365 \h </w:instrText>
+          <w:instrText xml:space="preserve"> PAGEREF _Toc503777821 \h </w:instrText>
         </w:r>
         <w:r>
           <w:rPr>
@@ -1945,7 +2497,7 @@
             <w:noProof/>
             <w:webHidden/>
           </w:rPr>
-          <w:t>6</w:t>
+          <w:t>8</w:t>
         </w:r>
         <w:r>
           <w:rPr>
@@ -1974,7 +2526,7 @@
           <w:lang w:eastAsia="fr-CH"/>
         </w:rPr>
       </w:pPr>
-      <w:hyperlink w:anchor="_Toc503432366" w:history="1">
+      <w:hyperlink w:anchor="_Toc503777822" w:history="1">
         <w:r>
           <w:rPr>
             <w:rStyle w:val="Lienhypertexte"/>
@@ -2021,7 +2573,7 @@
             <w:noProof/>
             <w:webHidden/>
           </w:rPr>
-          <w:instrText xml:space="preserve"> PAGEREF _Toc503432366 \h </w:instrText>
+          <w:instrText xml:space="preserve"> PAGEREF _Toc503777822 \h </w:instrText>
         </w:r>
         <w:r>
           <w:rPr>
@@ -2041,7 +2593,7 @@
             <w:noProof/>
             <w:webHidden/>
           </w:rPr>
-          <w:t>6</w:t>
+          <w:t>8</w:t>
         </w:r>
         <w:r>
           <w:rPr>
@@ -2056,6 +2608,8 @@
       <w:r>
         <w:fldChar w:fldCharType="end"/>
       </w:r>
+      <w:bookmarkStart w:id="1" w:name="_GoBack"/>
+      <w:bookmarkEnd w:id="1"/>
     </w:p>
     <w:p>
       <w:r>
@@ -2066,12 +2620,12 @@
       <w:pPr>
         <w:pStyle w:val="Titre1"/>
       </w:pPr>
-      <w:bookmarkStart w:id="1" w:name="_Toc503432349"/>
+      <w:bookmarkStart w:id="2" w:name="_Toc503777799"/>
       <w:r>
         <w:lastRenderedPageBreak/>
         <w:t>Introduction</w:t>
       </w:r>
-      <w:bookmarkEnd w:id="1"/>
+      <w:bookmarkEnd w:id="2"/>
     </w:p>
     <w:p>
       <w:pPr>
@@ -2107,14 +2661,14 @@
       <w:pPr>
         <w:pStyle w:val="Titre2"/>
       </w:pPr>
-      <w:bookmarkStart w:id="2" w:name="_Toc503432350"/>
+      <w:bookmarkStart w:id="3" w:name="_Toc503777800"/>
       <w:r>
         <w:t>Objectif</w:t>
       </w:r>
       <w:r>
         <w:t>s</w:t>
       </w:r>
-      <w:bookmarkEnd w:id="2"/>
+      <w:bookmarkEnd w:id="3"/>
     </w:p>
     <w:p>
       <w:pPr>
@@ -2170,11 +2724,11 @@
       <w:pPr>
         <w:pStyle w:val="Titre1"/>
       </w:pPr>
-      <w:bookmarkStart w:id="3" w:name="_Toc503432351"/>
+      <w:bookmarkStart w:id="4" w:name="_Toc503777801"/>
       <w:r>
         <w:t>Description du système</w:t>
       </w:r>
-      <w:bookmarkEnd w:id="3"/>
+      <w:bookmarkEnd w:id="4"/>
     </w:p>
     <w:p>
       <w:pPr>
@@ -2273,11 +2827,11 @@
       <w:pPr>
         <w:pStyle w:val="Titre2"/>
       </w:pPr>
-      <w:bookmarkStart w:id="4" w:name="_Toc503432352"/>
+      <w:bookmarkStart w:id="5" w:name="_Toc503777802"/>
       <w:r>
         <w:t>Objectifs du système</w:t>
       </w:r>
-      <w:bookmarkEnd w:id="4"/>
+      <w:bookmarkEnd w:id="5"/>
     </w:p>
     <w:p>
       <w:pPr>
@@ -2337,11 +2891,11 @@
       <w:pPr>
         <w:pStyle w:val="Titre2"/>
       </w:pPr>
-      <w:bookmarkStart w:id="5" w:name="_Toc503432353"/>
+      <w:bookmarkStart w:id="6" w:name="_Toc503777803"/>
       <w:r>
         <w:t>Data Flow Diagram</w:t>
       </w:r>
-      <w:bookmarkEnd w:id="5"/>
+      <w:bookmarkEnd w:id="6"/>
     </w:p>
     <w:p/>
     <w:p>
@@ -2369,7 +2923,7 @@
           <v:shape id="_x0000_i1025" type="#_x0000_t75" style="width:453pt;height:266.25pt" o:ole="">
             <v:imagedata r:id="rId9" o:title=""/>
           </v:shape>
-          <o:OLEObject Type="Embed" ProgID="Visio.Drawing.15" ShapeID="_x0000_i1025" DrawAspect="Content" ObjectID="_1577177025" r:id="rId10"/>
+          <o:OLEObject Type="Embed" ProgID="Visio.Drawing.15" ShapeID="_x0000_i1025" DrawAspect="Content" ObjectID="_1577519636" r:id="rId10"/>
         </w:object>
       </w:r>
     </w:p>
@@ -2382,11 +2936,11 @@
       <w:pPr>
         <w:pStyle w:val="Titre2"/>
       </w:pPr>
-      <w:bookmarkStart w:id="6" w:name="_Toc503432354"/>
+      <w:bookmarkStart w:id="7" w:name="_Toc503777804"/>
       <w:r>
         <w:t>Définition du périmètre de sécurisation</w:t>
       </w:r>
-      <w:bookmarkEnd w:id="6"/>
+      <w:bookmarkEnd w:id="7"/>
     </w:p>
     <w:p>
       <w:r>
@@ -2402,14 +2956,12 @@
       <w:r>
         <w:t>La validation des champs des formulaires des utilisateurs, l’imposition de la vérification de mots de passe ainsi que la mise en place d’une politique de mots de passe forts vont être introduites.</w:t>
       </w:r>
-      <w:bookmarkStart w:id="7" w:name="_GoBack"/>
-      <w:bookmarkEnd w:id="7"/>
     </w:p>
     <w:p>
       <w:pPr>
         <w:pStyle w:val="Titre2"/>
       </w:pPr>
-      <w:bookmarkStart w:id="8" w:name="_Toc503432355"/>
+      <w:bookmarkStart w:id="8" w:name="_Toc503777805"/>
       <w:r>
         <w:t>Hypothèses de sécurité</w:t>
       </w:r>
@@ -2493,16 +3045,11 @@
         <w:t xml:space="preserve"> des membres de l’organisation (utilisateurs de l’application) sont de confiance et ayant toujours les dernières mises à jour de sécurité</w:t>
       </w:r>
       <w:r>
-        <w:t xml:space="preserve">, antivirus actif, pare-feu, </w:t>
-      </w:r>
-      <w:proofErr w:type="gramStart"/>
-      <w:r>
-        <w:t>…</w:t>
+        <w:t>, antivirus actif, pare-feu, …</w:t>
       </w:r>
       <w:r>
         <w:t xml:space="preserve"> .</w:t>
       </w:r>
-      <w:proofErr w:type="gramEnd"/>
     </w:p>
     <w:p>
       <w:pPr>
@@ -2541,7 +3088,7 @@
       <w:pPr>
         <w:pStyle w:val="Titre2"/>
       </w:pPr>
-      <w:bookmarkStart w:id="9" w:name="_Toc503432356"/>
+      <w:bookmarkStart w:id="9" w:name="_Toc503777806"/>
       <w:r>
         <w:t>Exigences de sécurité</w:t>
       </w:r>
@@ -2634,7 +3181,7 @@
       <w:pPr>
         <w:pStyle w:val="Titre2"/>
       </w:pPr>
-      <w:bookmarkStart w:id="10" w:name="_Toc503432357"/>
+      <w:bookmarkStart w:id="10" w:name="_Toc503777807"/>
       <w:r>
         <w:t>Enumération des actifs</w:t>
       </w:r>
@@ -2708,7 +3255,7 @@
       <w:pPr>
         <w:pStyle w:val="Titre2"/>
       </w:pPr>
-      <w:bookmarkStart w:id="11" w:name="_Toc503432358"/>
+      <w:bookmarkStart w:id="11" w:name="_Toc503777808"/>
       <w:r>
         <w:t>Rôles des utilisateurs</w:t>
       </w:r>
@@ -2754,7 +3301,7 @@
       <w:pPr>
         <w:pStyle w:val="Titre1"/>
       </w:pPr>
-      <w:bookmarkStart w:id="12" w:name="_Toc503432359"/>
+      <w:bookmarkStart w:id="12" w:name="_Toc503777809"/>
       <w:r>
         <w:t>Identification des menaces</w:t>
       </w:r>
@@ -2980,7 +3527,7 @@
       <w:pPr>
         <w:pStyle w:val="Titre2"/>
       </w:pPr>
-      <w:bookmarkStart w:id="13" w:name="_Toc503432360"/>
+      <w:bookmarkStart w:id="13" w:name="_Toc503777810"/>
       <w:r>
         <w:t>Scénario</w:t>
       </w:r>
@@ -2988,89 +3535,621 @@
         <w:t xml:space="preserve"> d’attaque</w:t>
       </w:r>
       <w:r>
-        <w:t>s</w:t>
-      </w:r>
-      <w:r>
         <w:t xml:space="preserve"> 1</w:t>
       </w:r>
       <w:bookmarkEnd w:id="13"/>
     </w:p>
+    <w:p>
+      <w:pPr>
+        <w:jc w:val="both"/>
+      </w:pPr>
+      <w:r>
+        <w:t xml:space="preserve">Notre application de messagerie utilise des requêtes SQL pour aller chercher les informations dont elle a besoin. Par exemple, lorsqu’un utilisateur se logue sur l’application, cette dernière va effectuer une requête SQL sur une base de données </w:t>
+      </w:r>
+      <w:proofErr w:type="spellStart"/>
+      <w:r>
+        <w:t>SQLite</w:t>
+      </w:r>
+      <w:proofErr w:type="spellEnd"/>
+      <w:r>
+        <w:t xml:space="preserve"> contenant toutes les données relatives à notre application web. Elle va effectuer une requête </w:t>
+      </w:r>
+      <w:r>
+        <w:t xml:space="preserve">SQL </w:t>
+      </w:r>
+      <w:r>
+        <w:t xml:space="preserve">pour récupérer les informations </w:t>
+      </w:r>
+      <w:r>
+        <w:t>de l’utilisateur</w:t>
+      </w:r>
+      <w:r>
+        <w:t xml:space="preserve"> qui se connecte et vérifier si </w:t>
+      </w:r>
+      <w:proofErr w:type="gramStart"/>
+      <w:r>
+        <w:t xml:space="preserve">le </w:t>
+      </w:r>
+      <w:proofErr w:type="spellStart"/>
+      <w:r>
+        <w:t>username</w:t>
+      </w:r>
+      <w:proofErr w:type="spellEnd"/>
+      <w:proofErr w:type="gramEnd"/>
+      <w:r>
+        <w:t xml:space="preserve"> existe et que le mot de passe entré soit correct.</w:t>
+      </w:r>
+    </w:p>
+    <w:p>
+      <w:pPr>
+        <w:jc w:val="center"/>
+      </w:pPr>
+      <w:r>
+        <w:rPr>
+          <w:noProof/>
+          <w:lang w:eastAsia="fr-CH"/>
+        </w:rPr>
+        <w:drawing>
+          <wp:inline distT="0" distB="0" distL="0" distR="0" wp14:anchorId="60C6EC6B" wp14:editId="54E6CB30">
+            <wp:extent cx="4343400" cy="3036849"/>
+            <wp:effectExtent l="0" t="0" r="0" b="0"/>
+            <wp:docPr id="1" name="Image 1"/>
+            <wp:cNvGraphicFramePr>
+              <a:graphicFrameLocks xmlns:a="http://schemas.openxmlformats.org/drawingml/2006/main" noChangeAspect="1"/>
+            </wp:cNvGraphicFramePr>
+            <a:graphic xmlns:a="http://schemas.openxmlformats.org/drawingml/2006/main">
+              <a:graphicData uri="http://schemas.openxmlformats.org/drawingml/2006/picture">
+                <pic:pic xmlns:pic="http://schemas.openxmlformats.org/drawingml/2006/picture">
+                  <pic:nvPicPr>
+                    <pic:cNvPr id="1" name=""/>
+                    <pic:cNvPicPr/>
+                  </pic:nvPicPr>
+                  <pic:blipFill rotWithShape="1">
+                    <a:blip r:embed="rId11"/>
+                    <a:srcRect l="28108" t="31465" r="31217" b="17957"/>
+                    <a:stretch/>
+                  </pic:blipFill>
+                  <pic:spPr bwMode="auto">
+                    <a:xfrm>
+                      <a:off x="0" y="0"/>
+                      <a:ext cx="4353772" cy="3044101"/>
+                    </a:xfrm>
+                    <a:prstGeom prst="rect">
+                      <a:avLst/>
+                    </a:prstGeom>
+                    <a:ln>
+                      <a:noFill/>
+                    </a:ln>
+                    <a:extLst>
+                      <a:ext uri="{53640926-AAD7-44D8-BBD7-CCE9431645EC}">
+                        <a14:shadowObscured xmlns:a14="http://schemas.microsoft.com/office/drawing/2010/main"/>
+                      </a:ext>
+                    </a:extLst>
+                  </pic:spPr>
+                </pic:pic>
+              </a:graphicData>
+            </a:graphic>
+          </wp:inline>
+        </w:drawing>
+      </w:r>
+    </w:p>
+    <w:p>
+      <w:pPr>
+        <w:jc w:val="both"/>
+      </w:pPr>
+      <w:r>
+        <w:lastRenderedPageBreak/>
+        <w:t>Au lieu d’entrer un nom d’utilisateur dans le champ « </w:t>
+      </w:r>
+      <w:proofErr w:type="spellStart"/>
+      <w:r>
+        <w:t>username</w:t>
+      </w:r>
+      <w:proofErr w:type="spellEnd"/>
+      <w:r>
+        <w:t xml:space="preserve"> », un attaquant pourrait injecter un code SQL lui retournant par exemple tous les </w:t>
+      </w:r>
+      <w:proofErr w:type="spellStart"/>
+      <w:r>
+        <w:t>usernames</w:t>
+      </w:r>
+      <w:proofErr w:type="spellEnd"/>
+      <w:r>
+        <w:t xml:space="preserve"> stockés dans la base de données ainsi que leurs mots de passe. L’attaquant pourrait ainsi récupérer les informations de tous les comptes de l’application et donc se connecter avec n’importe quel compte utilisateur qu’il a dérobé.</w:t>
+      </w:r>
+    </w:p>
+    <w:p>
+      <w:pPr>
+        <w:jc w:val="both"/>
+      </w:pPr>
+      <w:r>
+        <w:t xml:space="preserve">On appelle ce genre d’attaques des </w:t>
+      </w:r>
+      <w:r>
+        <w:rPr>
+          <w:b/>
+        </w:rPr>
+        <w:t>injections SQL</w:t>
+      </w:r>
+      <w:r>
+        <w:t>.</w:t>
+      </w:r>
+    </w:p>
+    <w:p>
+      <w:pPr>
+        <w:pStyle w:val="Titre2"/>
+      </w:pPr>
+      <w:bookmarkStart w:id="14" w:name="_Toc503777811"/>
+      <w:r>
+        <w:t>Scénario d’attaque 2</w:t>
+      </w:r>
+      <w:bookmarkEnd w:id="14"/>
+    </w:p>
+    <w:p>
+      <w:r>
+        <w:t>Rajouter les contrôles au niveau du serveur pour les attri</w:t>
+      </w:r>
+      <w:r>
+        <w:t>buts `</w:t>
+      </w:r>
+      <w:proofErr w:type="spellStart"/>
+      <w:r>
+        <w:t>required</w:t>
+      </w:r>
+      <w:proofErr w:type="spellEnd"/>
+      <w:r>
+        <w:t>` + vérifier si cô</w:t>
+      </w:r>
+      <w:r>
+        <w:t>té client tout est OK</w:t>
+      </w:r>
+    </w:p>
     <w:p/>
     <w:p>
       <w:pPr>
         <w:pStyle w:val="Titre2"/>
       </w:pPr>
-      <w:bookmarkStart w:id="14" w:name="_Toc503432361"/>
-      <w:r>
-        <w:t>Scénario d’attaque</w:t>
-      </w:r>
-      <w:r>
-        <w:t>s</w:t>
-      </w:r>
-      <w:r>
-        <w:t xml:space="preserve"> 2</w:t>
-      </w:r>
-      <w:bookmarkEnd w:id="14"/>
+      <w:bookmarkStart w:id="15" w:name="_Toc503777812"/>
+      <w:r>
+        <w:t>Scénario d’attaque 3</w:t>
+      </w:r>
+      <w:bookmarkEnd w:id="15"/>
+    </w:p>
+    <w:p>
+      <w:r>
+        <w:t>Politique de mots de passe forts</w:t>
+      </w:r>
+    </w:p>
+    <w:p>
+      <w:r>
+        <w:t>Forcer une politique de mots de passe forts</w:t>
+      </w:r>
+    </w:p>
+    <w:p>
+      <w:pPr>
+        <w:pStyle w:val="Titre2"/>
+      </w:pPr>
+      <w:bookmarkStart w:id="16" w:name="_Toc503777813"/>
+      <w:r>
+        <w:t>Scénario d’attaque 4</w:t>
+      </w:r>
+      <w:bookmarkEnd w:id="16"/>
+    </w:p>
+    <w:p>
+      <w:r>
+        <w:t>Protéger contre les scripts</w:t>
+      </w:r>
+    </w:p>
+    <w:p>
+      <w:r>
+        <w:t>Filtrer les insertions de scripts dans les champs des formulaires</w:t>
+      </w:r>
+    </w:p>
+    <w:p>
+      <w:pPr>
+        <w:pStyle w:val="Titre2"/>
+      </w:pPr>
+      <w:bookmarkStart w:id="17" w:name="_Toc503777814"/>
+      <w:r>
+        <w:t>Scénario d’attaque 5</w:t>
+      </w:r>
+      <w:bookmarkEnd w:id="17"/>
+    </w:p>
+    <w:p>
+      <w:proofErr w:type="spellStart"/>
+      <w:r>
+        <w:t>Hasher</w:t>
+      </w:r>
+      <w:proofErr w:type="spellEnd"/>
+      <w:r>
+        <w:t xml:space="preserve"> les mots de passe dans la base de données</w:t>
+      </w:r>
+    </w:p>
+    <w:p>
+      <w:pPr>
+        <w:pStyle w:val="Titre2"/>
+      </w:pPr>
+      <w:bookmarkStart w:id="18" w:name="_Toc503777815"/>
+      <w:r>
+        <w:t>Scénario d’attaque 6</w:t>
+      </w:r>
+      <w:bookmarkEnd w:id="18"/>
+    </w:p>
+    <w:p>
+      <w:r>
+        <w:t>Filtrer les XSS stockés</w:t>
+      </w:r>
+    </w:p>
+    <w:p>
+      <w:pPr>
+        <w:pStyle w:val="Titre2"/>
+      </w:pPr>
+      <w:bookmarkStart w:id="19" w:name="_Toc503777816"/>
+      <w:r>
+        <w:t>Scénario d’attaque 7</w:t>
+      </w:r>
+      <w:bookmarkEnd w:id="19"/>
+    </w:p>
+    <w:p>
+      <w:r>
+        <w:t>Rajouter une vérification du mot de passe lors du changement</w:t>
+      </w:r>
+    </w:p>
+    <w:p>
+      <w:pPr>
+        <w:pStyle w:val="Titre2"/>
+      </w:pPr>
+      <w:bookmarkStart w:id="20" w:name="_Toc503777817"/>
+      <w:r>
+        <w:t>Scénario d’attaque 8</w:t>
+      </w:r>
+      <w:bookmarkEnd w:id="20"/>
+    </w:p>
+    <w:p>
+      <w:r>
+        <w:t>Interdire la consultation des messages dont les ID ne sont pas autorisés</w:t>
+      </w:r>
     </w:p>
     <w:p/>
     <w:p>
       <w:pPr>
         <w:pStyle w:val="Titre2"/>
       </w:pPr>
-      <w:bookmarkStart w:id="15" w:name="_Toc503432362"/>
+      <w:bookmarkStart w:id="21" w:name="_Toc503777818"/>
       <w:r>
         <w:t>STRIDE</w:t>
       </w:r>
-      <w:bookmarkEnd w:id="15"/>
+      <w:bookmarkEnd w:id="21"/>
     </w:p>
     <w:p/>
     <w:p>
       <w:pPr>
         <w:pStyle w:val="Titre1"/>
       </w:pPr>
-      <w:bookmarkStart w:id="16" w:name="_Toc503432363"/>
+      <w:bookmarkStart w:id="22" w:name="_Toc503777819"/>
       <w:r>
         <w:t>Identification des contre-mesures</w:t>
       </w:r>
-      <w:bookmarkEnd w:id="16"/>
+      <w:bookmarkEnd w:id="22"/>
     </w:p>
     <w:p/>
     <w:p>
       <w:pPr>
         <w:pStyle w:val="Titre2"/>
       </w:pPr>
-      <w:bookmarkStart w:id="17" w:name="_Toc503432364"/>
+      <w:bookmarkStart w:id="23" w:name="_Toc503777820"/>
       <w:r>
         <w:t>Contre-mesure 1</w:t>
       </w:r>
-      <w:bookmarkEnd w:id="17"/>
+      <w:bookmarkEnd w:id="23"/>
+    </w:p>
+    <w:p>
+      <w:r>
+        <w:t xml:space="preserve">Pour se protéger des injections SQL, il faut utiliser des </w:t>
+      </w:r>
+      <w:r>
+        <w:rPr>
+          <w:b/>
+        </w:rPr>
+        <w:t>« </w:t>
+      </w:r>
+      <w:proofErr w:type="spellStart"/>
+      <w:r>
+        <w:rPr>
+          <w:b/>
+        </w:rPr>
+        <w:t>prepared</w:t>
+      </w:r>
+      <w:proofErr w:type="spellEnd"/>
+      <w:r>
+        <w:rPr>
+          <w:b/>
+        </w:rPr>
+        <w:t xml:space="preserve"> </w:t>
+      </w:r>
+      <w:proofErr w:type="spellStart"/>
+      <w:r>
+        <w:rPr>
+          <w:b/>
+        </w:rPr>
+        <w:t>statements</w:t>
+      </w:r>
+      <w:proofErr w:type="spellEnd"/>
+      <w:r>
+        <w:rPr>
+          <w:b/>
+        </w:rPr>
+        <w:t> »</w:t>
+      </w:r>
+      <w:r>
+        <w:t xml:space="preserve"> (ou déclaration préparée en français).</w:t>
+      </w:r>
+    </w:p>
+    <w:p>
+      <w:r>
+        <w:t xml:space="preserve">En utilisant des </w:t>
+      </w:r>
+      <w:proofErr w:type="spellStart"/>
+      <w:r>
+        <w:t>prepared</w:t>
+      </w:r>
+      <w:proofErr w:type="spellEnd"/>
+      <w:r>
+        <w:t xml:space="preserve"> </w:t>
+      </w:r>
+      <w:proofErr w:type="spellStart"/>
+      <w:r>
+        <w:t>statements</w:t>
+      </w:r>
+      <w:proofErr w:type="spellEnd"/>
+      <w:r>
+        <w:t>, la requête et les données sont envoyées à la base de données de façon séparée. L’attaquant ne peut plus mixer le code SQL et les données pour le modifier à sa guise et ainsi pouvoir injecter des codes SQL malicieux.</w:t>
+      </w:r>
+    </w:p>
+    <w:p>
+      <w:r>
+        <w:t>Sur chaque page PHP où l’on doit se protéger contre des injections SQL, il faut tout d’abord désactiver les « </w:t>
+      </w:r>
+      <w:proofErr w:type="spellStart"/>
+      <w:r>
+        <w:t>emulated</w:t>
+      </w:r>
+      <w:proofErr w:type="spellEnd"/>
+      <w:r>
+        <w:t xml:space="preserve"> </w:t>
+      </w:r>
+      <w:proofErr w:type="spellStart"/>
+      <w:r>
+        <w:t>prepared</w:t>
+      </w:r>
+      <w:proofErr w:type="spellEnd"/>
+      <w:r>
+        <w:t xml:space="preserve"> </w:t>
+      </w:r>
+      <w:proofErr w:type="spellStart"/>
+      <w:r>
+        <w:t>statements</w:t>
+      </w:r>
+      <w:proofErr w:type="spellEnd"/>
+      <w:r>
+        <w:t> ».</w:t>
+      </w:r>
+    </w:p>
+    <w:p>
+      <w:r>
+        <w:rPr>
+          <w:noProof/>
+          <w:lang w:eastAsia="fr-CH"/>
+        </w:rPr>
+        <w:lastRenderedPageBreak/>
+        <w:drawing>
+          <wp:inline distT="0" distB="0" distL="0" distR="0" wp14:anchorId="74604117" wp14:editId="0476FF43">
+            <wp:extent cx="5734050" cy="427538"/>
+            <wp:effectExtent l="0" t="0" r="0" b="0"/>
+            <wp:docPr id="2" name="Image 2"/>
+            <wp:cNvGraphicFramePr>
+              <a:graphicFrameLocks xmlns:a="http://schemas.openxmlformats.org/drawingml/2006/main" noChangeAspect="1"/>
+            </wp:cNvGraphicFramePr>
+            <a:graphic xmlns:a="http://schemas.openxmlformats.org/drawingml/2006/main">
+              <a:graphicData uri="http://schemas.openxmlformats.org/drawingml/2006/picture">
+                <pic:pic xmlns:pic="http://schemas.openxmlformats.org/drawingml/2006/picture">
+                  <pic:nvPicPr>
+                    <pic:cNvPr id="1" name=""/>
+                    <pic:cNvPicPr/>
+                  </pic:nvPicPr>
+                  <pic:blipFill rotWithShape="1">
+                    <a:blip r:embed="rId12"/>
+                    <a:srcRect l="21164" t="29700" r="41138" b="65301"/>
+                    <a:stretch/>
+                  </pic:blipFill>
+                  <pic:spPr bwMode="auto">
+                    <a:xfrm>
+                      <a:off x="0" y="0"/>
+                      <a:ext cx="5876491" cy="438159"/>
+                    </a:xfrm>
+                    <a:prstGeom prst="rect">
+                      <a:avLst/>
+                    </a:prstGeom>
+                    <a:ln>
+                      <a:noFill/>
+                    </a:ln>
+                    <a:extLst>
+                      <a:ext uri="{53640926-AAD7-44D8-BBD7-CCE9431645EC}">
+                        <a14:shadowObscured xmlns:a14="http://schemas.microsoft.com/office/drawing/2010/main"/>
+                      </a:ext>
+                    </a:extLst>
+                  </pic:spPr>
+                </pic:pic>
+              </a:graphicData>
+            </a:graphic>
+          </wp:inline>
+        </w:drawing>
+      </w:r>
+    </w:p>
+    <w:p>
+      <w:r>
+        <w:t>Ensuite, il faut préparer la requête (</w:t>
+      </w:r>
+      <w:r>
+        <w:rPr>
+          <w:b/>
+        </w:rPr>
+        <w:t>-&gt;</w:t>
+      </w:r>
+      <w:proofErr w:type="spellStart"/>
+      <w:r>
+        <w:rPr>
+          <w:b/>
+        </w:rPr>
+        <w:t>prepare</w:t>
+      </w:r>
+      <w:proofErr w:type="spellEnd"/>
+      <w:r>
+        <w:t>) pour ensuite l’exécuter en matchant les variables de la requête avec les variables PHP (</w:t>
+      </w:r>
+      <w:r>
+        <w:rPr>
+          <w:b/>
+        </w:rPr>
+        <w:t>-&gt;</w:t>
+      </w:r>
+      <w:proofErr w:type="spellStart"/>
+      <w:proofErr w:type="gramStart"/>
+      <w:r>
+        <w:rPr>
+          <w:b/>
+        </w:rPr>
+        <w:t>execute</w:t>
+      </w:r>
+      <w:proofErr w:type="spellEnd"/>
+      <w:r>
+        <w:rPr>
+          <w:b/>
+        </w:rPr>
+        <w:t>(</w:t>
+      </w:r>
+      <w:proofErr w:type="spellStart"/>
+      <w:proofErr w:type="gramEnd"/>
+      <w:r>
+        <w:rPr>
+          <w:b/>
+        </w:rPr>
+        <w:t>array</w:t>
+      </w:r>
+      <w:proofErr w:type="spellEnd"/>
+      <w:r>
+        <w:rPr>
+          <w:b/>
+        </w:rPr>
+        <w:t>(‘</w:t>
+      </w:r>
+      <w:proofErr w:type="spellStart"/>
+      <w:r>
+        <w:rPr>
+          <w:b/>
+        </w:rPr>
+        <w:t>varSQL</w:t>
+      </w:r>
+      <w:proofErr w:type="spellEnd"/>
+      <w:r>
+        <w:rPr>
+          <w:b/>
+        </w:rPr>
+        <w:t>’ =&gt; $</w:t>
+      </w:r>
+      <w:proofErr w:type="spellStart"/>
+      <w:r>
+        <w:rPr>
+          <w:b/>
+        </w:rPr>
+        <w:t>varPHP</w:t>
+      </w:r>
+      <w:proofErr w:type="spellEnd"/>
+      <w:r>
+        <w:rPr>
+          <w:b/>
+        </w:rPr>
+        <w:t>)</w:t>
+      </w:r>
+      <w:r>
+        <w:t>).</w:t>
+      </w:r>
+    </w:p>
+    <w:p>
+      <w:r>
+        <w:rPr>
+          <w:noProof/>
+          <w:lang w:eastAsia="fr-CH"/>
+        </w:rPr>
+        <w:drawing>
+          <wp:inline distT="0" distB="0" distL="0" distR="0" wp14:anchorId="4053C75A" wp14:editId="06B78672">
+            <wp:extent cx="5831032" cy="2466975"/>
+            <wp:effectExtent l="0" t="0" r="0" b="0"/>
+            <wp:docPr id="3" name="Image 3"/>
+            <wp:cNvGraphicFramePr>
+              <a:graphicFrameLocks xmlns:a="http://schemas.openxmlformats.org/drawingml/2006/main" noChangeAspect="1"/>
+            </wp:cNvGraphicFramePr>
+            <a:graphic xmlns:a="http://schemas.openxmlformats.org/drawingml/2006/main">
+              <a:graphicData uri="http://schemas.openxmlformats.org/drawingml/2006/picture">
+                <pic:pic xmlns:pic="http://schemas.openxmlformats.org/drawingml/2006/picture">
+                  <pic:nvPicPr>
+                    <pic:cNvPr id="1" name=""/>
+                    <pic:cNvPicPr/>
+                  </pic:nvPicPr>
+                  <pic:blipFill rotWithShape="1">
+                    <a:blip r:embed="rId13"/>
+                    <a:srcRect l="36706" t="32052" r="3109" b="22662"/>
+                    <a:stretch/>
+                  </pic:blipFill>
+                  <pic:spPr bwMode="auto">
+                    <a:xfrm>
+                      <a:off x="0" y="0"/>
+                      <a:ext cx="5848688" cy="2474445"/>
+                    </a:xfrm>
+                    <a:prstGeom prst="rect">
+                      <a:avLst/>
+                    </a:prstGeom>
+                    <a:ln>
+                      <a:noFill/>
+                    </a:ln>
+                    <a:extLst>
+                      <a:ext uri="{53640926-AAD7-44D8-BBD7-CCE9431645EC}">
+                        <a14:shadowObscured xmlns:a14="http://schemas.microsoft.com/office/drawing/2010/main"/>
+                      </a:ext>
+                    </a:extLst>
+                  </pic:spPr>
+                </pic:pic>
+              </a:graphicData>
+            </a:graphic>
+          </wp:inline>
+        </w:drawing>
+      </w:r>
+    </w:p>
+    <w:p>
+      <w:pPr>
+        <w:pStyle w:val="Titre2"/>
+      </w:pPr>
+      <w:bookmarkStart w:id="24" w:name="_Toc503777821"/>
+      <w:r>
+        <w:t>Contre-mesure 2</w:t>
+      </w:r>
+      <w:bookmarkEnd w:id="24"/>
     </w:p>
     <w:p/>
     <w:p>
       <w:pPr>
-        <w:pStyle w:val="Titre2"/>
-      </w:pPr>
-      <w:bookmarkStart w:id="18" w:name="_Toc503432365"/>
-      <w:r>
-        <w:t>Contre-mesure 2</w:t>
-      </w:r>
-      <w:bookmarkEnd w:id="18"/>
-    </w:p>
-    <w:p/>
-    <w:p>
-      <w:pPr>
         <w:pStyle w:val="Titre1"/>
       </w:pPr>
-      <w:bookmarkStart w:id="19" w:name="_Toc503432366"/>
+      <w:bookmarkStart w:id="25" w:name="_Toc503777822"/>
       <w:r>
         <w:t>Conclusion</w:t>
       </w:r>
-      <w:bookmarkEnd w:id="19"/>
+      <w:bookmarkEnd w:id="25"/>
     </w:p>
     <w:p/>
     <w:sectPr>
-      <w:headerReference w:type="default" r:id="rId11"/>
-      <w:footerReference w:type="default" r:id="rId12"/>
+      <w:headerReference w:type="default" r:id="rId14"/>
+      <w:footerReference w:type="default" r:id="rId15"/>
       <w:pgSz w:w="11906" w:h="16838"/>
       <w:pgMar w:top="1417" w:right="1417" w:bottom="1417" w:left="1417" w:header="708" w:footer="708" w:gutter="0"/>
       <w:cols w:space="708"/>
@@ -3082,7 +4161,7 @@
 </file>
 
 <file path=word/endnotes.xml><?xml version="1.0" encoding="utf-8"?>
-<w:endnotes xmlns:wpc="http://schemas.microsoft.com/office/word/2010/wordprocessingCanvas" xmlns:cx="http://schemas.microsoft.com/office/drawing/2014/chartex" xmlns:cx1="http://schemas.microsoft.com/office/drawing/2015/9/8/chartex" xmlns:cx2="http://schemas.microsoft.com/office/drawing/2015/10/21/chartex" xmlns:cx3="http://schemas.microsoft.com/office/drawing/2016/5/9/chartex" xmlns:cx4="http://schemas.microsoft.com/office/drawing/2016/5/10/chartex" xmlns:cx5="http://schemas.microsoft.com/office/drawing/2016/5/11/chartex" xmlns:cx6="http://schemas.microsoft.com/office/drawing/2016/5/12/chartex" xmlns:cx7="http://schemas.microsoft.com/office/drawing/2016/5/13/chartex" xmlns:cx8="http://schemas.microsoft.com/office/drawing/2016/5/14/chartex" xmlns:mc="http://schemas.openxmlformats.org/markup-compatibility/2006" xmlns:aink="http://schemas.microsoft.com/office/drawing/2016/ink" xmlns:am3d="http://schemas.microsoft.com/office/drawing/2017/model3d" xmlns:o="urn:schemas-microsoft-com:office:office" xmlns:r="http://schemas.openxmlformats.org/officeDocument/2006/relationships" xmlns:m="http://schemas.openxmlformats.org/officeDocument/2006/math" xmlns:v="urn:schemas-microsoft-com:vml" xmlns:wp14="http://schemas.microsoft.com/office/word/2010/wordprocessingDrawing" xmlns:wp="http://schemas.openxmlformats.org/drawingml/2006/wordprocessingDrawing" xmlns:w10="urn:schemas-microsoft-com:office:word" xmlns:w="http://schemas.openxmlformats.org/wordprocessingml/2006/main" xmlns:w14="http://schemas.microsoft.com/office/word/2010/wordml" xmlns:w15="http://schemas.microsoft.com/office/word/2012/wordml" xmlns:w16cid="http://schemas.microsoft.com/office/word/2016/wordml/cid" xmlns:w16se="http://schemas.microsoft.com/office/word/2015/wordml/symex" xmlns:wpg="http://schemas.microsoft.com/office/word/2010/wordprocessingGroup" xmlns:wpi="http://schemas.microsoft.com/office/word/2010/wordprocessingInk" xmlns:wne="http://schemas.microsoft.com/office/word/2006/wordml" xmlns:wps="http://schemas.microsoft.com/office/word/2010/wordprocessingShape" mc:Ignorable="w14 w15 w16se w16cid wp14">
+<w:endnotes xmlns:wpc="http://schemas.microsoft.com/office/word/2010/wordprocessingCanvas" xmlns:mc="http://schemas.openxmlformats.org/markup-compatibility/2006" xmlns:o="urn:schemas-microsoft-com:office:office" xmlns:r="http://schemas.openxmlformats.org/officeDocument/2006/relationships" xmlns:m="http://schemas.openxmlformats.org/officeDocument/2006/math" xmlns:v="urn:schemas-microsoft-com:vml" xmlns:wp14="http://schemas.microsoft.com/office/word/2010/wordprocessingDrawing" xmlns:wp="http://schemas.openxmlformats.org/drawingml/2006/wordprocessingDrawing" xmlns:w10="urn:schemas-microsoft-com:office:word" xmlns:w="http://schemas.openxmlformats.org/wordprocessingml/2006/main" xmlns:w14="http://schemas.microsoft.com/office/word/2010/wordml" xmlns:w15="http://schemas.microsoft.com/office/word/2012/wordml" xmlns:wpg="http://schemas.microsoft.com/office/word/2010/wordprocessingGroup" xmlns:wpi="http://schemas.microsoft.com/office/word/2010/wordprocessingInk" xmlns:wne="http://schemas.microsoft.com/office/word/2006/wordml" xmlns:wps="http://schemas.microsoft.com/office/word/2010/wordprocessingShape" mc:Ignorable="w14 w15 wp14">
   <w:endnote w:type="separator" w:id="-1">
     <w:p>
       <w:pPr>
@@ -3107,7 +4186,7 @@
 </file>
 
 <file path=word/footer1.xml><?xml version="1.0" encoding="utf-8"?>
-<w:ftr xmlns:wpc="http://schemas.microsoft.com/office/word/2010/wordprocessingCanvas" xmlns:cx="http://schemas.microsoft.com/office/drawing/2014/chartex" xmlns:cx1="http://schemas.microsoft.com/office/drawing/2015/9/8/chartex" xmlns:cx2="http://schemas.microsoft.com/office/drawing/2015/10/21/chartex" xmlns:cx3="http://schemas.microsoft.com/office/drawing/2016/5/9/chartex" xmlns:cx4="http://schemas.microsoft.com/office/drawing/2016/5/10/chartex" xmlns:cx5="http://schemas.microsoft.com/office/drawing/2016/5/11/chartex" xmlns:cx6="http://schemas.microsoft.com/office/drawing/2016/5/12/chartex" xmlns:cx7="http://schemas.microsoft.com/office/drawing/2016/5/13/chartex" xmlns:cx8="http://schemas.microsoft.com/office/drawing/2016/5/14/chartex" xmlns:mc="http://schemas.openxmlformats.org/markup-compatibility/2006" xmlns:aink="http://schemas.microsoft.com/office/drawing/2016/ink" xmlns:am3d="http://schemas.microsoft.com/office/drawing/2017/model3d" xmlns:o="urn:schemas-microsoft-com:office:office" xmlns:r="http://schemas.openxmlformats.org/officeDocument/2006/relationships" xmlns:m="http://schemas.openxmlformats.org/officeDocument/2006/math" xmlns:v="urn:schemas-microsoft-com:vml" xmlns:wp14="http://schemas.microsoft.com/office/word/2010/wordprocessingDrawing" xmlns:wp="http://schemas.openxmlformats.org/drawingml/2006/wordprocessingDrawing" xmlns:w10="urn:schemas-microsoft-com:office:word" xmlns:w="http://schemas.openxmlformats.org/wordprocessingml/2006/main" xmlns:w14="http://schemas.microsoft.com/office/word/2010/wordml" xmlns:w15="http://schemas.microsoft.com/office/word/2012/wordml" xmlns:w16cid="http://schemas.microsoft.com/office/word/2016/wordml/cid" xmlns:w16se="http://schemas.microsoft.com/office/word/2015/wordml/symex" xmlns:wpg="http://schemas.microsoft.com/office/word/2010/wordprocessingGroup" xmlns:wpi="http://schemas.microsoft.com/office/word/2010/wordprocessingInk" xmlns:wne="http://schemas.microsoft.com/office/word/2006/wordml" xmlns:wps="http://schemas.microsoft.com/office/word/2010/wordprocessingShape" mc:Ignorable="w14 w15 w16se w16cid wp14">
+<w:ftr xmlns:wpc="http://schemas.microsoft.com/office/word/2010/wordprocessingCanvas" xmlns:mc="http://schemas.openxmlformats.org/markup-compatibility/2006" xmlns:o="urn:schemas-microsoft-com:office:office" xmlns:r="http://schemas.openxmlformats.org/officeDocument/2006/relationships" xmlns:m="http://schemas.openxmlformats.org/officeDocument/2006/math" xmlns:v="urn:schemas-microsoft-com:vml" xmlns:wp14="http://schemas.microsoft.com/office/word/2010/wordprocessingDrawing" xmlns:wp="http://schemas.openxmlformats.org/drawingml/2006/wordprocessingDrawing" xmlns:w10="urn:schemas-microsoft-com:office:word" xmlns:w="http://schemas.openxmlformats.org/wordprocessingml/2006/main" xmlns:w14="http://schemas.microsoft.com/office/word/2010/wordml" xmlns:w15="http://schemas.microsoft.com/office/word/2012/wordml" xmlns:wpg="http://schemas.microsoft.com/office/word/2010/wordprocessingGroup" xmlns:wpi="http://schemas.microsoft.com/office/word/2010/wordprocessingInk" xmlns:wne="http://schemas.microsoft.com/office/word/2006/wordml" xmlns:wps="http://schemas.microsoft.com/office/word/2010/wordprocessingShape" mc:Ignorable="w14 w15 wp14">
   <w:p>
     <w:pPr>
       <w:pStyle w:val="Pieddepage"/>
@@ -3131,7 +4210,7 @@
       <w:rPr>
         <w:noProof/>
       </w:rPr>
-      <w:t>- 5 -</w:t>
+      <w:t>- 8 -</w:t>
     </w:r>
     <w:r>
       <w:fldChar w:fldCharType="end"/>
@@ -3149,7 +4228,7 @@
 </file>
 
 <file path=word/footnotes.xml><?xml version="1.0" encoding="utf-8"?>
-<w:footnotes xmlns:wpc="http://schemas.microsoft.com/office/word/2010/wordprocessingCanvas" xmlns:cx="http://schemas.microsoft.com/office/drawing/2014/chartex" xmlns:cx1="http://schemas.microsoft.com/office/drawing/2015/9/8/chartex" xmlns:cx2="http://schemas.microsoft.com/office/drawing/2015/10/21/chartex" xmlns:cx3="http://schemas.microsoft.com/office/drawing/2016/5/9/chartex" xmlns:cx4="http://schemas.microsoft.com/office/drawing/2016/5/10/chartex" xmlns:cx5="http://schemas.microsoft.com/office/drawing/2016/5/11/chartex" xmlns:cx6="http://schemas.microsoft.com/office/drawing/2016/5/12/chartex" xmlns:cx7="http://schemas.microsoft.com/office/drawing/2016/5/13/chartex" xmlns:cx8="http://schemas.microsoft.com/office/drawing/2016/5/14/chartex" xmlns:mc="http://schemas.openxmlformats.org/markup-compatibility/2006" xmlns:aink="http://schemas.microsoft.com/office/drawing/2016/ink" xmlns:am3d="http://schemas.microsoft.com/office/drawing/2017/model3d" xmlns:o="urn:schemas-microsoft-com:office:office" xmlns:r="http://schemas.openxmlformats.org/officeDocument/2006/relationships" xmlns:m="http://schemas.openxmlformats.org/officeDocument/2006/math" xmlns:v="urn:schemas-microsoft-com:vml" xmlns:wp14="http://schemas.microsoft.com/office/word/2010/wordprocessingDrawing" xmlns:wp="http://schemas.openxmlformats.org/drawingml/2006/wordprocessingDrawing" xmlns:w10="urn:schemas-microsoft-com:office:word" xmlns:w="http://schemas.openxmlformats.org/wordprocessingml/2006/main" xmlns:w14="http://schemas.microsoft.com/office/word/2010/wordml" xmlns:w15="http://schemas.microsoft.com/office/word/2012/wordml" xmlns:w16cid="http://schemas.microsoft.com/office/word/2016/wordml/cid" xmlns:w16se="http://schemas.microsoft.com/office/word/2015/wordml/symex" xmlns:wpg="http://schemas.microsoft.com/office/word/2010/wordprocessingGroup" xmlns:wpi="http://schemas.microsoft.com/office/word/2010/wordprocessingInk" xmlns:wne="http://schemas.microsoft.com/office/word/2006/wordml" xmlns:wps="http://schemas.microsoft.com/office/word/2010/wordprocessingShape" mc:Ignorable="w14 w15 w16se w16cid wp14">
+<w:footnotes xmlns:wpc="http://schemas.microsoft.com/office/word/2010/wordprocessingCanvas" xmlns:mc="http://schemas.openxmlformats.org/markup-compatibility/2006" xmlns:o="urn:schemas-microsoft-com:office:office" xmlns:r="http://schemas.openxmlformats.org/officeDocument/2006/relationships" xmlns:m="http://schemas.openxmlformats.org/officeDocument/2006/math" xmlns:v="urn:schemas-microsoft-com:vml" xmlns:wp14="http://schemas.microsoft.com/office/word/2010/wordprocessingDrawing" xmlns:wp="http://schemas.openxmlformats.org/drawingml/2006/wordprocessingDrawing" xmlns:w10="urn:schemas-microsoft-com:office:word" xmlns:w="http://schemas.openxmlformats.org/wordprocessingml/2006/main" xmlns:w14="http://schemas.microsoft.com/office/word/2010/wordml" xmlns:w15="http://schemas.microsoft.com/office/word/2012/wordml" xmlns:wpg="http://schemas.microsoft.com/office/word/2010/wordprocessingGroup" xmlns:wpi="http://schemas.microsoft.com/office/word/2010/wordprocessingInk" xmlns:wne="http://schemas.microsoft.com/office/word/2006/wordml" xmlns:wps="http://schemas.microsoft.com/office/word/2010/wordprocessingShape" mc:Ignorable="w14 w15 wp14">
   <w:footnote w:type="separator" w:id="-1">
     <w:p>
       <w:pPr>
@@ -3174,7 +4253,7 @@
 </file>
 
 <file path=word/header1.xml><?xml version="1.0" encoding="utf-8"?>
-<w:hdr xmlns:wpc="http://schemas.microsoft.com/office/word/2010/wordprocessingCanvas" xmlns:cx="http://schemas.microsoft.com/office/drawing/2014/chartex" xmlns:cx1="http://schemas.microsoft.com/office/drawing/2015/9/8/chartex" xmlns:cx2="http://schemas.microsoft.com/office/drawing/2015/10/21/chartex" xmlns:cx3="http://schemas.microsoft.com/office/drawing/2016/5/9/chartex" xmlns:cx4="http://schemas.microsoft.com/office/drawing/2016/5/10/chartex" xmlns:cx5="http://schemas.microsoft.com/office/drawing/2016/5/11/chartex" xmlns:cx6="http://schemas.microsoft.com/office/drawing/2016/5/12/chartex" xmlns:cx7="http://schemas.microsoft.com/office/drawing/2016/5/13/chartex" xmlns:cx8="http://schemas.microsoft.com/office/drawing/2016/5/14/chartex" xmlns:mc="http://schemas.openxmlformats.org/markup-compatibility/2006" xmlns:aink="http://schemas.microsoft.com/office/drawing/2016/ink" xmlns:am3d="http://schemas.microsoft.com/office/drawing/2017/model3d" xmlns:o="urn:schemas-microsoft-com:office:office" xmlns:r="http://schemas.openxmlformats.org/officeDocument/2006/relationships" xmlns:m="http://schemas.openxmlformats.org/officeDocument/2006/math" xmlns:v="urn:schemas-microsoft-com:vml" xmlns:wp14="http://schemas.microsoft.com/office/word/2010/wordprocessingDrawing" xmlns:wp="http://schemas.openxmlformats.org/drawingml/2006/wordprocessingDrawing" xmlns:w10="urn:schemas-microsoft-com:office:word" xmlns:w="http://schemas.openxmlformats.org/wordprocessingml/2006/main" xmlns:w14="http://schemas.microsoft.com/office/word/2010/wordml" xmlns:w15="http://schemas.microsoft.com/office/word/2012/wordml" xmlns:w16cid="http://schemas.microsoft.com/office/word/2016/wordml/cid" xmlns:w16se="http://schemas.microsoft.com/office/word/2015/wordml/symex" xmlns:wpg="http://schemas.microsoft.com/office/word/2010/wordprocessingGroup" xmlns:wpi="http://schemas.microsoft.com/office/word/2010/wordprocessingInk" xmlns:wne="http://schemas.microsoft.com/office/word/2006/wordml" xmlns:wps="http://schemas.microsoft.com/office/word/2010/wordprocessingShape" mc:Ignorable="w14 w15 w16se w16cid wp14">
+<w:hdr xmlns:wpc="http://schemas.microsoft.com/office/word/2010/wordprocessingCanvas" xmlns:mc="http://schemas.openxmlformats.org/markup-compatibility/2006" xmlns:o="urn:schemas-microsoft-com:office:office" xmlns:r="http://schemas.openxmlformats.org/officeDocument/2006/relationships" xmlns:m="http://schemas.openxmlformats.org/officeDocument/2006/math" xmlns:v="urn:schemas-microsoft-com:vml" xmlns:wp14="http://schemas.microsoft.com/office/word/2010/wordprocessingDrawing" xmlns:wp="http://schemas.openxmlformats.org/drawingml/2006/wordprocessingDrawing" xmlns:w10="urn:schemas-microsoft-com:office:word" xmlns:w="http://schemas.openxmlformats.org/wordprocessingml/2006/main" xmlns:w14="http://schemas.microsoft.com/office/word/2010/wordml" xmlns:w15="http://schemas.microsoft.com/office/word/2012/wordml" xmlns:wpg="http://schemas.microsoft.com/office/word/2010/wordprocessingGroup" xmlns:wpi="http://schemas.microsoft.com/office/word/2010/wordprocessingInk" xmlns:wne="http://schemas.microsoft.com/office/word/2006/wordml" xmlns:wps="http://schemas.microsoft.com/office/word/2010/wordprocessingShape" mc:Ignorable="w14 w15 wp14">
   <w:p>
     <w:pPr>
       <w:pStyle w:val="En-tte"/>
@@ -3194,7 +4273,7 @@
 </file>
 
 <file path=word/numbering.xml><?xml version="1.0" encoding="utf-8"?>
-<w:numbering xmlns:wpc="http://schemas.microsoft.com/office/word/2010/wordprocessingCanvas" xmlns:cx="http://schemas.microsoft.com/office/drawing/2014/chartex" xmlns:cx1="http://schemas.microsoft.com/office/drawing/2015/9/8/chartex" xmlns:cx2="http://schemas.microsoft.com/office/drawing/2015/10/21/chartex" xmlns:cx3="http://schemas.microsoft.com/office/drawing/2016/5/9/chartex" xmlns:cx4="http://schemas.microsoft.com/office/drawing/2016/5/10/chartex" xmlns:cx5="http://schemas.microsoft.com/office/drawing/2016/5/11/chartex" xmlns:cx6="http://schemas.microsoft.com/office/drawing/2016/5/12/chartex" xmlns:cx7="http://schemas.microsoft.com/office/drawing/2016/5/13/chartex" xmlns:cx8="http://schemas.microsoft.com/office/drawing/2016/5/14/chartex" xmlns:mc="http://schemas.openxmlformats.org/markup-compatibility/2006" xmlns:aink="http://schemas.microsoft.com/office/drawing/2016/ink" xmlns:am3d="http://schemas.microsoft.com/office/drawing/2017/model3d" xmlns:o="urn:schemas-microsoft-com:office:office" xmlns:r="http://schemas.openxmlformats.org/officeDocument/2006/relationships" xmlns:m="http://schemas.openxmlformats.org/officeDocument/2006/math" xmlns:v="urn:schemas-microsoft-com:vml" xmlns:wp14="http://schemas.microsoft.com/office/word/2010/wordprocessingDrawing" xmlns:wp="http://schemas.openxmlformats.org/drawingml/2006/wordprocessingDrawing" xmlns:w10="urn:schemas-microsoft-com:office:word" xmlns:w="http://schemas.openxmlformats.org/wordprocessingml/2006/main" xmlns:w14="http://schemas.microsoft.com/office/word/2010/wordml" xmlns:w15="http://schemas.microsoft.com/office/word/2012/wordml" xmlns:w16cid="http://schemas.microsoft.com/office/word/2016/wordml/cid" xmlns:w16se="http://schemas.microsoft.com/office/word/2015/wordml/symex" xmlns:wpg="http://schemas.microsoft.com/office/word/2010/wordprocessingGroup" xmlns:wpi="http://schemas.microsoft.com/office/word/2010/wordprocessingInk" xmlns:wne="http://schemas.microsoft.com/office/word/2006/wordml" xmlns:wps="http://schemas.microsoft.com/office/word/2010/wordprocessingShape" mc:Ignorable="w14 w15 w16se w16cid wp14">
+<w:numbering xmlns:wpc="http://schemas.microsoft.com/office/word/2010/wordprocessingCanvas" xmlns:mc="http://schemas.openxmlformats.org/markup-compatibility/2006" xmlns:o="urn:schemas-microsoft-com:office:office" xmlns:r="http://schemas.openxmlformats.org/officeDocument/2006/relationships" xmlns:m="http://schemas.openxmlformats.org/officeDocument/2006/math" xmlns:v="urn:schemas-microsoft-com:vml" xmlns:wp14="http://schemas.microsoft.com/office/word/2010/wordprocessingDrawing" xmlns:wp="http://schemas.openxmlformats.org/drawingml/2006/wordprocessingDrawing" xmlns:w10="urn:schemas-microsoft-com:office:word" xmlns:w="http://schemas.openxmlformats.org/wordprocessingml/2006/main" xmlns:w14="http://schemas.microsoft.com/office/word/2010/wordml" xmlns:w15="http://schemas.microsoft.com/office/word/2012/wordml" xmlns:wpg="http://schemas.microsoft.com/office/word/2010/wordprocessingGroup" xmlns:wpi="http://schemas.microsoft.com/office/word/2010/wordprocessingInk" xmlns:wne="http://schemas.microsoft.com/office/word/2006/wordml" xmlns:wps="http://schemas.microsoft.com/office/word/2010/wordprocessingShape" mc:Ignorable="w14 w15 wp14">
   <w:abstractNum w:abstractNumId="0" w15:restartNumberingAfterBreak="0">
     <w:nsid w:val="092B742C"/>
     <w:multiLevelType w:val="hybridMultilevel"/>
@@ -3527,7 +4606,7 @@
 </file>
 
 <file path=word/styles.xml><?xml version="1.0" encoding="utf-8"?>
-<w:styles xmlns:mc="http://schemas.openxmlformats.org/markup-compatibility/2006" xmlns:r="http://schemas.openxmlformats.org/officeDocument/2006/relationships" xmlns:w="http://schemas.openxmlformats.org/wordprocessingml/2006/main" xmlns:w14="http://schemas.microsoft.com/office/word/2010/wordml" xmlns:w15="http://schemas.microsoft.com/office/word/2012/wordml" xmlns:w16cid="http://schemas.microsoft.com/office/word/2016/wordml/cid" xmlns:w16se="http://schemas.microsoft.com/office/word/2015/wordml/symex" mc:Ignorable="w14 w15 w16se w16cid">
+<w:styles xmlns:mc="http://schemas.openxmlformats.org/markup-compatibility/2006" xmlns:r="http://schemas.openxmlformats.org/officeDocument/2006/relationships" xmlns:w="http://schemas.openxmlformats.org/wordprocessingml/2006/main" xmlns:w14="http://schemas.microsoft.com/office/word/2010/wordml" xmlns:w15="http://schemas.microsoft.com/office/word/2012/wordml" mc:Ignorable="w14 w15">
   <w:docDefaults>
     <w:rPrDefault>
       <w:rPr>
@@ -3543,7 +4622,7 @@
       </w:pPr>
     </w:pPrDefault>
   </w:docDefaults>
-  <w:latentStyles w:defLockedState="0" w:defUIPriority="99" w:defSemiHidden="0" w:defUnhideWhenUsed="0" w:defQFormat="0" w:count="375">
+  <w:latentStyles w:defLockedState="0" w:defUIPriority="99" w:defSemiHidden="0" w:defUnhideWhenUsed="0" w:defQFormat="0" w:count="371">
     <w:lsdException w:name="Normal" w:uiPriority="0" w:qFormat="1"/>
     <w:lsdException w:name="heading 1" w:uiPriority="9" w:qFormat="1"/>
     <w:lsdException w:name="heading 2" w:semiHidden="1" w:uiPriority="9" w:unhideWhenUsed="1" w:qFormat="1"/>
@@ -3915,10 +4994,6 @@
     <w:lsdException w:name="List Table 5 Dark Accent 6" w:uiPriority="50"/>
     <w:lsdException w:name="List Table 6 Colorful Accent 6" w:uiPriority="51"/>
     <w:lsdException w:name="List Table 7 Colorful Accent 6" w:uiPriority="52"/>
-    <w:lsdException w:name="Mention" w:semiHidden="1" w:unhideWhenUsed="1"/>
-    <w:lsdException w:name="Smart Hyperlink" w:semiHidden="1" w:unhideWhenUsed="1"/>
-    <w:lsdException w:name="Hashtag" w:semiHidden="1" w:unhideWhenUsed="1"/>
-    <w:lsdException w:name="Unresolved Mention" w:semiHidden="1" w:unhideWhenUsed="1"/>
   </w:latentStyles>
   <w:style w:type="paragraph" w:default="1" w:styleId="Normal">
     <w:name w:val="Normal"/>
@@ -3984,7 +5059,6 @@
     <w:next w:val="Normal"/>
     <w:link w:val="Titre3Car"/>
     <w:uiPriority w:val="9"/>
-    <w:semiHidden/>
     <w:unhideWhenUsed/>
     <w:qFormat/>
     <w:rsid w:val="00B44418"/>
@@ -4257,7 +5331,6 @@
     <w:basedOn w:val="Policepardfaut"/>
     <w:link w:val="Titre3"/>
     <w:uiPriority w:val="9"/>
-    <w:semiHidden/>
     <w:rsid w:val="00B44418"/>
     <w:rPr>
       <w:rFonts w:asciiTheme="majorHAnsi" w:eastAsiaTheme="majorEastAsia" w:hAnsiTheme="majorHAnsi" w:cstheme="majorBidi"/>
@@ -4856,7 +5929,7 @@
 </file>
 
 <file path=customXml/itemProps1.xml><?xml version="1.0" encoding="utf-8"?>
-<ds:datastoreItem xmlns:ds="http://schemas.openxmlformats.org/officeDocument/2006/customXml" ds:itemID="{6EA306B6-76D8-4DBF-853B-88BCFB229989}">
+<ds:datastoreItem xmlns:ds="http://schemas.openxmlformats.org/officeDocument/2006/customXml" ds:itemID="{8F5FC41C-A3AD-4791-AA32-AA4543237898}">
   <ds:schemaRefs>
     <ds:schemaRef ds:uri="http://schemas.openxmlformats.org/officeDocument/2006/bibliography"/>
   </ds:schemaRefs>

</xml_diff>

<commit_message>
Mise sur papier de la discussion avec Ali sur les scenarios d'attaque et sur ce qui est encore vulnerable sur notre application de messagerie
</commit_message>
<xml_diff>
--- a/STI_Projet2_v1.docx
+++ b/STI_Projet2_v1.docx
@@ -264,7 +264,7 @@
       <w:pPr>
         <w:pStyle w:val="Titre1"/>
       </w:pPr>
-      <w:bookmarkStart w:id="0" w:name="_Toc503777798"/>
+      <w:bookmarkStart w:id="0" w:name="_Toc503788359"/>
       <w:r>
         <w:lastRenderedPageBreak/>
         <w:t>Table des matières</w:t>
@@ -298,7 +298,7 @@
       <w:r>
         <w:fldChar w:fldCharType="separate"/>
       </w:r>
-      <w:hyperlink w:anchor="_Toc503777798" w:history="1">
+      <w:hyperlink w:anchor="_Toc503788359" w:history="1">
         <w:r>
           <w:rPr>
             <w:rStyle w:val="Lienhypertexte"/>
@@ -345,7 +345,7 @@
             <w:noProof/>
             <w:webHidden/>
           </w:rPr>
-          <w:instrText xml:space="preserve"> PAGEREF _Toc503777798 \h </w:instrText>
+          <w:instrText xml:space="preserve"> PAGEREF _Toc503788359 \h </w:instrText>
         </w:r>
         <w:r>
           <w:rPr>
@@ -394,7 +394,7 @@
           <w:lang w:eastAsia="fr-CH"/>
         </w:rPr>
       </w:pPr>
-      <w:hyperlink w:anchor="_Toc503777799" w:history="1">
+      <w:hyperlink w:anchor="_Toc503788360" w:history="1">
         <w:r>
           <w:rPr>
             <w:rStyle w:val="Lienhypertexte"/>
@@ -441,7 +441,7 @@
             <w:noProof/>
             <w:webHidden/>
           </w:rPr>
-          <w:instrText xml:space="preserve"> PAGEREF _Toc503777799 \h </w:instrText>
+          <w:instrText xml:space="preserve"> PAGEREF _Toc503788360 \h </w:instrText>
         </w:r>
         <w:r>
           <w:rPr>
@@ -488,7 +488,7 @@
           <w:lang w:eastAsia="fr-CH"/>
         </w:rPr>
       </w:pPr>
-      <w:hyperlink w:anchor="_Toc503777800" w:history="1">
+      <w:hyperlink w:anchor="_Toc503788361" w:history="1">
         <w:r>
           <w:rPr>
             <w:rStyle w:val="Lienhypertexte"/>
@@ -533,7 +533,7 @@
             <w:noProof/>
             <w:webHidden/>
           </w:rPr>
-          <w:instrText xml:space="preserve"> PAGEREF _Toc503777800 \h </w:instrText>
+          <w:instrText xml:space="preserve"> PAGEREF _Toc503788361 \h </w:instrText>
         </w:r>
         <w:r>
           <w:rPr>
@@ -582,7 +582,7 @@
           <w:lang w:eastAsia="fr-CH"/>
         </w:rPr>
       </w:pPr>
-      <w:hyperlink w:anchor="_Toc503777801" w:history="1">
+      <w:hyperlink w:anchor="_Toc503788362" w:history="1">
         <w:r>
           <w:rPr>
             <w:rStyle w:val="Lienhypertexte"/>
@@ -629,7 +629,7 @@
             <w:noProof/>
             <w:webHidden/>
           </w:rPr>
-          <w:instrText xml:space="preserve"> PAGEREF _Toc503777801 \h </w:instrText>
+          <w:instrText xml:space="preserve"> PAGEREF _Toc503788362 \h </w:instrText>
         </w:r>
         <w:r>
           <w:rPr>
@@ -676,7 +676,7 @@
           <w:lang w:eastAsia="fr-CH"/>
         </w:rPr>
       </w:pPr>
-      <w:hyperlink w:anchor="_Toc503777802" w:history="1">
+      <w:hyperlink w:anchor="_Toc503788363" w:history="1">
         <w:r>
           <w:rPr>
             <w:rStyle w:val="Lienhypertexte"/>
@@ -721,7 +721,7 @@
             <w:noProof/>
             <w:webHidden/>
           </w:rPr>
-          <w:instrText xml:space="preserve"> PAGEREF _Toc503777802 \h </w:instrText>
+          <w:instrText xml:space="preserve"> PAGEREF _Toc503788363 \h </w:instrText>
         </w:r>
         <w:r>
           <w:rPr>
@@ -768,7 +768,7 @@
           <w:lang w:eastAsia="fr-CH"/>
         </w:rPr>
       </w:pPr>
-      <w:hyperlink w:anchor="_Toc503777803" w:history="1">
+      <w:hyperlink w:anchor="_Toc503788364" w:history="1">
         <w:r>
           <w:rPr>
             <w:rStyle w:val="Lienhypertexte"/>
@@ -813,7 +813,7 @@
             <w:noProof/>
             <w:webHidden/>
           </w:rPr>
-          <w:instrText xml:space="preserve"> PAGEREF _Toc503777803 \h </w:instrText>
+          <w:instrText xml:space="preserve"> PAGEREF _Toc503788364 \h </w:instrText>
         </w:r>
         <w:r>
           <w:rPr>
@@ -860,7 +860,7 @@
           <w:lang w:eastAsia="fr-CH"/>
         </w:rPr>
       </w:pPr>
-      <w:hyperlink w:anchor="_Toc503777804" w:history="1">
+      <w:hyperlink w:anchor="_Toc503788365" w:history="1">
         <w:r>
           <w:rPr>
             <w:rStyle w:val="Lienhypertexte"/>
@@ -905,7 +905,7 @@
             <w:noProof/>
             <w:webHidden/>
           </w:rPr>
-          <w:instrText xml:space="preserve"> PAGEREF _Toc503777804 \h </w:instrText>
+          <w:instrText xml:space="preserve"> PAGEREF _Toc503788365 \h </w:instrText>
         </w:r>
         <w:r>
           <w:rPr>
@@ -952,7 +952,7 @@
           <w:lang w:eastAsia="fr-CH"/>
         </w:rPr>
       </w:pPr>
-      <w:hyperlink w:anchor="_Toc503777805" w:history="1">
+      <w:hyperlink w:anchor="_Toc503788366" w:history="1">
         <w:r>
           <w:rPr>
             <w:rStyle w:val="Lienhypertexte"/>
@@ -997,7 +997,7 @@
             <w:noProof/>
             <w:webHidden/>
           </w:rPr>
-          <w:instrText xml:space="preserve"> PAGEREF _Toc503777805 \h </w:instrText>
+          <w:instrText xml:space="preserve"> PAGEREF _Toc503788366 \h </w:instrText>
         </w:r>
         <w:r>
           <w:rPr>
@@ -1044,7 +1044,7 @@
           <w:lang w:eastAsia="fr-CH"/>
         </w:rPr>
       </w:pPr>
-      <w:hyperlink w:anchor="_Toc503777806" w:history="1">
+      <w:hyperlink w:anchor="_Toc503788367" w:history="1">
         <w:r>
           <w:rPr>
             <w:rStyle w:val="Lienhypertexte"/>
@@ -1089,7 +1089,7 @@
             <w:noProof/>
             <w:webHidden/>
           </w:rPr>
-          <w:instrText xml:space="preserve"> PAGEREF _Toc503777806 \h </w:instrText>
+          <w:instrText xml:space="preserve"> PAGEREF _Toc503788367 \h </w:instrText>
         </w:r>
         <w:r>
           <w:rPr>
@@ -1119,6 +1119,8 @@
           <w:fldChar w:fldCharType="end"/>
         </w:r>
       </w:hyperlink>
+      <w:bookmarkStart w:id="1" w:name="_GoBack"/>
+      <w:bookmarkEnd w:id="1"/>
     </w:p>
     <w:p>
       <w:pPr>
@@ -1136,7 +1138,7 @@
           <w:lang w:eastAsia="fr-CH"/>
         </w:rPr>
       </w:pPr>
-      <w:hyperlink w:anchor="_Toc503777807" w:history="1">
+      <w:hyperlink w:anchor="_Toc503788368" w:history="1">
         <w:r>
           <w:rPr>
             <w:rStyle w:val="Lienhypertexte"/>
@@ -1181,7 +1183,7 @@
             <w:noProof/>
             <w:webHidden/>
           </w:rPr>
-          <w:instrText xml:space="preserve"> PAGEREF _Toc503777807 \h </w:instrText>
+          <w:instrText xml:space="preserve"> PAGEREF _Toc503788368 \h </w:instrText>
         </w:r>
         <w:r>
           <w:rPr>
@@ -1228,7 +1230,7 @@
           <w:lang w:eastAsia="fr-CH"/>
         </w:rPr>
       </w:pPr>
-      <w:hyperlink w:anchor="_Toc503777808" w:history="1">
+      <w:hyperlink w:anchor="_Toc503788369" w:history="1">
         <w:r>
           <w:rPr>
             <w:rStyle w:val="Lienhypertexte"/>
@@ -1273,7 +1275,7 @@
             <w:noProof/>
             <w:webHidden/>
           </w:rPr>
-          <w:instrText xml:space="preserve"> PAGEREF _Toc503777808 \h </w:instrText>
+          <w:instrText xml:space="preserve"> PAGEREF _Toc503788369 \h </w:instrText>
         </w:r>
         <w:r>
           <w:rPr>
@@ -1322,7 +1324,7 @@
           <w:lang w:eastAsia="fr-CH"/>
         </w:rPr>
       </w:pPr>
-      <w:hyperlink w:anchor="_Toc503777809" w:history="1">
+      <w:hyperlink w:anchor="_Toc503788370" w:history="1">
         <w:r>
           <w:rPr>
             <w:rStyle w:val="Lienhypertexte"/>
@@ -1369,7 +1371,7 @@
             <w:noProof/>
             <w:webHidden/>
           </w:rPr>
-          <w:instrText xml:space="preserve"> PAGEREF _Toc503777809 \h </w:instrText>
+          <w:instrText xml:space="preserve"> PAGEREF _Toc503788370 \h </w:instrText>
         </w:r>
         <w:r>
           <w:rPr>
@@ -1416,7 +1418,7 @@
           <w:lang w:eastAsia="fr-CH"/>
         </w:rPr>
       </w:pPr>
-      <w:hyperlink w:anchor="_Toc503777810" w:history="1">
+      <w:hyperlink w:anchor="_Toc503788371" w:history="1">
         <w:r>
           <w:rPr>
             <w:rStyle w:val="Lienhypertexte"/>
@@ -1461,7 +1463,7 @@
             <w:noProof/>
             <w:webHidden/>
           </w:rPr>
-          <w:instrText xml:space="preserve"> PAGEREF _Toc503777810 \h </w:instrText>
+          <w:instrText xml:space="preserve"> PAGEREF _Toc503788371 \h </w:instrText>
         </w:r>
         <w:r>
           <w:rPr>
@@ -1508,7 +1510,7 @@
           <w:lang w:eastAsia="fr-CH"/>
         </w:rPr>
       </w:pPr>
-      <w:hyperlink w:anchor="_Toc503777811" w:history="1">
+      <w:hyperlink w:anchor="_Toc503788372" w:history="1">
         <w:r>
           <w:rPr>
             <w:rStyle w:val="Lienhypertexte"/>
@@ -1553,7 +1555,7 @@
             <w:noProof/>
             <w:webHidden/>
           </w:rPr>
-          <w:instrText xml:space="preserve"> PAGEREF _Toc503777811 \h </w:instrText>
+          <w:instrText xml:space="preserve"> PAGEREF _Toc503788372 \h </w:instrText>
         </w:r>
         <w:r>
           <w:rPr>
@@ -1600,7 +1602,7 @@
           <w:lang w:eastAsia="fr-CH"/>
         </w:rPr>
       </w:pPr>
-      <w:hyperlink w:anchor="_Toc503777812" w:history="1">
+      <w:hyperlink w:anchor="_Toc503788373" w:history="1">
         <w:r>
           <w:rPr>
             <w:rStyle w:val="Lienhypertexte"/>
@@ -1645,7 +1647,7 @@
             <w:noProof/>
             <w:webHidden/>
           </w:rPr>
-          <w:instrText xml:space="preserve"> PAGEREF _Toc503777812 \h </w:instrText>
+          <w:instrText xml:space="preserve"> PAGEREF _Toc503788373 \h </w:instrText>
         </w:r>
         <w:r>
           <w:rPr>
@@ -1665,7 +1667,7 @@
             <w:noProof/>
             <w:webHidden/>
           </w:rPr>
-          <w:t>7</w:t>
+          <w:t>8</w:t>
         </w:r>
         <w:r>
           <w:rPr>
@@ -1692,7 +1694,7 @@
           <w:lang w:eastAsia="fr-CH"/>
         </w:rPr>
       </w:pPr>
-      <w:hyperlink w:anchor="_Toc503777813" w:history="1">
+      <w:hyperlink w:anchor="_Toc503788374" w:history="1">
         <w:r>
           <w:rPr>
             <w:rStyle w:val="Lienhypertexte"/>
@@ -1737,7 +1739,7 @@
             <w:noProof/>
             <w:webHidden/>
           </w:rPr>
-          <w:instrText xml:space="preserve"> PAGEREF _Toc503777813 \h </w:instrText>
+          <w:instrText xml:space="preserve"> PAGEREF _Toc503788374 \h </w:instrText>
         </w:r>
         <w:r>
           <w:rPr>
@@ -1757,7 +1759,7 @@
             <w:noProof/>
             <w:webHidden/>
           </w:rPr>
-          <w:t>7</w:t>
+          <w:t>9</w:t>
         </w:r>
         <w:r>
           <w:rPr>
@@ -1784,7 +1786,7 @@
           <w:lang w:eastAsia="fr-CH"/>
         </w:rPr>
       </w:pPr>
-      <w:hyperlink w:anchor="_Toc503777814" w:history="1">
+      <w:hyperlink w:anchor="_Toc503788375" w:history="1">
         <w:r>
           <w:rPr>
             <w:rStyle w:val="Lienhypertexte"/>
@@ -1829,7 +1831,7 @@
             <w:noProof/>
             <w:webHidden/>
           </w:rPr>
-          <w:instrText xml:space="preserve"> PAGEREF _Toc503777814 \h </w:instrText>
+          <w:instrText xml:space="preserve"> PAGEREF _Toc503788375 \h </w:instrText>
         </w:r>
         <w:r>
           <w:rPr>
@@ -1849,7 +1851,7 @@
             <w:noProof/>
             <w:webHidden/>
           </w:rPr>
-          <w:t>7</w:t>
+          <w:t>9</w:t>
         </w:r>
         <w:r>
           <w:rPr>
@@ -1876,7 +1878,7 @@
           <w:lang w:eastAsia="fr-CH"/>
         </w:rPr>
       </w:pPr>
-      <w:hyperlink w:anchor="_Toc503777815" w:history="1">
+      <w:hyperlink w:anchor="_Toc503788376" w:history="1">
         <w:r>
           <w:rPr>
             <w:rStyle w:val="Lienhypertexte"/>
@@ -1921,7 +1923,7 @@
             <w:noProof/>
             <w:webHidden/>
           </w:rPr>
-          <w:instrText xml:space="preserve"> PAGEREF _Toc503777815 \h </w:instrText>
+          <w:instrText xml:space="preserve"> PAGEREF _Toc503788376 \h </w:instrText>
         </w:r>
         <w:r>
           <w:rPr>
@@ -1941,7 +1943,7 @@
             <w:noProof/>
             <w:webHidden/>
           </w:rPr>
-          <w:t>7</w:t>
+          <w:t>9</w:t>
         </w:r>
         <w:r>
           <w:rPr>
@@ -1968,7 +1970,7 @@
           <w:lang w:eastAsia="fr-CH"/>
         </w:rPr>
       </w:pPr>
-      <w:hyperlink w:anchor="_Toc503777816" w:history="1">
+      <w:hyperlink w:anchor="_Toc503788377" w:history="1">
         <w:r>
           <w:rPr>
             <w:rStyle w:val="Lienhypertexte"/>
@@ -2013,7 +2015,7 @@
             <w:noProof/>
             <w:webHidden/>
           </w:rPr>
-          <w:instrText xml:space="preserve"> PAGEREF _Toc503777816 \h </w:instrText>
+          <w:instrText xml:space="preserve"> PAGEREF _Toc503788377 \h </w:instrText>
         </w:r>
         <w:r>
           <w:rPr>
@@ -2033,7 +2035,7 @@
             <w:noProof/>
             <w:webHidden/>
           </w:rPr>
-          <w:t>7</w:t>
+          <w:t>10</w:t>
         </w:r>
         <w:r>
           <w:rPr>
@@ -2060,7 +2062,7 @@
           <w:lang w:eastAsia="fr-CH"/>
         </w:rPr>
       </w:pPr>
-      <w:hyperlink w:anchor="_Toc503777817" w:history="1">
+      <w:hyperlink w:anchor="_Toc503788378" w:history="1">
         <w:r>
           <w:rPr>
             <w:rStyle w:val="Lienhypertexte"/>
@@ -2105,7 +2107,7 @@
             <w:noProof/>
             <w:webHidden/>
           </w:rPr>
-          <w:instrText xml:space="preserve"> PAGEREF _Toc503777817 \h </w:instrText>
+          <w:instrText xml:space="preserve"> PAGEREF _Toc503788378 \h </w:instrText>
         </w:r>
         <w:r>
           <w:rPr>
@@ -2125,7 +2127,7 @@
             <w:noProof/>
             <w:webHidden/>
           </w:rPr>
-          <w:t>7</w:t>
+          <w:t>10</w:t>
         </w:r>
         <w:r>
           <w:rPr>
@@ -2152,7 +2154,7 @@
           <w:lang w:eastAsia="fr-CH"/>
         </w:rPr>
       </w:pPr>
-      <w:hyperlink w:anchor="_Toc503777818" w:history="1">
+      <w:hyperlink w:anchor="_Toc503788379" w:history="1">
         <w:r>
           <w:rPr>
             <w:rStyle w:val="Lienhypertexte"/>
@@ -2197,7 +2199,7 @@
             <w:noProof/>
             <w:webHidden/>
           </w:rPr>
-          <w:instrText xml:space="preserve"> PAGEREF _Toc503777818 \h </w:instrText>
+          <w:instrText xml:space="preserve"> PAGEREF _Toc503788379 \h </w:instrText>
         </w:r>
         <w:r>
           <w:rPr>
@@ -2217,7 +2219,7 @@
             <w:noProof/>
             <w:webHidden/>
           </w:rPr>
-          <w:t>7</w:t>
+          <w:t>11</w:t>
         </w:r>
         <w:r>
           <w:rPr>
@@ -2246,7 +2248,7 @@
           <w:lang w:eastAsia="fr-CH"/>
         </w:rPr>
       </w:pPr>
-      <w:hyperlink w:anchor="_Toc503777819" w:history="1">
+      <w:hyperlink w:anchor="_Toc503788380" w:history="1">
         <w:r>
           <w:rPr>
             <w:rStyle w:val="Lienhypertexte"/>
@@ -2293,7 +2295,7 @@
             <w:noProof/>
             <w:webHidden/>
           </w:rPr>
-          <w:instrText xml:space="preserve"> PAGEREF _Toc503777819 \h </w:instrText>
+          <w:instrText xml:space="preserve"> PAGEREF _Toc503788380 \h </w:instrText>
         </w:r>
         <w:r>
           <w:rPr>
@@ -2313,7 +2315,7 @@
             <w:noProof/>
             <w:webHidden/>
           </w:rPr>
-          <w:t>7</w:t>
+          <w:t>11</w:t>
         </w:r>
         <w:r>
           <w:rPr>
@@ -2340,7 +2342,7 @@
           <w:lang w:eastAsia="fr-CH"/>
         </w:rPr>
       </w:pPr>
-      <w:hyperlink w:anchor="_Toc503777820" w:history="1">
+      <w:hyperlink w:anchor="_Toc503788381" w:history="1">
         <w:r>
           <w:rPr>
             <w:rStyle w:val="Lienhypertexte"/>
@@ -2385,7 +2387,7 @@
             <w:noProof/>
             <w:webHidden/>
           </w:rPr>
-          <w:instrText xml:space="preserve"> PAGEREF _Toc503777820 \h </w:instrText>
+          <w:instrText xml:space="preserve"> PAGEREF _Toc503788381 \h </w:instrText>
         </w:r>
         <w:r>
           <w:rPr>
@@ -2405,7 +2407,7 @@
             <w:noProof/>
             <w:webHidden/>
           </w:rPr>
-          <w:t>7</w:t>
+          <w:t>11</w:t>
         </w:r>
         <w:r>
           <w:rPr>
@@ -2432,7 +2434,7 @@
           <w:lang w:eastAsia="fr-CH"/>
         </w:rPr>
       </w:pPr>
-      <w:hyperlink w:anchor="_Toc503777821" w:history="1">
+      <w:hyperlink w:anchor="_Toc503788382" w:history="1">
         <w:r>
           <w:rPr>
             <w:rStyle w:val="Lienhypertexte"/>
@@ -2477,7 +2479,7 @@
             <w:noProof/>
             <w:webHidden/>
           </w:rPr>
-          <w:instrText xml:space="preserve"> PAGEREF _Toc503777821 \h </w:instrText>
+          <w:instrText xml:space="preserve"> PAGEREF _Toc503788382 \h </w:instrText>
         </w:r>
         <w:r>
           <w:rPr>
@@ -2497,7 +2499,7 @@
             <w:noProof/>
             <w:webHidden/>
           </w:rPr>
-          <w:t>8</w:t>
+          <w:t>12</w:t>
         </w:r>
         <w:r>
           <w:rPr>
@@ -2526,7 +2528,7 @@
           <w:lang w:eastAsia="fr-CH"/>
         </w:rPr>
       </w:pPr>
-      <w:hyperlink w:anchor="_Toc503777822" w:history="1">
+      <w:hyperlink w:anchor="_Toc503788383" w:history="1">
         <w:r>
           <w:rPr>
             <w:rStyle w:val="Lienhypertexte"/>
@@ -2573,7 +2575,7 @@
             <w:noProof/>
             <w:webHidden/>
           </w:rPr>
-          <w:instrText xml:space="preserve"> PAGEREF _Toc503777822 \h </w:instrText>
+          <w:instrText xml:space="preserve"> PAGEREF _Toc503788383 \h </w:instrText>
         </w:r>
         <w:r>
           <w:rPr>
@@ -2593,7 +2595,7 @@
             <w:noProof/>
             <w:webHidden/>
           </w:rPr>
-          <w:t>8</w:t>
+          <w:t>12</w:t>
         </w:r>
         <w:r>
           <w:rPr>
@@ -2608,8 +2610,6 @@
       <w:r>
         <w:fldChar w:fldCharType="end"/>
       </w:r>
-      <w:bookmarkStart w:id="1" w:name="_GoBack"/>
-      <w:bookmarkEnd w:id="1"/>
     </w:p>
     <w:p>
       <w:r>
@@ -2620,7 +2620,7 @@
       <w:pPr>
         <w:pStyle w:val="Titre1"/>
       </w:pPr>
-      <w:bookmarkStart w:id="2" w:name="_Toc503777799"/>
+      <w:bookmarkStart w:id="2" w:name="_Toc503788360"/>
       <w:r>
         <w:lastRenderedPageBreak/>
         <w:t>Introduction</w:t>
@@ -2661,7 +2661,7 @@
       <w:pPr>
         <w:pStyle w:val="Titre2"/>
       </w:pPr>
-      <w:bookmarkStart w:id="3" w:name="_Toc503777800"/>
+      <w:bookmarkStart w:id="3" w:name="_Toc503788361"/>
       <w:r>
         <w:t>Objectif</w:t>
       </w:r>
@@ -2724,7 +2724,7 @@
       <w:pPr>
         <w:pStyle w:val="Titre1"/>
       </w:pPr>
-      <w:bookmarkStart w:id="4" w:name="_Toc503777801"/>
+      <w:bookmarkStart w:id="4" w:name="_Toc503788362"/>
       <w:r>
         <w:t>Description du système</w:t>
       </w:r>
@@ -2827,7 +2827,7 @@
       <w:pPr>
         <w:pStyle w:val="Titre2"/>
       </w:pPr>
-      <w:bookmarkStart w:id="5" w:name="_Toc503777802"/>
+      <w:bookmarkStart w:id="5" w:name="_Toc503788363"/>
       <w:r>
         <w:t>Objectifs du système</w:t>
       </w:r>
@@ -2891,7 +2891,7 @@
       <w:pPr>
         <w:pStyle w:val="Titre2"/>
       </w:pPr>
-      <w:bookmarkStart w:id="6" w:name="_Toc503777803"/>
+      <w:bookmarkStart w:id="6" w:name="_Toc503788364"/>
       <w:r>
         <w:t>Data Flow Diagram</w:t>
       </w:r>
@@ -2923,7 +2923,7 @@
           <v:shape id="_x0000_i1025" type="#_x0000_t75" style="width:453pt;height:266.25pt" o:ole="">
             <v:imagedata r:id="rId9" o:title=""/>
           </v:shape>
-          <o:OLEObject Type="Embed" ProgID="Visio.Drawing.15" ShapeID="_x0000_i1025" DrawAspect="Content" ObjectID="_1577519636" r:id="rId10"/>
+          <o:OLEObject Type="Embed" ProgID="Visio.Drawing.15" ShapeID="_x0000_i1025" DrawAspect="Content" ObjectID="_1577530191" r:id="rId10"/>
         </w:object>
       </w:r>
     </w:p>
@@ -2936,7 +2936,7 @@
       <w:pPr>
         <w:pStyle w:val="Titre2"/>
       </w:pPr>
-      <w:bookmarkStart w:id="7" w:name="_Toc503777804"/>
+      <w:bookmarkStart w:id="7" w:name="_Toc503788365"/>
       <w:r>
         <w:t>Définition du périmètre de sécurisation</w:t>
       </w:r>
@@ -2961,7 +2961,7 @@
       <w:pPr>
         <w:pStyle w:val="Titre2"/>
       </w:pPr>
-      <w:bookmarkStart w:id="8" w:name="_Toc503777805"/>
+      <w:bookmarkStart w:id="8" w:name="_Toc503788366"/>
       <w:r>
         <w:t>Hypothèses de sécurité</w:t>
       </w:r>
@@ -3088,7 +3088,7 @@
       <w:pPr>
         <w:pStyle w:val="Titre2"/>
       </w:pPr>
-      <w:bookmarkStart w:id="9" w:name="_Toc503777806"/>
+      <w:bookmarkStart w:id="9" w:name="_Toc503788367"/>
       <w:r>
         <w:t>Exigences de sécurité</w:t>
       </w:r>
@@ -3181,7 +3181,7 @@
       <w:pPr>
         <w:pStyle w:val="Titre2"/>
       </w:pPr>
-      <w:bookmarkStart w:id="10" w:name="_Toc503777807"/>
+      <w:bookmarkStart w:id="10" w:name="_Toc503788368"/>
       <w:r>
         <w:t>Enumération des actifs</w:t>
       </w:r>
@@ -3255,7 +3255,7 @@
       <w:pPr>
         <w:pStyle w:val="Titre2"/>
       </w:pPr>
-      <w:bookmarkStart w:id="11" w:name="_Toc503777808"/>
+      <w:bookmarkStart w:id="11" w:name="_Toc503788369"/>
       <w:r>
         <w:t>Rôles des utilisateurs</w:t>
       </w:r>
@@ -3301,7 +3301,7 @@
       <w:pPr>
         <w:pStyle w:val="Titre1"/>
       </w:pPr>
-      <w:bookmarkStart w:id="12" w:name="_Toc503777809"/>
+      <w:bookmarkStart w:id="12" w:name="_Toc503788370"/>
       <w:r>
         <w:t>Identification des menaces</w:t>
       </w:r>
@@ -3527,7 +3527,7 @@
       <w:pPr>
         <w:pStyle w:val="Titre2"/>
       </w:pPr>
-      <w:bookmarkStart w:id="13" w:name="_Toc503777810"/>
+      <w:bookmarkStart w:id="13" w:name="_Toc503788371"/>
       <w:r>
         <w:t>Scénario</w:t>
       </w:r>
@@ -3679,7 +3679,7 @@
       <w:pPr>
         <w:pStyle w:val="Titre2"/>
       </w:pPr>
-      <w:bookmarkStart w:id="14" w:name="_Toc503777811"/>
+      <w:bookmarkStart w:id="14" w:name="_Toc503788372"/>
       <w:r>
         <w:t>Scénario d’attaque 2</w:t>
       </w:r>
@@ -3704,235 +3704,9 @@
         <w:t>té client tout est OK</w:t>
       </w:r>
     </w:p>
-    <w:p/>
-    <w:p>
-      <w:pPr>
-        <w:pStyle w:val="Titre2"/>
-      </w:pPr>
-      <w:bookmarkStart w:id="15" w:name="_Toc503777812"/>
-      <w:r>
-        <w:t>Scénario d’attaque 3</w:t>
-      </w:r>
-      <w:bookmarkEnd w:id="15"/>
-    </w:p>
-    <w:p>
-      <w:r>
-        <w:t>Politique de mots de passe forts</w:t>
-      </w:r>
-    </w:p>
-    <w:p>
-      <w:r>
-        <w:t>Forcer une politique de mots de passe forts</w:t>
-      </w:r>
-    </w:p>
-    <w:p>
-      <w:pPr>
-        <w:pStyle w:val="Titre2"/>
-      </w:pPr>
-      <w:bookmarkStart w:id="16" w:name="_Toc503777813"/>
-      <w:r>
-        <w:t>Scénario d’attaque 4</w:t>
-      </w:r>
-      <w:bookmarkEnd w:id="16"/>
-    </w:p>
-    <w:p>
-      <w:r>
-        <w:t>Protéger contre les scripts</w:t>
-      </w:r>
-    </w:p>
-    <w:p>
-      <w:r>
-        <w:t>Filtrer les insertions de scripts dans les champs des formulaires</w:t>
-      </w:r>
-    </w:p>
-    <w:p>
-      <w:pPr>
-        <w:pStyle w:val="Titre2"/>
-      </w:pPr>
-      <w:bookmarkStart w:id="17" w:name="_Toc503777814"/>
-      <w:r>
-        <w:t>Scénario d’attaque 5</w:t>
-      </w:r>
-      <w:bookmarkEnd w:id="17"/>
-    </w:p>
-    <w:p>
-      <w:proofErr w:type="spellStart"/>
-      <w:r>
-        <w:t>Hasher</w:t>
-      </w:r>
-      <w:proofErr w:type="spellEnd"/>
-      <w:r>
-        <w:t xml:space="preserve"> les mots de passe dans la base de données</w:t>
-      </w:r>
-    </w:p>
-    <w:p>
-      <w:pPr>
-        <w:pStyle w:val="Titre2"/>
-      </w:pPr>
-      <w:bookmarkStart w:id="18" w:name="_Toc503777815"/>
-      <w:r>
-        <w:t>Scénario d’attaque 6</w:t>
-      </w:r>
-      <w:bookmarkEnd w:id="18"/>
-    </w:p>
-    <w:p>
-      <w:r>
-        <w:t>Filtrer les XSS stockés</w:t>
-      </w:r>
-    </w:p>
-    <w:p>
-      <w:pPr>
-        <w:pStyle w:val="Titre2"/>
-      </w:pPr>
-      <w:bookmarkStart w:id="19" w:name="_Toc503777816"/>
-      <w:r>
-        <w:t>Scénario d’attaque 7</w:t>
-      </w:r>
-      <w:bookmarkEnd w:id="19"/>
-    </w:p>
-    <w:p>
-      <w:r>
-        <w:t>Rajouter une vérification du mot de passe lors du changement</w:t>
-      </w:r>
-    </w:p>
-    <w:p>
-      <w:pPr>
-        <w:pStyle w:val="Titre2"/>
-      </w:pPr>
-      <w:bookmarkStart w:id="20" w:name="_Toc503777817"/>
-      <w:r>
-        <w:t>Scénario d’attaque 8</w:t>
-      </w:r>
-      <w:bookmarkEnd w:id="20"/>
-    </w:p>
-    <w:p>
-      <w:r>
-        <w:t>Interdire la consultation des messages dont les ID ne sont pas autorisés</w:t>
-      </w:r>
-    </w:p>
-    <w:p/>
-    <w:p>
-      <w:pPr>
-        <w:pStyle w:val="Titre2"/>
-      </w:pPr>
-      <w:bookmarkStart w:id="21" w:name="_Toc503777818"/>
-      <w:r>
-        <w:t>STRIDE</w:t>
-      </w:r>
-      <w:bookmarkEnd w:id="21"/>
-    </w:p>
-    <w:p/>
-    <w:p>
-      <w:pPr>
-        <w:pStyle w:val="Titre1"/>
-      </w:pPr>
-      <w:bookmarkStart w:id="22" w:name="_Toc503777819"/>
-      <w:r>
-        <w:t>Identification des contre-mesures</w:t>
-      </w:r>
-      <w:bookmarkEnd w:id="22"/>
-    </w:p>
-    <w:p/>
-    <w:p>
-      <w:pPr>
-        <w:pStyle w:val="Titre2"/>
-      </w:pPr>
-      <w:bookmarkStart w:id="23" w:name="_Toc503777820"/>
-      <w:r>
-        <w:t>Contre-mesure 1</w:t>
-      </w:r>
-      <w:bookmarkEnd w:id="23"/>
-    </w:p>
-    <w:p>
-      <w:r>
-        <w:t xml:space="preserve">Pour se protéger des injections SQL, il faut utiliser des </w:t>
-      </w:r>
-      <w:r>
-        <w:rPr>
-          <w:b/>
-        </w:rPr>
-        <w:t>« </w:t>
-      </w:r>
-      <w:proofErr w:type="spellStart"/>
-      <w:r>
-        <w:rPr>
-          <w:b/>
-        </w:rPr>
-        <w:t>prepared</w:t>
-      </w:r>
-      <w:proofErr w:type="spellEnd"/>
-      <w:r>
-        <w:rPr>
-          <w:b/>
-        </w:rPr>
-        <w:t xml:space="preserve"> </w:t>
-      </w:r>
-      <w:proofErr w:type="spellStart"/>
-      <w:r>
-        <w:rPr>
-          <w:b/>
-        </w:rPr>
-        <w:t>statements</w:t>
-      </w:r>
-      <w:proofErr w:type="spellEnd"/>
-      <w:r>
-        <w:rPr>
-          <w:b/>
-        </w:rPr>
-        <w:t> »</w:t>
-      </w:r>
-      <w:r>
-        <w:t xml:space="preserve"> (ou déclaration préparée en français).</w:t>
-      </w:r>
-    </w:p>
-    <w:p>
-      <w:r>
-        <w:t xml:space="preserve">En utilisant des </w:t>
-      </w:r>
-      <w:proofErr w:type="spellStart"/>
-      <w:r>
-        <w:t>prepared</w:t>
-      </w:r>
-      <w:proofErr w:type="spellEnd"/>
-      <w:r>
-        <w:t xml:space="preserve"> </w:t>
-      </w:r>
-      <w:proofErr w:type="spellStart"/>
-      <w:r>
-        <w:t>statements</w:t>
-      </w:r>
-      <w:proofErr w:type="spellEnd"/>
-      <w:r>
-        <w:t>, la requête et les données sont envoyées à la base de données de façon séparée. L’attaquant ne peut plus mixer le code SQL et les données pour le modifier à sa guise et ainsi pouvoir injecter des codes SQL malicieux.</w:t>
-      </w:r>
-    </w:p>
-    <w:p>
-      <w:r>
-        <w:t>Sur chaque page PHP où l’on doit se protéger contre des injections SQL, il faut tout d’abord désactiver les « </w:t>
-      </w:r>
-      <w:proofErr w:type="spellStart"/>
-      <w:r>
-        <w:t>emulated</w:t>
-      </w:r>
-      <w:proofErr w:type="spellEnd"/>
-      <w:r>
-        <w:t xml:space="preserve"> </w:t>
-      </w:r>
-      <w:proofErr w:type="spellStart"/>
-      <w:r>
-        <w:t>prepared</w:t>
-      </w:r>
-      <w:proofErr w:type="spellEnd"/>
-      <w:r>
-        <w:t xml:space="preserve"> </w:t>
-      </w:r>
-      <w:proofErr w:type="spellStart"/>
-      <w:r>
-        <w:t>statements</w:t>
-      </w:r>
-      <w:proofErr w:type="spellEnd"/>
-      <w:r>
-        <w:t> ».</w:t>
+    <w:p>
+      <w:r>
+        <w:t>Côté client</w:t>
       </w:r>
     </w:p>
     <w:p>
@@ -3941,7 +3715,597 @@
           <w:noProof/>
           <w:lang w:eastAsia="fr-CH"/>
         </w:rPr>
+        <w:drawing>
+          <wp:inline distT="0" distB="0" distL="0" distR="0" wp14:anchorId="72831CDA" wp14:editId="52EA553A">
+            <wp:extent cx="5760720" cy="3239135"/>
+            <wp:effectExtent l="0" t="0" r="0" b="0"/>
+            <wp:docPr id="4" name="Image 4"/>
+            <wp:cNvGraphicFramePr>
+              <a:graphicFrameLocks xmlns:a="http://schemas.openxmlformats.org/drawingml/2006/main" noChangeAspect="1"/>
+            </wp:cNvGraphicFramePr>
+            <a:graphic xmlns:a="http://schemas.openxmlformats.org/drawingml/2006/main">
+              <a:graphicData uri="http://schemas.openxmlformats.org/drawingml/2006/picture">
+                <pic:pic xmlns:pic="http://schemas.openxmlformats.org/drawingml/2006/picture">
+                  <pic:nvPicPr>
+                    <pic:cNvPr id="1" name=""/>
+                    <pic:cNvPicPr/>
+                  </pic:nvPicPr>
+                  <pic:blipFill>
+                    <a:blip r:embed="rId12"/>
+                    <a:stretch>
+                      <a:fillRect/>
+                    </a:stretch>
+                  </pic:blipFill>
+                  <pic:spPr>
+                    <a:xfrm>
+                      <a:off x="0" y="0"/>
+                      <a:ext cx="5760720" cy="3239135"/>
+                    </a:xfrm>
+                    <a:prstGeom prst="rect">
+                      <a:avLst/>
+                    </a:prstGeom>
+                  </pic:spPr>
+                </pic:pic>
+              </a:graphicData>
+            </a:graphic>
+          </wp:inline>
+        </w:drawing>
+      </w:r>
+    </w:p>
+    <w:p>
+      <w:r>
+        <w:t>Et côté serveur :</w:t>
+      </w:r>
+    </w:p>
+    <w:p>
+      <w:r>
+        <w:rPr>
+          <w:noProof/>
+          <w:lang w:eastAsia="fr-CH"/>
+        </w:rPr>
         <w:lastRenderedPageBreak/>
+        <w:drawing>
+          <wp:inline distT="0" distB="0" distL="0" distR="0" wp14:anchorId="01FCAA11" wp14:editId="4F904ECB">
+            <wp:extent cx="5760720" cy="3239135"/>
+            <wp:effectExtent l="0" t="0" r="0" b="0"/>
+            <wp:docPr id="5" name="Image 5"/>
+            <wp:cNvGraphicFramePr>
+              <a:graphicFrameLocks xmlns:a="http://schemas.openxmlformats.org/drawingml/2006/main" noChangeAspect="1"/>
+            </wp:cNvGraphicFramePr>
+            <a:graphic xmlns:a="http://schemas.openxmlformats.org/drawingml/2006/main">
+              <a:graphicData uri="http://schemas.openxmlformats.org/drawingml/2006/picture">
+                <pic:pic xmlns:pic="http://schemas.openxmlformats.org/drawingml/2006/picture">
+                  <pic:nvPicPr>
+                    <pic:cNvPr id="1" name=""/>
+                    <pic:cNvPicPr/>
+                  </pic:nvPicPr>
+                  <pic:blipFill>
+                    <a:blip r:embed="rId13"/>
+                    <a:stretch>
+                      <a:fillRect/>
+                    </a:stretch>
+                  </pic:blipFill>
+                  <pic:spPr>
+                    <a:xfrm>
+                      <a:off x="0" y="0"/>
+                      <a:ext cx="5760720" cy="3239135"/>
+                    </a:xfrm>
+                    <a:prstGeom prst="rect">
+                      <a:avLst/>
+                    </a:prstGeom>
+                  </pic:spPr>
+                </pic:pic>
+              </a:graphicData>
+            </a:graphic>
+          </wp:inline>
+        </w:drawing>
+      </w:r>
+    </w:p>
+    <w:p/>
+    <w:p>
+      <w:r>
+        <w:t>Echapper le contenu des scripts</w:t>
+      </w:r>
+    </w:p>
+    <w:p>
+      <w:r>
+        <w:t>Ce qu’il y a entre les balises &lt;script&gt;</w:t>
+      </w:r>
+    </w:p>
+    <w:p>
+      <w:r>
+        <w:t xml:space="preserve">Vérifier </w:t>
+      </w:r>
+    </w:p>
+    <w:p>
+      <w:r>
+        <w:rPr>
+          <w:noProof/>
+          <w:lang w:eastAsia="fr-CH"/>
+        </w:rPr>
+        <w:drawing>
+          <wp:inline distT="0" distB="0" distL="0" distR="0" wp14:anchorId="73943F84" wp14:editId="4EB70CA7">
+            <wp:extent cx="5760720" cy="3239135"/>
+            <wp:effectExtent l="0" t="0" r="0" b="0"/>
+            <wp:docPr id="6" name="Image 6"/>
+            <wp:cNvGraphicFramePr>
+              <a:graphicFrameLocks xmlns:a="http://schemas.openxmlformats.org/drawingml/2006/main" noChangeAspect="1"/>
+            </wp:cNvGraphicFramePr>
+            <a:graphic xmlns:a="http://schemas.openxmlformats.org/drawingml/2006/main">
+              <a:graphicData uri="http://schemas.openxmlformats.org/drawingml/2006/picture">
+                <pic:pic xmlns:pic="http://schemas.openxmlformats.org/drawingml/2006/picture">
+                  <pic:nvPicPr>
+                    <pic:cNvPr id="1" name=""/>
+                    <pic:cNvPicPr/>
+                  </pic:nvPicPr>
+                  <pic:blipFill>
+                    <a:blip r:embed="rId14"/>
+                    <a:stretch>
+                      <a:fillRect/>
+                    </a:stretch>
+                  </pic:blipFill>
+                  <pic:spPr>
+                    <a:xfrm>
+                      <a:off x="0" y="0"/>
+                      <a:ext cx="5760720" cy="3239135"/>
+                    </a:xfrm>
+                    <a:prstGeom prst="rect">
+                      <a:avLst/>
+                    </a:prstGeom>
+                  </pic:spPr>
+                </pic:pic>
+              </a:graphicData>
+            </a:graphic>
+          </wp:inline>
+        </w:drawing>
+      </w:r>
+    </w:p>
+    <w:p/>
+    <w:p>
+      <w:pPr>
+        <w:pStyle w:val="Titre2"/>
+      </w:pPr>
+      <w:bookmarkStart w:id="15" w:name="_Toc503788373"/>
+      <w:r>
+        <w:t>Scénario d’attaque 3</w:t>
+      </w:r>
+      <w:bookmarkEnd w:id="15"/>
+    </w:p>
+    <w:p>
+      <w:r>
+        <w:t>Politique de mots de passe forts</w:t>
+      </w:r>
+    </w:p>
+    <w:p>
+      <w:r>
+        <w:t>Forcer une politique de mots de passe forts</w:t>
+      </w:r>
+    </w:p>
+    <w:p/>
+    <w:p>
+      <w:r>
+        <w:rPr>
+          <w:noProof/>
+          <w:lang w:eastAsia="fr-CH"/>
+        </w:rPr>
+        <w:drawing>
+          <wp:inline distT="0" distB="0" distL="0" distR="0" wp14:anchorId="7C3790F5" wp14:editId="19664AAA">
+            <wp:extent cx="5760720" cy="3239135"/>
+            <wp:effectExtent l="0" t="0" r="0" b="0"/>
+            <wp:docPr id="7" name="Image 7"/>
+            <wp:cNvGraphicFramePr>
+              <a:graphicFrameLocks xmlns:a="http://schemas.openxmlformats.org/drawingml/2006/main" noChangeAspect="1"/>
+            </wp:cNvGraphicFramePr>
+            <a:graphic xmlns:a="http://schemas.openxmlformats.org/drawingml/2006/main">
+              <a:graphicData uri="http://schemas.openxmlformats.org/drawingml/2006/picture">
+                <pic:pic xmlns:pic="http://schemas.openxmlformats.org/drawingml/2006/picture">
+                  <pic:nvPicPr>
+                    <pic:cNvPr id="1" name=""/>
+                    <pic:cNvPicPr/>
+                  </pic:nvPicPr>
+                  <pic:blipFill>
+                    <a:blip r:embed="rId15"/>
+                    <a:stretch>
+                      <a:fillRect/>
+                    </a:stretch>
+                  </pic:blipFill>
+                  <pic:spPr>
+                    <a:xfrm>
+                      <a:off x="0" y="0"/>
+                      <a:ext cx="5760720" cy="3239135"/>
+                    </a:xfrm>
+                    <a:prstGeom prst="rect">
+                      <a:avLst/>
+                    </a:prstGeom>
+                  </pic:spPr>
+                </pic:pic>
+              </a:graphicData>
+            </a:graphic>
+          </wp:inline>
+        </w:drawing>
+      </w:r>
+    </w:p>
+    <w:p/>
+    <w:p>
+      <w:pPr>
+        <w:pStyle w:val="Titre2"/>
+      </w:pPr>
+      <w:bookmarkStart w:id="16" w:name="_Toc503788374"/>
+      <w:r>
+        <w:t>Scénario d’attaque 4</w:t>
+      </w:r>
+      <w:bookmarkEnd w:id="16"/>
+    </w:p>
+    <w:p>
+      <w:r>
+        <w:t>Protéger contre les scripts</w:t>
+      </w:r>
+    </w:p>
+    <w:p>
+      <w:r>
+        <w:t>HTMLSPECIALCHARS + SANITY FILTER</w:t>
+      </w:r>
+    </w:p>
+    <w:p>
+      <w:r>
+        <w:t>Filtrer les insertions de scripts dans les champs des formulaires</w:t>
+      </w:r>
+    </w:p>
+    <w:p>
+      <w:pPr>
+        <w:pStyle w:val="Titre2"/>
+      </w:pPr>
+      <w:bookmarkStart w:id="17" w:name="_Toc503788375"/>
+      <w:r>
+        <w:t>Scénario d’attaque 5</w:t>
+      </w:r>
+      <w:bookmarkEnd w:id="17"/>
+    </w:p>
+    <w:p>
+      <w:proofErr w:type="spellStart"/>
+      <w:r>
+        <w:t>Hasher</w:t>
+      </w:r>
+      <w:proofErr w:type="spellEnd"/>
+      <w:r>
+        <w:t xml:space="preserve"> les mots de passe dans la base de données</w:t>
+      </w:r>
+    </w:p>
+    <w:p>
+      <w:r>
+        <w:t xml:space="preserve">ATTENTION pas de protection contre les </w:t>
+      </w:r>
+      <w:proofErr w:type="spellStart"/>
+      <w:r>
+        <w:t>rainbow</w:t>
+      </w:r>
+      <w:proofErr w:type="spellEnd"/>
+      <w:r>
+        <w:t xml:space="preserve"> tables</w:t>
+      </w:r>
+    </w:p>
+    <w:p>
+      <w:pPr>
+        <w:pStyle w:val="Titre2"/>
+      </w:pPr>
+      <w:bookmarkStart w:id="18" w:name="_Toc503788376"/>
+      <w:r>
+        <w:t>Scénario d’attaque 6</w:t>
+      </w:r>
+      <w:bookmarkEnd w:id="18"/>
+    </w:p>
+    <w:p>
+      <w:r>
+        <w:t>Filtrer les XSS stockés</w:t>
+      </w:r>
+    </w:p>
+    <w:p>
+      <w:r>
+        <w:rPr>
+          <w:noProof/>
+          <w:lang w:eastAsia="fr-CH"/>
+        </w:rPr>
+        <w:lastRenderedPageBreak/>
+        <w:drawing>
+          <wp:inline distT="0" distB="0" distL="0" distR="0" wp14:anchorId="0124F9BA" wp14:editId="0115CB99">
+            <wp:extent cx="5760720" cy="3239135"/>
+            <wp:effectExtent l="0" t="0" r="0" b="0"/>
+            <wp:docPr id="10" name="Image 10"/>
+            <wp:cNvGraphicFramePr>
+              <a:graphicFrameLocks xmlns:a="http://schemas.openxmlformats.org/drawingml/2006/main" noChangeAspect="1"/>
+            </wp:cNvGraphicFramePr>
+            <a:graphic xmlns:a="http://schemas.openxmlformats.org/drawingml/2006/main">
+              <a:graphicData uri="http://schemas.openxmlformats.org/drawingml/2006/picture">
+                <pic:pic xmlns:pic="http://schemas.openxmlformats.org/drawingml/2006/picture">
+                  <pic:nvPicPr>
+                    <pic:cNvPr id="1" name=""/>
+                    <pic:cNvPicPr/>
+                  </pic:nvPicPr>
+                  <pic:blipFill>
+                    <a:blip r:embed="rId16"/>
+                    <a:stretch>
+                      <a:fillRect/>
+                    </a:stretch>
+                  </pic:blipFill>
+                  <pic:spPr>
+                    <a:xfrm>
+                      <a:off x="0" y="0"/>
+                      <a:ext cx="5760720" cy="3239135"/>
+                    </a:xfrm>
+                    <a:prstGeom prst="rect">
+                      <a:avLst/>
+                    </a:prstGeom>
+                  </pic:spPr>
+                </pic:pic>
+              </a:graphicData>
+            </a:graphic>
+          </wp:inline>
+        </w:drawing>
+      </w:r>
+    </w:p>
+    <w:p>
+      <w:pPr>
+        <w:pStyle w:val="Titre2"/>
+      </w:pPr>
+      <w:bookmarkStart w:id="19" w:name="_Toc503788377"/>
+      <w:r>
+        <w:t xml:space="preserve">Scénario d’attaque </w:t>
+      </w:r>
+      <w:r>
+        <w:t>7</w:t>
+      </w:r>
+      <w:bookmarkEnd w:id="19"/>
+    </w:p>
+    <w:p>
+      <w:r>
+        <w:t>Interdire la consultation des messages dont les ID ne sont pas autorisés</w:t>
+      </w:r>
+    </w:p>
+    <w:p>
+      <w:r>
+        <w:t>Si un compte est compromis blabla</w:t>
+      </w:r>
+      <w:r>
+        <w:t>bla</w:t>
+      </w:r>
+    </w:p>
+    <w:p>
+      <w:r>
+        <w:rPr>
+          <w:noProof/>
+          <w:lang w:eastAsia="fr-CH"/>
+        </w:rPr>
+        <w:drawing>
+          <wp:inline distT="0" distB="0" distL="0" distR="0" wp14:anchorId="0B2F56A1" wp14:editId="5577FA9C">
+            <wp:extent cx="5760720" cy="3239135"/>
+            <wp:effectExtent l="0" t="0" r="0" b="0"/>
+            <wp:docPr id="8" name="Image 8"/>
+            <wp:cNvGraphicFramePr>
+              <a:graphicFrameLocks xmlns:a="http://schemas.openxmlformats.org/drawingml/2006/main" noChangeAspect="1"/>
+            </wp:cNvGraphicFramePr>
+            <a:graphic xmlns:a="http://schemas.openxmlformats.org/drawingml/2006/main">
+              <a:graphicData uri="http://schemas.openxmlformats.org/drawingml/2006/picture">
+                <pic:pic xmlns:pic="http://schemas.openxmlformats.org/drawingml/2006/picture">
+                  <pic:nvPicPr>
+                    <pic:cNvPr id="1" name=""/>
+                    <pic:cNvPicPr/>
+                  </pic:nvPicPr>
+                  <pic:blipFill>
+                    <a:blip r:embed="rId17"/>
+                    <a:stretch>
+                      <a:fillRect/>
+                    </a:stretch>
+                  </pic:blipFill>
+                  <pic:spPr>
+                    <a:xfrm>
+                      <a:off x="0" y="0"/>
+                      <a:ext cx="5760720" cy="3239135"/>
+                    </a:xfrm>
+                    <a:prstGeom prst="rect">
+                      <a:avLst/>
+                    </a:prstGeom>
+                  </pic:spPr>
+                </pic:pic>
+              </a:graphicData>
+            </a:graphic>
+          </wp:inline>
+        </w:drawing>
+      </w:r>
+    </w:p>
+    <w:p>
+      <w:pPr>
+        <w:pStyle w:val="Titre2"/>
+      </w:pPr>
+      <w:bookmarkStart w:id="20" w:name="_Toc503788378"/>
+      <w:r>
+        <w:t>Scénario d’attaque 8</w:t>
+      </w:r>
+      <w:bookmarkEnd w:id="20"/>
+    </w:p>
+    <w:p>
+      <w:r>
+        <w:t xml:space="preserve">On ne peut plus créer des comptes avec le même </w:t>
+      </w:r>
+      <w:proofErr w:type="spellStart"/>
+      <w:r>
+        <w:t>username</w:t>
+      </w:r>
+      <w:proofErr w:type="spellEnd"/>
+    </w:p>
+    <w:p>
+      <w:r>
+        <w:rPr>
+          <w:noProof/>
+          <w:lang w:eastAsia="fr-CH"/>
+        </w:rPr>
+        <w:lastRenderedPageBreak/>
+        <w:drawing>
+          <wp:inline distT="0" distB="0" distL="0" distR="0" wp14:anchorId="048FD89D" wp14:editId="4BC70F9C">
+            <wp:extent cx="5760720" cy="3239135"/>
+            <wp:effectExtent l="0" t="0" r="0" b="0"/>
+            <wp:docPr id="9" name="Image 9"/>
+            <wp:cNvGraphicFramePr>
+              <a:graphicFrameLocks xmlns:a="http://schemas.openxmlformats.org/drawingml/2006/main" noChangeAspect="1"/>
+            </wp:cNvGraphicFramePr>
+            <a:graphic xmlns:a="http://schemas.openxmlformats.org/drawingml/2006/main">
+              <a:graphicData uri="http://schemas.openxmlformats.org/drawingml/2006/picture">
+                <pic:pic xmlns:pic="http://schemas.openxmlformats.org/drawingml/2006/picture">
+                  <pic:nvPicPr>
+                    <pic:cNvPr id="1" name=""/>
+                    <pic:cNvPicPr/>
+                  </pic:nvPicPr>
+                  <pic:blipFill>
+                    <a:blip r:embed="rId18"/>
+                    <a:stretch>
+                      <a:fillRect/>
+                    </a:stretch>
+                  </pic:blipFill>
+                  <pic:spPr>
+                    <a:xfrm>
+                      <a:off x="0" y="0"/>
+                      <a:ext cx="5760720" cy="3239135"/>
+                    </a:xfrm>
+                    <a:prstGeom prst="rect">
+                      <a:avLst/>
+                    </a:prstGeom>
+                  </pic:spPr>
+                </pic:pic>
+              </a:graphicData>
+            </a:graphic>
+          </wp:inline>
+        </w:drawing>
+      </w:r>
+    </w:p>
+    <w:p>
+      <w:pPr>
+        <w:pStyle w:val="Titre2"/>
+      </w:pPr>
+      <w:bookmarkStart w:id="21" w:name="_Toc503788379"/>
+      <w:r>
+        <w:t>STRIDE</w:t>
+      </w:r>
+      <w:bookmarkEnd w:id="21"/>
+    </w:p>
+    <w:p/>
+    <w:p>
+      <w:pPr>
+        <w:pStyle w:val="Titre1"/>
+      </w:pPr>
+      <w:bookmarkStart w:id="22" w:name="_Toc503788380"/>
+      <w:r>
+        <w:t>Identification des contre-mesures</w:t>
+      </w:r>
+      <w:bookmarkEnd w:id="22"/>
+    </w:p>
+    <w:p/>
+    <w:p>
+      <w:pPr>
+        <w:pStyle w:val="Titre2"/>
+      </w:pPr>
+      <w:bookmarkStart w:id="23" w:name="_Toc503788381"/>
+      <w:r>
+        <w:t>Contre-mesure 1</w:t>
+      </w:r>
+      <w:bookmarkEnd w:id="23"/>
+    </w:p>
+    <w:p>
+      <w:r>
+        <w:t xml:space="preserve">Pour se protéger des injections SQL, il faut utiliser des </w:t>
+      </w:r>
+      <w:r>
+        <w:rPr>
+          <w:b/>
+        </w:rPr>
+        <w:t>« </w:t>
+      </w:r>
+      <w:proofErr w:type="spellStart"/>
+      <w:r>
+        <w:rPr>
+          <w:b/>
+        </w:rPr>
+        <w:t>prepared</w:t>
+      </w:r>
+      <w:proofErr w:type="spellEnd"/>
+      <w:r>
+        <w:rPr>
+          <w:b/>
+        </w:rPr>
+        <w:t xml:space="preserve"> </w:t>
+      </w:r>
+      <w:proofErr w:type="spellStart"/>
+      <w:r>
+        <w:rPr>
+          <w:b/>
+        </w:rPr>
+        <w:t>statements</w:t>
+      </w:r>
+      <w:proofErr w:type="spellEnd"/>
+      <w:r>
+        <w:rPr>
+          <w:b/>
+        </w:rPr>
+        <w:t> »</w:t>
+      </w:r>
+      <w:r>
+        <w:t xml:space="preserve"> (ou déclaration préparée en français).</w:t>
+      </w:r>
+    </w:p>
+    <w:p>
+      <w:r>
+        <w:t xml:space="preserve">En utilisant des </w:t>
+      </w:r>
+      <w:proofErr w:type="spellStart"/>
+      <w:r>
+        <w:t>prepared</w:t>
+      </w:r>
+      <w:proofErr w:type="spellEnd"/>
+      <w:r>
+        <w:t xml:space="preserve"> </w:t>
+      </w:r>
+      <w:proofErr w:type="spellStart"/>
+      <w:r>
+        <w:t>statements</w:t>
+      </w:r>
+      <w:proofErr w:type="spellEnd"/>
+      <w:r>
+        <w:t>, la requête et les données sont envoyées à la base de données de façon séparée. L’attaquant ne peut plus mixer le code SQL et les données pour le modifier à sa guise et ainsi pouvoir injecter des codes SQL malicieux.</w:t>
+      </w:r>
+    </w:p>
+    <w:p>
+      <w:r>
+        <w:t>Sur chaque page PHP où l’on doit se protéger contre des injections SQL, il faut tout d’abord désactiver les « </w:t>
+      </w:r>
+      <w:proofErr w:type="spellStart"/>
+      <w:r>
+        <w:t>emulated</w:t>
+      </w:r>
+      <w:proofErr w:type="spellEnd"/>
+      <w:r>
+        <w:t xml:space="preserve"> </w:t>
+      </w:r>
+      <w:proofErr w:type="spellStart"/>
+      <w:r>
+        <w:t>prepared</w:t>
+      </w:r>
+      <w:proofErr w:type="spellEnd"/>
+      <w:r>
+        <w:t xml:space="preserve"> </w:t>
+      </w:r>
+      <w:proofErr w:type="spellStart"/>
+      <w:r>
+        <w:t>statements</w:t>
+      </w:r>
+      <w:proofErr w:type="spellEnd"/>
+      <w:r>
+        <w:t> ».</w:t>
+      </w:r>
+    </w:p>
+    <w:p>
+      <w:r>
+        <w:rPr>
+          <w:noProof/>
+          <w:lang w:eastAsia="fr-CH"/>
+        </w:rPr>
         <w:drawing>
           <wp:inline distT="0" distB="0" distL="0" distR="0" wp14:anchorId="74604117" wp14:editId="0476FF43">
             <wp:extent cx="5734050" cy="427538"/>
@@ -3958,7 +4322,7 @@
                     <pic:cNvPicPr/>
                   </pic:nvPicPr>
                   <pic:blipFill rotWithShape="1">
-                    <a:blip r:embed="rId12"/>
+                    <a:blip r:embed="rId19"/>
                     <a:srcRect l="21164" t="29700" r="41138" b="65301"/>
                     <a:stretch/>
                   </pic:blipFill>
@@ -4081,6 +4445,7 @@
           <w:noProof/>
           <w:lang w:eastAsia="fr-CH"/>
         </w:rPr>
+        <w:lastRenderedPageBreak/>
         <w:drawing>
           <wp:inline distT="0" distB="0" distL="0" distR="0" wp14:anchorId="4053C75A" wp14:editId="06B78672">
             <wp:extent cx="5831032" cy="2466975"/>
@@ -4097,7 +4462,7 @@
                     <pic:cNvPicPr/>
                   </pic:nvPicPr>
                   <pic:blipFill rotWithShape="1">
-                    <a:blip r:embed="rId13"/>
+                    <a:blip r:embed="rId20"/>
                     <a:srcRect l="36706" t="32052" r="3109" b="22662"/>
                     <a:stretch/>
                   </pic:blipFill>
@@ -4129,7 +4494,7 @@
       <w:pPr>
         <w:pStyle w:val="Titre2"/>
       </w:pPr>
-      <w:bookmarkStart w:id="24" w:name="_Toc503777821"/>
+      <w:bookmarkStart w:id="24" w:name="_Toc503788382"/>
       <w:r>
         <w:t>Contre-mesure 2</w:t>
       </w:r>
@@ -4140,16 +4505,55 @@
       <w:pPr>
         <w:pStyle w:val="Titre1"/>
       </w:pPr>
-      <w:bookmarkStart w:id="25" w:name="_Toc503777822"/>
+      <w:bookmarkStart w:id="25" w:name="_Toc503788383"/>
       <w:r>
         <w:t>Conclusion</w:t>
       </w:r>
       <w:bookmarkEnd w:id="25"/>
     </w:p>
-    <w:p/>
+    <w:p>
+      <w:r>
+        <w:t xml:space="preserve">Notre application de </w:t>
+      </w:r>
+      <w:r>
+        <w:t>messagerie</w:t>
+      </w:r>
+      <w:r>
+        <w:t xml:space="preserve"> est maintenant sécurisée mais elle comporte encore quelques faiblesses que nous n’avons pas réussi à corriger.</w:t>
+      </w:r>
+    </w:p>
+    <w:p>
+      <w:r>
+        <w:t>Pas de sel avec le hash</w:t>
+      </w:r>
+    </w:p>
+    <w:p>
+      <w:r>
+        <w:t>Les id ne sont pas générés aléatoirement (incrémentation +1)</w:t>
+      </w:r>
+    </w:p>
+    <w:p>
+      <w:r>
+        <w:t xml:space="preserve">Protection contre la vulnérabilité CSRF pas mise en place </w:t>
+      </w:r>
+      <w:r>
+        <w:sym w:font="Wingdings" w:char="F0E0"/>
+      </w:r>
+      <w:r>
+        <w:t xml:space="preserve"> générer un </w:t>
+      </w:r>
+      <w:proofErr w:type="spellStart"/>
+      <w:r>
+        <w:t>token</w:t>
+      </w:r>
+      <w:proofErr w:type="spellEnd"/>
+      <w:r>
+        <w:t xml:space="preserve"> pour chaque requête dans une session active</w:t>
+      </w:r>
+    </w:p>
     <w:sectPr>
-      <w:headerReference w:type="default" r:id="rId14"/>
-      <w:footerReference w:type="default" r:id="rId15"/>
+      <w:headerReference w:type="default" r:id="rId21"/>
+      <w:footerReference w:type="default" r:id="rId22"/>
       <w:pgSz w:w="11906" w:h="16838"/>
       <w:pgMar w:top="1417" w:right="1417" w:bottom="1417" w:left="1417" w:header="708" w:footer="708" w:gutter="0"/>
       <w:cols w:space="708"/>
@@ -4210,7 +4614,7 @@
       <w:rPr>
         <w:noProof/>
       </w:rPr>
-      <w:t>- 8 -</w:t>
+      <w:t>- 12 -</w:t>
     </w:r>
     <w:r>
       <w:fldChar w:fldCharType="end"/>
@@ -5929,7 +6333,7 @@
 </file>
 
 <file path=customXml/itemProps1.xml><?xml version="1.0" encoding="utf-8"?>
-<ds:datastoreItem xmlns:ds="http://schemas.openxmlformats.org/officeDocument/2006/customXml" ds:itemID="{8F5FC41C-A3AD-4791-AA32-AA4543237898}">
+<ds:datastoreItem xmlns:ds="http://schemas.openxmlformats.org/officeDocument/2006/customXml" ds:itemID="{7BF9D0A6-E9AB-46A1-B1AA-33568BABB896}">
   <ds:schemaRefs>
     <ds:schemaRef ds:uri="http://schemas.openxmlformats.org/officeDocument/2006/bibliography"/>
   </ds:schemaRefs>

</xml_diff>